<commit_message>
show an added link to youtube for video presentation.
</commit_message>
<xml_diff>
--- a/Presentation Outline for School Library with a Dispersed Inventory.docx
+++ b/Presentation Outline for School Library with a Dispersed Inventory.docx
@@ -6,13 +6,13 @@
       <w:pPr>
         <w:shd w:val="clear" w:color="auto" w:fill="FFFFFF"/>
         <w:rPr>
-          <w:rFonts w:ascii="Helvetica Neue" w:eastAsia="Times New Roman" w:hAnsi="Helvetica Neue" w:cs="Times New Roman"/>
-          <w:color w:val="2D3B45"/>
-        </w:rPr>
-      </w:pPr>
-      <w:r>
-        <w:rPr>
-          <w:rFonts w:ascii="Helvetica Neue" w:eastAsia="Times New Roman" w:hAnsi="Helvetica Neue" w:cs="Times New Roman"/>
+          <w:rFonts w:ascii="Helvetica Neue" w:hAnsi="Helvetica Neue" w:eastAsia="Times New Roman" w:cs="Times New Roman"/>
+          <w:color w:val="2D3B45"/>
+        </w:rPr>
+      </w:pPr>
+      <w:r>
+        <w:rPr>
+          <w:rFonts w:ascii="Helvetica Neue" w:hAnsi="Helvetica Neue" w:eastAsia="Times New Roman" w:cs="Times New Roman"/>
           <w:color w:val="2D3B45"/>
         </w:rPr>
         <w:t>Title:  Dispersed Library Accountability System for Our Lady of Lourdes, Daytona Beach</w:t>
@@ -22,13 +22,13 @@
       <w:pPr>
         <w:shd w:val="clear" w:color="auto" w:fill="FFFFFF"/>
         <w:rPr>
-          <w:rFonts w:ascii="Helvetica Neue" w:eastAsia="Times New Roman" w:hAnsi="Helvetica Neue" w:cs="Times New Roman"/>
-          <w:color w:val="2D3B45"/>
-        </w:rPr>
-      </w:pPr>
-      <w:r>
-        <w:rPr>
-          <w:rFonts w:ascii="Helvetica Neue" w:eastAsia="Times New Roman" w:hAnsi="Helvetica Neue" w:cs="Times New Roman"/>
+          <w:rFonts w:ascii="Helvetica Neue" w:hAnsi="Helvetica Neue" w:eastAsia="Times New Roman" w:cs="Times New Roman"/>
+          <w:color w:val="2D3B45"/>
+        </w:rPr>
+      </w:pPr>
+      <w:r>
+        <w:rPr>
+          <w:rFonts w:ascii="Helvetica Neue" w:hAnsi="Helvetica Neue" w:eastAsia="Times New Roman" w:cs="Times New Roman"/>
           <w:color w:val="2D3B45"/>
         </w:rPr>
         <w:t>Author:  Greg Wilson</w:t>
@@ -38,13 +38,13 @@
       <w:pPr>
         <w:shd w:val="clear" w:color="auto" w:fill="FFFFFF"/>
         <w:rPr>
-          <w:rFonts w:ascii="Helvetica Neue" w:eastAsia="Times New Roman" w:hAnsi="Helvetica Neue" w:cs="Times New Roman"/>
-          <w:color w:val="2D3B45"/>
-        </w:rPr>
-      </w:pPr>
-      <w:r>
-        <w:rPr>
-          <w:rFonts w:ascii="Helvetica Neue" w:eastAsia="Times New Roman" w:hAnsi="Helvetica Neue" w:cs="Times New Roman"/>
+          <w:rFonts w:ascii="Helvetica Neue" w:hAnsi="Helvetica Neue" w:eastAsia="Times New Roman" w:cs="Times New Roman"/>
+          <w:color w:val="2D3B45"/>
+        </w:rPr>
+      </w:pPr>
+      <w:r>
+        <w:rPr>
+          <w:rFonts w:ascii="Helvetica Neue" w:hAnsi="Helvetica Neue" w:eastAsia="Times New Roman" w:cs="Times New Roman"/>
           <w:color w:val="2D3B45"/>
         </w:rPr>
         <w:t>Date: 1/28/2018</w:t>
@@ -54,22 +54,22 @@
       <w:pPr>
         <w:shd w:val="clear" w:color="auto" w:fill="FFFFFF"/>
         <w:rPr>
-          <w:rFonts w:ascii="Helvetica Neue" w:eastAsia="Times New Roman" w:hAnsi="Helvetica Neue" w:cs="Times New Roman"/>
-          <w:color w:val="2D3B45"/>
-        </w:rPr>
-      </w:pPr>
-    </w:p>
-    <w:p>
-      <w:pPr>
-        <w:shd w:val="clear" w:color="auto" w:fill="FFFFFF"/>
-        <w:rPr>
-          <w:rFonts w:ascii="Helvetica Neue" w:eastAsia="Times New Roman" w:hAnsi="Helvetica Neue" w:cs="Times New Roman"/>
-          <w:color w:val="2D3B45"/>
-        </w:rPr>
-      </w:pPr>
-      <w:r>
-        <w:rPr>
-          <w:rFonts w:ascii="Helvetica Neue" w:eastAsia="Times New Roman" w:hAnsi="Helvetica Neue" w:cs="Times New Roman"/>
+          <w:rFonts w:ascii="Helvetica Neue" w:hAnsi="Helvetica Neue" w:eastAsia="Times New Roman" w:cs="Times New Roman"/>
+          <w:color w:val="2D3B45"/>
+        </w:rPr>
+      </w:pPr>
+    </w:p>
+    <w:p>
+      <w:pPr>
+        <w:shd w:val="clear" w:color="auto" w:fill="FFFFFF"/>
+        <w:rPr>
+          <w:rFonts w:ascii="Helvetica Neue" w:hAnsi="Helvetica Neue" w:eastAsia="Times New Roman" w:cs="Times New Roman"/>
+          <w:color w:val="2D3B45"/>
+        </w:rPr>
+      </w:pPr>
+      <w:r>
+        <w:rPr>
+          <w:rFonts w:ascii="Helvetica Neue" w:hAnsi="Helvetica Neue" w:eastAsia="Times New Roman" w:cs="Times New Roman"/>
           <w:color w:val="2D3B45"/>
         </w:rPr>
         <w:t>Microsoft Software and Systems Academy (MSSA)</w:t>
@@ -79,57 +79,57 @@
       <w:pPr>
         <w:shd w:val="clear" w:color="auto" w:fill="FFFFFF"/>
         <w:rPr>
-          <w:rFonts w:ascii="Helvetica Neue" w:eastAsia="Times New Roman" w:hAnsi="Helvetica Neue" w:cs="Times New Roman"/>
-          <w:color w:val="2D3B45"/>
-        </w:rPr>
-      </w:pPr>
-    </w:p>
-    <w:p>
-      <w:pPr>
-        <w:shd w:val="clear" w:color="auto" w:fill="FFFFFF"/>
-        <w:rPr>
-          <w:rFonts w:ascii="Helvetica Neue" w:eastAsia="Times New Roman" w:hAnsi="Helvetica Neue" w:cs="Times New Roman"/>
-          <w:color w:val="2D3B45"/>
-        </w:rPr>
-      </w:pPr>
-      <w:r>
-        <w:rPr>
-          <w:rFonts w:ascii="Helvetica Neue" w:eastAsia="Times New Roman" w:hAnsi="Helvetica Neue" w:cs="Times New Roman"/>
+          <w:rFonts w:ascii="Helvetica Neue" w:hAnsi="Helvetica Neue" w:eastAsia="Times New Roman" w:cs="Times New Roman"/>
+          <w:color w:val="2D3B45"/>
+        </w:rPr>
+      </w:pPr>
+    </w:p>
+    <w:p>
+      <w:pPr>
+        <w:shd w:val="clear" w:color="auto" w:fill="FFFFFF"/>
+        <w:rPr>
+          <w:rFonts w:ascii="Helvetica Neue" w:hAnsi="Helvetica Neue" w:eastAsia="Times New Roman" w:cs="Times New Roman"/>
+          <w:color w:val="2D3B45"/>
+        </w:rPr>
+      </w:pPr>
+      <w:r>
+        <w:rPr>
+          <w:rFonts w:ascii="Helvetica Neue" w:hAnsi="Helvetica Neue" w:eastAsia="Times New Roman" w:cs="Times New Roman"/>
           <w:color w:val="2D3B45"/>
         </w:rPr>
         <w:t xml:space="preserve">As a student of the MSSA program, I will be </w:t>
       </w:r>
       <w:r>
         <w:rPr>
-          <w:rFonts w:ascii="Helvetica Neue" w:eastAsia="Times New Roman" w:hAnsi="Helvetica Neue" w:cs="Times New Roman"/>
+          <w:rFonts w:ascii="Helvetica Neue" w:hAnsi="Helvetica Neue" w:eastAsia="Times New Roman" w:cs="Times New Roman"/>
           <w:color w:val="2D3B45"/>
         </w:rPr>
         <w:t>completing</w:t>
       </w:r>
       <w:r>
         <w:rPr>
-          <w:rFonts w:ascii="Helvetica Neue" w:eastAsia="Times New Roman" w:hAnsi="Helvetica Neue" w:cs="Times New Roman"/>
+          <w:rFonts w:ascii="Helvetica Neue" w:hAnsi="Helvetica Neue" w:eastAsia="Times New Roman" w:cs="Times New Roman"/>
           <w:color w:val="2D3B45"/>
         </w:rPr>
         <w:t xml:space="preserve"> th</w:t>
       </w:r>
       <w:r>
         <w:rPr>
-          <w:rFonts w:ascii="Helvetica Neue" w:eastAsia="Times New Roman" w:hAnsi="Helvetica Neue" w:cs="Times New Roman"/>
+          <w:rFonts w:ascii="Helvetica Neue" w:hAnsi="Helvetica Neue" w:eastAsia="Times New Roman" w:cs="Times New Roman"/>
           <w:color w:val="2D3B45"/>
         </w:rPr>
         <w:t>is</w:t>
       </w:r>
       <w:r>
         <w:rPr>
-          <w:rFonts w:ascii="Helvetica Neue" w:eastAsia="Times New Roman" w:hAnsi="Helvetica Neue" w:cs="Times New Roman"/>
+          <w:rFonts w:ascii="Helvetica Neue" w:hAnsi="Helvetica Neue" w:eastAsia="Times New Roman" w:cs="Times New Roman"/>
           <w:color w:val="2D3B45"/>
         </w:rPr>
         <w:t xml:space="preserve"> project using the skills I have developed in the program throughout the term.  </w:t>
       </w:r>
       <w:r>
         <w:rPr>
-          <w:rFonts w:ascii="Helvetica Neue" w:eastAsia="Times New Roman" w:hAnsi="Helvetica Neue" w:cs="Times New Roman"/>
+          <w:rFonts w:ascii="Helvetica Neue" w:hAnsi="Helvetica Neue" w:eastAsia="Times New Roman" w:cs="Times New Roman"/>
           <w:color w:val="2D3B45"/>
         </w:rPr>
         <w:t>These skills will involve programming in C# and the .NET environment as well as creating and running SQL queries to a back-end database.</w:t>
@@ -139,22 +139,22 @@
       <w:pPr>
         <w:shd w:val="clear" w:color="auto" w:fill="FFFFFF"/>
         <w:rPr>
-          <w:rFonts w:ascii="Helvetica Neue" w:eastAsia="Times New Roman" w:hAnsi="Helvetica Neue" w:cs="Times New Roman"/>
-          <w:color w:val="2D3B45"/>
-        </w:rPr>
-      </w:pPr>
-    </w:p>
-    <w:p>
-      <w:pPr>
-        <w:shd w:val="clear" w:color="auto" w:fill="FFFFFF"/>
-        <w:rPr>
-          <w:rFonts w:ascii="Helvetica Neue" w:eastAsia="Times New Roman" w:hAnsi="Helvetica Neue" w:cs="Times New Roman"/>
-          <w:color w:val="2D3B45"/>
-        </w:rPr>
-      </w:pPr>
-      <w:r>
-        <w:rPr>
-          <w:rFonts w:ascii="Helvetica Neue" w:eastAsia="Times New Roman" w:hAnsi="Helvetica Neue" w:cs="Times New Roman"/>
+          <w:rFonts w:ascii="Helvetica Neue" w:hAnsi="Helvetica Neue" w:eastAsia="Times New Roman" w:cs="Times New Roman"/>
+          <w:color w:val="2D3B45"/>
+        </w:rPr>
+      </w:pPr>
+    </w:p>
+    <w:p>
+      <w:pPr>
+        <w:shd w:val="clear" w:color="auto" w:fill="FFFFFF"/>
+        <w:rPr>
+          <w:rFonts w:ascii="Helvetica Neue" w:hAnsi="Helvetica Neue" w:eastAsia="Times New Roman" w:cs="Times New Roman"/>
+          <w:color w:val="2D3B45"/>
+        </w:rPr>
+      </w:pPr>
+      <w:r>
+        <w:rPr>
+          <w:rFonts w:ascii="Helvetica Neue" w:hAnsi="Helvetica Neue" w:eastAsia="Times New Roman" w:cs="Times New Roman"/>
           <w:color w:val="2D3B45"/>
         </w:rPr>
         <w:t>Description</w:t>
@@ -164,29 +164,29 @@
       <w:pPr>
         <w:shd w:val="clear" w:color="auto" w:fill="FFFFFF"/>
         <w:rPr>
-          <w:rFonts w:ascii="Helvetica Neue" w:eastAsia="Times New Roman" w:hAnsi="Helvetica Neue" w:cs="Times New Roman"/>
-          <w:color w:val="2D3B45"/>
-        </w:rPr>
-      </w:pPr>
-    </w:p>
-    <w:p>
-      <w:pPr>
-        <w:shd w:val="clear" w:color="auto" w:fill="FFFFFF"/>
-        <w:rPr>
-          <w:rFonts w:ascii="Helvetica Neue" w:eastAsia="Times New Roman" w:hAnsi="Helvetica Neue" w:cs="Times New Roman"/>
-          <w:color w:val="2D3B45"/>
-        </w:rPr>
-      </w:pPr>
-      <w:r>
-        <w:rPr>
-          <w:rFonts w:ascii="Helvetica Neue" w:eastAsia="Times New Roman" w:hAnsi="Helvetica Neue" w:cs="Times New Roman"/>
+          <w:rFonts w:ascii="Helvetica Neue" w:hAnsi="Helvetica Neue" w:eastAsia="Times New Roman" w:cs="Times New Roman"/>
+          <w:color w:val="2D3B45"/>
+        </w:rPr>
+      </w:pPr>
+    </w:p>
+    <w:p>
+      <w:pPr>
+        <w:shd w:val="clear" w:color="auto" w:fill="FFFFFF"/>
+        <w:rPr>
+          <w:rFonts w:ascii="Helvetica Neue" w:hAnsi="Helvetica Neue" w:eastAsia="Times New Roman" w:cs="Times New Roman"/>
+          <w:color w:val="2D3B45"/>
+        </w:rPr>
+      </w:pPr>
+      <w:r>
+        <w:rPr>
+          <w:rFonts w:ascii="Helvetica Neue" w:hAnsi="Helvetica Neue" w:eastAsia="Times New Roman" w:cs="Times New Roman"/>
           <w:color w:val="2D3B45"/>
         </w:rPr>
         <w:t xml:space="preserve">Our Lady of Lourdes Catholic School operates with a </w:t>
       </w:r>
       <w:r>
         <w:rPr>
-          <w:rFonts w:ascii="Helvetica Neue" w:eastAsia="Times New Roman" w:hAnsi="Helvetica Neue" w:cs="Times New Roman"/>
+          <w:rFonts w:ascii="Helvetica Neue" w:hAnsi="Helvetica Neue" w:eastAsia="Times New Roman" w:cs="Times New Roman"/>
           <w:b/>
           <w:color w:val="2D3B45"/>
         </w:rPr>
@@ -194,14 +194,14 @@
       </w:r>
       <w:r>
         <w:rPr>
-          <w:rFonts w:ascii="Helvetica Neue" w:eastAsia="Times New Roman" w:hAnsi="Helvetica Neue" w:cs="Times New Roman"/>
+          <w:rFonts w:ascii="Helvetica Neue" w:hAnsi="Helvetica Neue" w:eastAsia="Times New Roman" w:cs="Times New Roman"/>
           <w:color w:val="2D3B45"/>
         </w:rPr>
         <w:t xml:space="preserve"> and </w:t>
       </w:r>
       <w:r>
         <w:rPr>
-          <w:rFonts w:ascii="Helvetica Neue" w:eastAsia="Times New Roman" w:hAnsi="Helvetica Neue" w:cs="Times New Roman"/>
+          <w:rFonts w:ascii="Helvetica Neue" w:hAnsi="Helvetica Neue" w:eastAsia="Times New Roman" w:cs="Times New Roman"/>
           <w:b/>
           <w:color w:val="2D3B45"/>
         </w:rPr>
@@ -209,7 +209,7 @@
       </w:r>
       <w:r>
         <w:rPr>
-          <w:rFonts w:ascii="Helvetica Neue" w:eastAsia="Times New Roman" w:hAnsi="Helvetica Neue" w:cs="Times New Roman"/>
+          <w:rFonts w:ascii="Helvetica Neue" w:hAnsi="Helvetica Neue" w:eastAsia="Times New Roman" w:cs="Times New Roman"/>
           <w:color w:val="2D3B45"/>
         </w:rPr>
         <w:t>.  As a result, when the school decided a media room and computer lab was needed, they decided to do away with the physical library.  Teachers relocated the books they specifically wanted to their own classrooms until the library was completely empty.  The new English Language Arts teacher for the Middle School needs to know what books are in the school, where they are located and obtain a simple solution for students and teachers to check out individual books.</w:t>
@@ -219,23 +219,23 @@
       <w:pPr>
         <w:shd w:val="clear" w:color="auto" w:fill="FFFFFF"/>
         <w:rPr>
-          <w:rFonts w:ascii="Helvetica Neue" w:eastAsia="Times New Roman" w:hAnsi="Helvetica Neue" w:cs="Times New Roman"/>
-          <w:color w:val="2D3B45"/>
-        </w:rPr>
-      </w:pPr>
-    </w:p>
-    <w:p>
-      <w:pPr>
-        <w:shd w:val="clear" w:color="auto" w:fill="FFFFFF"/>
-        <w:rPr>
-          <w:rFonts w:ascii="Helvetica Neue" w:eastAsia="Times New Roman" w:hAnsi="Helvetica Neue" w:cs="Times New Roman"/>
+          <w:rFonts w:ascii="Helvetica Neue" w:hAnsi="Helvetica Neue" w:eastAsia="Times New Roman" w:cs="Times New Roman"/>
+          <w:color w:val="2D3B45"/>
+        </w:rPr>
+      </w:pPr>
+    </w:p>
+    <w:p>
+      <w:pPr>
+        <w:shd w:val="clear" w:color="auto" w:fill="FFFFFF"/>
+        <w:rPr>
+          <w:rFonts w:ascii="Helvetica Neue" w:hAnsi="Helvetica Neue" w:eastAsia="Times New Roman" w:cs="Times New Roman"/>
           <w:color w:val="2D3B45"/>
           <w:sz w:val="28"/>
         </w:rPr>
       </w:pPr>
       <w:r>
         <w:rPr>
-          <w:rFonts w:ascii="Helvetica Neue" w:eastAsia="Times New Roman" w:hAnsi="Helvetica Neue" w:cs="Times New Roman"/>
+          <w:rFonts w:ascii="Helvetica Neue" w:hAnsi="Helvetica Neue" w:eastAsia="Times New Roman" w:cs="Times New Roman"/>
           <w:color w:val="2D3B45"/>
           <w:sz w:val="28"/>
         </w:rPr>
@@ -246,29 +246,29 @@
       <w:pPr>
         <w:shd w:val="clear" w:color="auto" w:fill="FFFFFF"/>
         <w:rPr>
-          <w:rFonts w:ascii="Helvetica Neue" w:eastAsia="Times New Roman" w:hAnsi="Helvetica Neue" w:cs="Times New Roman"/>
-          <w:color w:val="2D3B45"/>
-        </w:rPr>
-      </w:pPr>
-    </w:p>
-    <w:p>
-      <w:pPr>
-        <w:shd w:val="clear" w:color="auto" w:fill="FFFFFF"/>
-        <w:rPr>
-          <w:rFonts w:ascii="Helvetica Neue" w:eastAsia="Times New Roman" w:hAnsi="Helvetica Neue" w:cs="Times New Roman"/>
-          <w:color w:val="2D3B45"/>
-        </w:rPr>
-      </w:pPr>
-      <w:r>
-        <w:rPr>
-          <w:rFonts w:ascii="Helvetica Neue" w:eastAsia="Times New Roman" w:hAnsi="Helvetica Neue" w:cs="Times New Roman"/>
+          <w:rFonts w:ascii="Helvetica Neue" w:hAnsi="Helvetica Neue" w:eastAsia="Times New Roman" w:cs="Times New Roman"/>
+          <w:color w:val="2D3B45"/>
+        </w:rPr>
+      </w:pPr>
+    </w:p>
+    <w:p>
+      <w:pPr>
+        <w:shd w:val="clear" w:color="auto" w:fill="FFFFFF"/>
+        <w:rPr>
+          <w:rFonts w:ascii="Helvetica Neue" w:hAnsi="Helvetica Neue" w:eastAsia="Times New Roman" w:cs="Times New Roman"/>
+          <w:color w:val="2D3B45"/>
+        </w:rPr>
+      </w:pPr>
+      <w:r>
+        <w:rPr>
+          <w:rFonts w:ascii="Helvetica Neue" w:hAnsi="Helvetica Neue" w:eastAsia="Times New Roman" w:cs="Times New Roman"/>
           <w:color w:val="2D3B45"/>
         </w:rPr>
         <w:t>The database will contain tables as a repository for all the items the school will track.  This is expected to include</w:t>
       </w:r>
       <w:r>
         <w:rPr>
-          <w:rFonts w:ascii="Helvetica Neue" w:eastAsia="Times New Roman" w:hAnsi="Helvetica Neue" w:cs="Times New Roman"/>
+          <w:rFonts w:ascii="Helvetica Neue" w:hAnsi="Helvetica Neue" w:eastAsia="Times New Roman" w:cs="Times New Roman"/>
           <w:b/>
           <w:color w:val="2D3B45"/>
         </w:rPr>
@@ -276,14 +276,14 @@
       </w:r>
       <w:r>
         <w:rPr>
-          <w:rFonts w:ascii="Helvetica Neue" w:eastAsia="Times New Roman" w:hAnsi="Helvetica Neue" w:cs="Times New Roman"/>
+          <w:rFonts w:ascii="Helvetica Neue" w:hAnsi="Helvetica Neue" w:eastAsia="Times New Roman" w:cs="Times New Roman"/>
           <w:color w:val="2D3B45"/>
         </w:rPr>
         <w:t xml:space="preserve"> but the project will leave room for adding additional items such as </w:t>
       </w:r>
       <w:r>
         <w:rPr>
-          <w:rFonts w:ascii="Helvetica Neue" w:eastAsia="Times New Roman" w:hAnsi="Helvetica Neue" w:cs="Times New Roman"/>
+          <w:rFonts w:ascii="Helvetica Neue" w:hAnsi="Helvetica Neue" w:eastAsia="Times New Roman" w:cs="Times New Roman"/>
           <w:b/>
           <w:color w:val="2D3B45"/>
         </w:rPr>
@@ -291,14 +291,14 @@
       </w:r>
       <w:r>
         <w:rPr>
-          <w:rFonts w:ascii="Helvetica Neue" w:eastAsia="Times New Roman" w:hAnsi="Helvetica Neue" w:cs="Times New Roman"/>
+          <w:rFonts w:ascii="Helvetica Neue" w:hAnsi="Helvetica Neue" w:eastAsia="Times New Roman" w:cs="Times New Roman"/>
           <w:color w:val="2D3B45"/>
         </w:rPr>
         <w:t xml:space="preserve">. The tables will include a </w:t>
       </w:r>
       <w:r>
         <w:rPr>
-          <w:rFonts w:ascii="Helvetica Neue" w:eastAsia="Times New Roman" w:hAnsi="Helvetica Neue" w:cs="Times New Roman"/>
+          <w:rFonts w:ascii="Helvetica Neue" w:hAnsi="Helvetica Neue" w:eastAsia="Times New Roman" w:cs="Times New Roman"/>
           <w:b/>
           <w:color w:val="2D3B45"/>
         </w:rPr>
@@ -306,14 +306,14 @@
       </w:r>
       <w:r>
         <w:rPr>
-          <w:rFonts w:ascii="Helvetica Neue" w:eastAsia="Times New Roman" w:hAnsi="Helvetica Neue" w:cs="Times New Roman"/>
+          <w:rFonts w:ascii="Helvetica Neue" w:hAnsi="Helvetica Neue" w:eastAsia="Times New Roman" w:cs="Times New Roman"/>
           <w:color w:val="2D3B45"/>
         </w:rPr>
         <w:t xml:space="preserve">, </w:t>
       </w:r>
       <w:r>
         <w:rPr>
-          <w:rFonts w:ascii="Helvetica Neue" w:eastAsia="Times New Roman" w:hAnsi="Helvetica Neue" w:cs="Times New Roman"/>
+          <w:rFonts w:ascii="Helvetica Neue" w:hAnsi="Helvetica Neue" w:eastAsia="Times New Roman" w:cs="Times New Roman"/>
           <w:b/>
           <w:color w:val="2D3B45"/>
         </w:rPr>
@@ -321,14 +321,14 @@
       </w:r>
       <w:r>
         <w:rPr>
-          <w:rFonts w:ascii="Helvetica Neue" w:eastAsia="Times New Roman" w:hAnsi="Helvetica Neue" w:cs="Times New Roman"/>
+          <w:rFonts w:ascii="Helvetica Neue" w:hAnsi="Helvetica Neue" w:eastAsia="Times New Roman" w:cs="Times New Roman"/>
           <w:color w:val="2D3B45"/>
         </w:rPr>
         <w:t xml:space="preserve">, </w:t>
       </w:r>
       <w:r>
         <w:rPr>
-          <w:rFonts w:ascii="Helvetica Neue" w:eastAsia="Times New Roman" w:hAnsi="Helvetica Neue" w:cs="Times New Roman"/>
+          <w:rFonts w:ascii="Helvetica Neue" w:hAnsi="Helvetica Neue" w:eastAsia="Times New Roman" w:cs="Times New Roman"/>
           <w:b/>
           <w:color w:val="2D3B45"/>
         </w:rPr>
@@ -336,14 +336,14 @@
       </w:r>
       <w:r>
         <w:rPr>
-          <w:rFonts w:ascii="Helvetica Neue" w:eastAsia="Times New Roman" w:hAnsi="Helvetica Neue" w:cs="Times New Roman"/>
+          <w:rFonts w:ascii="Helvetica Neue" w:hAnsi="Helvetica Neue" w:eastAsia="Times New Roman" w:cs="Times New Roman"/>
           <w:color w:val="2D3B45"/>
         </w:rPr>
         <w:t xml:space="preserve">, </w:t>
       </w:r>
       <w:r>
         <w:rPr>
-          <w:rFonts w:ascii="Helvetica Neue" w:eastAsia="Times New Roman" w:hAnsi="Helvetica Neue" w:cs="Times New Roman"/>
+          <w:rFonts w:ascii="Helvetica Neue" w:hAnsi="Helvetica Neue" w:eastAsia="Times New Roman" w:cs="Times New Roman"/>
           <w:b/>
           <w:color w:val="2D3B45"/>
         </w:rPr>
@@ -351,14 +351,14 @@
       </w:r>
       <w:r>
         <w:rPr>
-          <w:rFonts w:ascii="Helvetica Neue" w:eastAsia="Times New Roman" w:hAnsi="Helvetica Neue" w:cs="Times New Roman"/>
+          <w:rFonts w:ascii="Helvetica Neue" w:hAnsi="Helvetica Neue" w:eastAsia="Times New Roman" w:cs="Times New Roman"/>
           <w:color w:val="2D3B45"/>
         </w:rPr>
         <w:t xml:space="preserve"> and a </w:t>
       </w:r>
       <w:r>
         <w:rPr>
-          <w:rFonts w:ascii="Helvetica Neue" w:eastAsia="Times New Roman" w:hAnsi="Helvetica Neue" w:cs="Times New Roman"/>
+          <w:rFonts w:ascii="Helvetica Neue" w:hAnsi="Helvetica Neue" w:eastAsia="Times New Roman" w:cs="Times New Roman"/>
           <w:b/>
           <w:color w:val="2D3B45"/>
         </w:rPr>
@@ -366,7 +366,7 @@
       </w:r>
       <w:r>
         <w:rPr>
-          <w:rFonts w:ascii="Helvetica Neue" w:eastAsia="Times New Roman" w:hAnsi="Helvetica Neue" w:cs="Times New Roman"/>
+          <w:rFonts w:ascii="Helvetica Neue" w:hAnsi="Helvetica Neue" w:eastAsia="Times New Roman" w:cs="Times New Roman"/>
           <w:color w:val="2D3B45"/>
         </w:rPr>
         <w:t xml:space="preserve">.  The books table will identify each book and all details such as author, genre, title, </w:t>
@@ -374,7 +374,7 @@
       <w:proofErr w:type="spellStart"/>
       <w:r>
         <w:rPr>
-          <w:rFonts w:ascii="Helvetica Neue" w:eastAsia="Times New Roman" w:hAnsi="Helvetica Neue" w:cs="Times New Roman"/>
+          <w:rFonts w:ascii="Helvetica Neue" w:hAnsi="Helvetica Neue" w:eastAsia="Times New Roman" w:cs="Times New Roman"/>
           <w:color w:val="2D3B45"/>
         </w:rPr>
         <w:t>lexile</w:t>
@@ -382,84 +382,84 @@
       <w:proofErr w:type="spellEnd"/>
       <w:r>
         <w:rPr>
-          <w:rFonts w:ascii="Helvetica Neue" w:eastAsia="Times New Roman" w:hAnsi="Helvetica Neue" w:cs="Times New Roman"/>
+          <w:rFonts w:ascii="Helvetica Neue" w:hAnsi="Helvetica Neue" w:eastAsia="Times New Roman" w:cs="Times New Roman"/>
           <w:color w:val="2D3B45"/>
         </w:rPr>
         <w:t xml:space="preserve"> score, description, publication date</w:t>
       </w:r>
       <w:r>
         <w:rPr>
-          <w:rFonts w:ascii="Helvetica Neue" w:eastAsia="Times New Roman" w:hAnsi="Helvetica Neue" w:cs="Times New Roman"/>
+          <w:rFonts w:ascii="Helvetica Neue" w:hAnsi="Helvetica Neue" w:eastAsia="Times New Roman" w:cs="Times New Roman"/>
           <w:color w:val="2D3B45"/>
         </w:rPr>
         <w:t>, replacement cost</w:t>
       </w:r>
       <w:r>
         <w:rPr>
-          <w:rFonts w:ascii="Helvetica Neue" w:eastAsia="Times New Roman" w:hAnsi="Helvetica Neue" w:cs="Times New Roman"/>
+          <w:rFonts w:ascii="Helvetica Neue" w:hAnsi="Helvetica Neue" w:eastAsia="Times New Roman" w:cs="Times New Roman"/>
           <w:color w:val="2D3B45"/>
         </w:rPr>
         <w:t xml:space="preserve"> and eventually a photo of the cover of the book.</w:t>
       </w:r>
       <w:r>
         <w:rPr>
-          <w:rFonts w:ascii="Helvetica Neue" w:eastAsia="Times New Roman" w:hAnsi="Helvetica Neue" w:cs="Times New Roman"/>
+          <w:rFonts w:ascii="Helvetica Neue" w:hAnsi="Helvetica Neue" w:eastAsia="Times New Roman" w:cs="Times New Roman"/>
           <w:color w:val="2D3B45"/>
         </w:rPr>
         <w:t xml:space="preserve">  </w:t>
       </w:r>
       <w:r>
         <w:rPr>
-          <w:rFonts w:ascii="Helvetica Neue" w:eastAsia="Times New Roman" w:hAnsi="Helvetica Neue" w:cs="Times New Roman"/>
+          <w:rFonts w:ascii="Helvetica Neue" w:hAnsi="Helvetica Neue" w:eastAsia="Times New Roman" w:cs="Times New Roman"/>
           <w:color w:val="2D3B45"/>
         </w:rPr>
         <w:t xml:space="preserve">The DVD table will be very similar to the books table with some slight differences </w:t>
       </w:r>
       <w:r>
         <w:rPr>
-          <w:rFonts w:ascii="Helvetica Neue" w:eastAsia="Times New Roman" w:hAnsi="Helvetica Neue" w:cs="Times New Roman"/>
+          <w:rFonts w:ascii="Helvetica Neue" w:hAnsi="Helvetica Neue" w:eastAsia="Times New Roman" w:cs="Times New Roman"/>
           <w:color w:val="2D3B45"/>
         </w:rPr>
         <w:t xml:space="preserve">that </w:t>
       </w:r>
       <w:r>
         <w:rPr>
-          <w:rFonts w:ascii="Helvetica Neue" w:eastAsia="Times New Roman" w:hAnsi="Helvetica Neue" w:cs="Times New Roman"/>
+          <w:rFonts w:ascii="Helvetica Neue" w:hAnsi="Helvetica Neue" w:eastAsia="Times New Roman" w:cs="Times New Roman"/>
           <w:color w:val="2D3B45"/>
         </w:rPr>
         <w:t>pertai</w:t>
       </w:r>
       <w:r>
         <w:rPr>
-          <w:rFonts w:ascii="Helvetica Neue" w:eastAsia="Times New Roman" w:hAnsi="Helvetica Neue" w:cs="Times New Roman"/>
+          <w:rFonts w:ascii="Helvetica Neue" w:hAnsi="Helvetica Neue" w:eastAsia="Times New Roman" w:cs="Times New Roman"/>
           <w:color w:val="2D3B45"/>
         </w:rPr>
         <w:t>n</w:t>
       </w:r>
       <w:r>
         <w:rPr>
-          <w:rFonts w:ascii="Helvetica Neue" w:eastAsia="Times New Roman" w:hAnsi="Helvetica Neue" w:cs="Times New Roman"/>
+          <w:rFonts w:ascii="Helvetica Neue" w:hAnsi="Helvetica Neue" w:eastAsia="Times New Roman" w:cs="Times New Roman"/>
           <w:color w:val="2D3B45"/>
         </w:rPr>
         <w:t xml:space="preserve"> only to DVDs.  </w:t>
       </w:r>
       <w:r>
         <w:rPr>
-          <w:rFonts w:ascii="Helvetica Neue" w:eastAsia="Times New Roman" w:hAnsi="Helvetica Neue" w:cs="Times New Roman"/>
+          <w:rFonts w:ascii="Helvetica Neue" w:hAnsi="Helvetica Neue" w:eastAsia="Times New Roman" w:cs="Times New Roman"/>
           <w:color w:val="2D3B45"/>
         </w:rPr>
         <w:t xml:space="preserve">The </w:t>
       </w:r>
       <w:r>
         <w:rPr>
-          <w:rFonts w:ascii="Helvetica Neue" w:eastAsia="Times New Roman" w:hAnsi="Helvetica Neue" w:cs="Times New Roman"/>
+          <w:rFonts w:ascii="Helvetica Neue" w:hAnsi="Helvetica Neue" w:eastAsia="Times New Roman" w:cs="Times New Roman"/>
           <w:color w:val="2D3B45"/>
         </w:rPr>
         <w:t xml:space="preserve">media table will contain other items such as computers, monitors, iPads, Chromebooks, and have basic table headings to specifically identify them such as serial numbers, type of media, manufacturer etc.  The </w:t>
       </w:r>
       <w:r>
         <w:rPr>
-          <w:rFonts w:ascii="Helvetica Neue" w:eastAsia="Times New Roman" w:hAnsi="Helvetica Neue" w:cs="Times New Roman"/>
+          <w:rFonts w:ascii="Helvetica Neue" w:hAnsi="Helvetica Neue" w:eastAsia="Times New Roman" w:cs="Times New Roman"/>
           <w:b/>
           <w:color w:val="2D3B45"/>
         </w:rPr>
@@ -467,7 +467,7 @@
       </w:r>
       <w:r>
         <w:rPr>
-          <w:rFonts w:ascii="Helvetica Neue" w:eastAsia="Times New Roman" w:hAnsi="Helvetica Neue" w:cs="Times New Roman"/>
+          <w:rFonts w:ascii="Helvetica Neue" w:hAnsi="Helvetica Neue" w:eastAsia="Times New Roman" w:cs="Times New Roman"/>
           <w:b/>
           <w:color w:val="2D3B45"/>
         </w:rPr>
@@ -475,7 +475,7 @@
       </w:r>
       <w:r>
         <w:rPr>
-          <w:rFonts w:ascii="Helvetica Neue" w:eastAsia="Times New Roman" w:hAnsi="Helvetica Neue" w:cs="Times New Roman"/>
+          <w:rFonts w:ascii="Helvetica Neue" w:hAnsi="Helvetica Neue" w:eastAsia="Times New Roman" w:cs="Times New Roman"/>
           <w:b/>
           <w:color w:val="2D3B45"/>
         </w:rPr>
@@ -483,7 +483,7 @@
       </w:r>
       <w:r>
         <w:rPr>
-          <w:rFonts w:ascii="Helvetica Neue" w:eastAsia="Times New Roman" w:hAnsi="Helvetica Neue" w:cs="Times New Roman"/>
+          <w:rFonts w:ascii="Helvetica Neue" w:hAnsi="Helvetica Neue" w:eastAsia="Times New Roman" w:cs="Times New Roman"/>
           <w:b/>
           <w:color w:val="2D3B45"/>
         </w:rPr>
@@ -491,14 +491,14 @@
       </w:r>
       <w:r>
         <w:rPr>
-          <w:rFonts w:ascii="Helvetica Neue" w:eastAsia="Times New Roman" w:hAnsi="Helvetica Neue" w:cs="Times New Roman"/>
+          <w:rFonts w:ascii="Helvetica Neue" w:hAnsi="Helvetica Neue" w:eastAsia="Times New Roman" w:cs="Times New Roman"/>
           <w:color w:val="2D3B45"/>
         </w:rPr>
         <w:t xml:space="preserve">.  Contact information including phone number and e-mail address, grade, name etc. will be included to specifically identify who would have what item.  The </w:t>
       </w:r>
       <w:r>
         <w:rPr>
-          <w:rFonts w:ascii="Helvetica Neue" w:eastAsia="Times New Roman" w:hAnsi="Helvetica Neue" w:cs="Times New Roman"/>
+          <w:rFonts w:ascii="Helvetica Neue" w:hAnsi="Helvetica Neue" w:eastAsia="Times New Roman" w:cs="Times New Roman"/>
           <w:b/>
           <w:color w:val="2D3B45"/>
         </w:rPr>
@@ -506,7 +506,7 @@
       </w:r>
       <w:r>
         <w:rPr>
-          <w:rFonts w:ascii="Helvetica Neue" w:eastAsia="Times New Roman" w:hAnsi="Helvetica Neue" w:cs="Times New Roman"/>
+          <w:rFonts w:ascii="Helvetica Neue" w:hAnsi="Helvetica Neue" w:eastAsia="Times New Roman" w:cs="Times New Roman"/>
           <w:color w:val="2D3B45"/>
         </w:rPr>
         <w:t>.</w:t>
@@ -516,23 +516,23 @@
       <w:pPr>
         <w:shd w:val="clear" w:color="auto" w:fill="FFFFFF"/>
         <w:rPr>
-          <w:rFonts w:ascii="Helvetica Neue" w:eastAsia="Times New Roman" w:hAnsi="Helvetica Neue" w:cs="Times New Roman"/>
-          <w:color w:val="2D3B45"/>
-        </w:rPr>
-      </w:pPr>
-    </w:p>
-    <w:p>
-      <w:pPr>
-        <w:shd w:val="clear" w:color="auto" w:fill="FFFFFF"/>
-        <w:rPr>
-          <w:rFonts w:ascii="Helvetica Neue" w:eastAsia="Times New Roman" w:hAnsi="Helvetica Neue" w:cs="Times New Roman"/>
+          <w:rFonts w:ascii="Helvetica Neue" w:hAnsi="Helvetica Neue" w:eastAsia="Times New Roman" w:cs="Times New Roman"/>
+          <w:color w:val="2D3B45"/>
+        </w:rPr>
+      </w:pPr>
+    </w:p>
+    <w:p>
+      <w:pPr>
+        <w:shd w:val="clear" w:color="auto" w:fill="FFFFFF"/>
+        <w:rPr>
+          <w:rFonts w:ascii="Helvetica Neue" w:hAnsi="Helvetica Neue" w:eastAsia="Times New Roman" w:cs="Times New Roman"/>
           <w:color w:val="2D3B45"/>
           <w:sz w:val="28"/>
         </w:rPr>
       </w:pPr>
       <w:r>
         <w:rPr>
-          <w:rFonts w:ascii="Helvetica Neue" w:eastAsia="Times New Roman" w:hAnsi="Helvetica Neue" w:cs="Times New Roman"/>
+          <w:rFonts w:ascii="Helvetica Neue" w:hAnsi="Helvetica Neue" w:eastAsia="Times New Roman" w:cs="Times New Roman"/>
           <w:color w:val="2D3B45"/>
           <w:sz w:val="28"/>
         </w:rPr>
@@ -543,29 +543,29 @@
       <w:pPr>
         <w:shd w:val="clear" w:color="auto" w:fill="FFFFFF"/>
         <w:rPr>
-          <w:rFonts w:ascii="Helvetica Neue" w:eastAsia="Times New Roman" w:hAnsi="Helvetica Neue" w:cs="Times New Roman"/>
-          <w:color w:val="2D3B45"/>
-        </w:rPr>
-      </w:pPr>
-    </w:p>
-    <w:p>
-      <w:pPr>
-        <w:shd w:val="clear" w:color="auto" w:fill="FFFFFF"/>
-        <w:rPr>
-          <w:rFonts w:ascii="Helvetica Neue" w:eastAsia="Times New Roman" w:hAnsi="Helvetica Neue" w:cs="Times New Roman"/>
-          <w:color w:val="2D3B45"/>
-        </w:rPr>
-      </w:pPr>
-      <w:r>
-        <w:rPr>
-          <w:rFonts w:ascii="Helvetica Neue" w:eastAsia="Times New Roman" w:hAnsi="Helvetica Neue" w:cs="Times New Roman"/>
+          <w:rFonts w:ascii="Helvetica Neue" w:hAnsi="Helvetica Neue" w:eastAsia="Times New Roman" w:cs="Times New Roman"/>
+          <w:color w:val="2D3B45"/>
+        </w:rPr>
+      </w:pPr>
+    </w:p>
+    <w:p>
+      <w:pPr>
+        <w:shd w:val="clear" w:color="auto" w:fill="FFFFFF"/>
+        <w:rPr>
+          <w:rFonts w:ascii="Helvetica Neue" w:hAnsi="Helvetica Neue" w:eastAsia="Times New Roman" w:cs="Times New Roman"/>
+          <w:color w:val="2D3B45"/>
+        </w:rPr>
+      </w:pPr>
+      <w:r>
+        <w:rPr>
+          <w:rFonts w:ascii="Helvetica Neue" w:hAnsi="Helvetica Neue" w:eastAsia="Times New Roman" w:cs="Times New Roman"/>
           <w:color w:val="2D3B45"/>
         </w:rPr>
         <w:t xml:space="preserve">Since this is a </w:t>
       </w:r>
       <w:r>
         <w:rPr>
-          <w:rFonts w:ascii="Helvetica Neue" w:eastAsia="Times New Roman" w:hAnsi="Helvetica Neue" w:cs="Times New Roman"/>
+          <w:rFonts w:ascii="Helvetica Neue" w:hAnsi="Helvetica Neue" w:eastAsia="Times New Roman" w:cs="Times New Roman"/>
           <w:b/>
           <w:color w:val="2D3B45"/>
         </w:rPr>
@@ -573,7 +573,7 @@
       </w:r>
       <w:r>
         <w:rPr>
-          <w:rFonts w:ascii="Helvetica Neue" w:eastAsia="Times New Roman" w:hAnsi="Helvetica Neue" w:cs="Times New Roman"/>
+          <w:rFonts w:ascii="Helvetica Neue" w:hAnsi="Helvetica Neue" w:eastAsia="Times New Roman" w:cs="Times New Roman"/>
           <w:color w:val="2D3B45"/>
         </w:rPr>
         <w:t>.  For example, the 1st Grade teacher would need to have control of her book shelf and would check books out from her classroom while the 8th Grade teacher checks books out from hers.  Since the 8th Grade teacher also teaches a multi-grade level book club after hours, she would need to know a complete inventory of the books in the school regardless of location and their availability.</w:t>
@@ -583,22 +583,22 @@
       <w:pPr>
         <w:shd w:val="clear" w:color="auto" w:fill="FFFFFF"/>
         <w:rPr>
-          <w:rFonts w:ascii="Helvetica Neue" w:eastAsia="Times New Roman" w:hAnsi="Helvetica Neue" w:cs="Times New Roman"/>
-          <w:color w:val="2D3B45"/>
-        </w:rPr>
-      </w:pPr>
-    </w:p>
-    <w:p>
-      <w:pPr>
-        <w:shd w:val="clear" w:color="auto" w:fill="FFFFFF"/>
-        <w:rPr>
-          <w:rFonts w:ascii="Helvetica Neue" w:eastAsia="Times New Roman" w:hAnsi="Helvetica Neue" w:cs="Times New Roman"/>
-          <w:color w:val="2D3B45"/>
-        </w:rPr>
-      </w:pPr>
-      <w:r>
-        <w:rPr>
-          <w:rFonts w:ascii="Helvetica Neue" w:eastAsia="Times New Roman" w:hAnsi="Helvetica Neue" w:cs="Times New Roman"/>
+          <w:rFonts w:ascii="Helvetica Neue" w:hAnsi="Helvetica Neue" w:eastAsia="Times New Roman" w:cs="Times New Roman"/>
+          <w:color w:val="2D3B45"/>
+        </w:rPr>
+      </w:pPr>
+    </w:p>
+    <w:p>
+      <w:pPr>
+        <w:shd w:val="clear" w:color="auto" w:fill="FFFFFF"/>
+        <w:rPr>
+          <w:rFonts w:ascii="Helvetica Neue" w:hAnsi="Helvetica Neue" w:eastAsia="Times New Roman" w:cs="Times New Roman"/>
+          <w:color w:val="2D3B45"/>
+        </w:rPr>
+      </w:pPr>
+      <w:r>
+        <w:rPr>
+          <w:rFonts w:ascii="Helvetica Neue" w:hAnsi="Helvetica Neue" w:eastAsia="Times New Roman" w:cs="Times New Roman"/>
           <w:b/>
           <w:color w:val="2D3B45"/>
         </w:rPr>
@@ -607,14 +607,14 @@
       </w:r>
       <w:r>
         <w:rPr>
-          <w:rFonts w:ascii="Helvetica Neue" w:eastAsia="Times New Roman" w:hAnsi="Helvetica Neue" w:cs="Times New Roman"/>
+          <w:rFonts w:ascii="Helvetica Neue" w:hAnsi="Helvetica Neue" w:eastAsia="Times New Roman" w:cs="Times New Roman"/>
           <w:color w:val="2D3B45"/>
         </w:rPr>
         <w:t xml:space="preserve"> and see if they are able to be checked out.  If they would like to check a book out, they would simply </w:t>
       </w:r>
       <w:r>
         <w:rPr>
-          <w:rFonts w:ascii="Helvetica Neue" w:eastAsia="Times New Roman" w:hAnsi="Helvetica Neue" w:cs="Times New Roman"/>
+          <w:rFonts w:ascii="Helvetica Neue" w:hAnsi="Helvetica Neue" w:eastAsia="Times New Roman" w:cs="Times New Roman"/>
           <w:b/>
           <w:color w:val="2D3B45"/>
         </w:rPr>
@@ -622,7 +622,7 @@
       </w:r>
       <w:r>
         <w:rPr>
-          <w:rFonts w:ascii="Helvetica Neue" w:eastAsia="Times New Roman" w:hAnsi="Helvetica Neue" w:cs="Times New Roman"/>
+          <w:rFonts w:ascii="Helvetica Neue" w:hAnsi="Helvetica Neue" w:eastAsia="Times New Roman" w:cs="Times New Roman"/>
           <w:color w:val="2D3B45"/>
         </w:rPr>
         <w:t xml:space="preserve"> listed as the point of contact for that book shelf.  If they are not logged in, they would need to create a user profile to store basic data enabling the staff to know who has what items (add to the users table).  If a user profile does exist, they would proceed to a check out window which would display any books previously checked out with due dates etc.  A due date would be assigned on the screen for the user along with a caution statement indicating the cost of the item if lost or not returned.</w:t>
@@ -632,29 +632,29 @@
       <w:pPr>
         <w:shd w:val="clear" w:color="auto" w:fill="FFFFFF"/>
         <w:rPr>
-          <w:rFonts w:ascii="Helvetica Neue" w:eastAsia="Times New Roman" w:hAnsi="Helvetica Neue" w:cs="Times New Roman"/>
-          <w:color w:val="2D3B45"/>
-        </w:rPr>
-      </w:pPr>
-    </w:p>
-    <w:p>
-      <w:pPr>
-        <w:shd w:val="clear" w:color="auto" w:fill="FFFFFF"/>
-        <w:rPr>
-          <w:rFonts w:ascii="Helvetica Neue" w:eastAsia="Times New Roman" w:hAnsi="Helvetica Neue" w:cs="Times New Roman"/>
-          <w:color w:val="2D3B45"/>
-        </w:rPr>
-      </w:pPr>
-      <w:r>
-        <w:rPr>
-          <w:rFonts w:ascii="Helvetica Neue" w:eastAsia="Times New Roman" w:hAnsi="Helvetica Neue" w:cs="Times New Roman"/>
+          <w:rFonts w:ascii="Helvetica Neue" w:hAnsi="Helvetica Neue" w:eastAsia="Times New Roman" w:cs="Times New Roman"/>
+          <w:color w:val="2D3B45"/>
+        </w:rPr>
+      </w:pPr>
+    </w:p>
+    <w:p>
+      <w:pPr>
+        <w:shd w:val="clear" w:color="auto" w:fill="FFFFFF"/>
+        <w:rPr>
+          <w:rFonts w:ascii="Helvetica Neue" w:hAnsi="Helvetica Neue" w:eastAsia="Times New Roman" w:cs="Times New Roman"/>
+          <w:color w:val="2D3B45"/>
+        </w:rPr>
+      </w:pPr>
+      <w:r>
+        <w:rPr>
+          <w:rFonts w:ascii="Helvetica Neue" w:hAnsi="Helvetica Neue" w:eastAsia="Times New Roman" w:cs="Times New Roman"/>
           <w:color w:val="2D3B45"/>
         </w:rPr>
         <w:t xml:space="preserve">Once the student checks-out the book, the e-mail generated and sent to the appropriate key holder for the location of that </w:t>
       </w:r>
       <w:r>
         <w:rPr>
-          <w:rFonts w:ascii="Helvetica Neue" w:eastAsia="Times New Roman" w:hAnsi="Helvetica Neue" w:cs="Times New Roman"/>
+          <w:rFonts w:ascii="Helvetica Neue" w:hAnsi="Helvetica Neue" w:eastAsia="Times New Roman" w:cs="Times New Roman"/>
           <w:b/>
           <w:color w:val="2D3B45"/>
         </w:rPr>
@@ -662,14 +662,14 @@
       </w:r>
       <w:r>
         <w:rPr>
-          <w:rFonts w:ascii="Helvetica Neue" w:eastAsia="Times New Roman" w:hAnsi="Helvetica Neue" w:cs="Times New Roman"/>
+          <w:rFonts w:ascii="Helvetica Neue" w:hAnsi="Helvetica Neue" w:eastAsia="Times New Roman" w:cs="Times New Roman"/>
           <w:color w:val="2D3B45"/>
         </w:rPr>
         <w:t xml:space="preserve">  </w:t>
       </w:r>
       <w:r>
         <w:rPr>
-          <w:rFonts w:ascii="Helvetica Neue" w:eastAsia="Times New Roman" w:hAnsi="Helvetica Neue" w:cs="Times New Roman"/>
+          <w:rFonts w:ascii="Helvetica Neue" w:hAnsi="Helvetica Neue" w:eastAsia="Times New Roman" w:cs="Times New Roman"/>
           <w:b/>
           <w:color w:val="2D3B45"/>
         </w:rPr>
@@ -680,22 +680,22 @@
       <w:pPr>
         <w:shd w:val="clear" w:color="auto" w:fill="FFFFFF"/>
         <w:rPr>
-          <w:rFonts w:ascii="Helvetica Neue" w:eastAsia="Times New Roman" w:hAnsi="Helvetica Neue" w:cs="Times New Roman"/>
-          <w:color w:val="2D3B45"/>
-        </w:rPr>
-      </w:pPr>
-    </w:p>
-    <w:p>
-      <w:pPr>
-        <w:shd w:val="clear" w:color="auto" w:fill="FFFFFF"/>
-        <w:rPr>
-          <w:rFonts w:ascii="Helvetica Neue" w:eastAsia="Times New Roman" w:hAnsi="Helvetica Neue" w:cs="Times New Roman"/>
-          <w:color w:val="2D3B45"/>
-        </w:rPr>
-      </w:pPr>
-      <w:r>
-        <w:rPr>
-          <w:rFonts w:ascii="Helvetica Neue" w:eastAsia="Times New Roman" w:hAnsi="Helvetica Neue" w:cs="Times New Roman"/>
+          <w:rFonts w:ascii="Helvetica Neue" w:hAnsi="Helvetica Neue" w:eastAsia="Times New Roman" w:cs="Times New Roman"/>
+          <w:color w:val="2D3B45"/>
+        </w:rPr>
+      </w:pPr>
+    </w:p>
+    <w:p>
+      <w:pPr>
+        <w:shd w:val="clear" w:color="auto" w:fill="FFFFFF"/>
+        <w:rPr>
+          <w:rFonts w:ascii="Helvetica Neue" w:hAnsi="Helvetica Neue" w:eastAsia="Times New Roman" w:cs="Times New Roman"/>
+          <w:color w:val="2D3B45"/>
+        </w:rPr>
+      </w:pPr>
+      <w:r>
+        <w:rPr>
+          <w:rFonts w:ascii="Helvetica Neue" w:hAnsi="Helvetica Neue" w:eastAsia="Times New Roman" w:cs="Times New Roman"/>
           <w:b/>
           <w:color w:val="2D3B45"/>
         </w:rPr>
@@ -703,14 +703,14 @@
       </w:r>
       <w:r>
         <w:rPr>
-          <w:rFonts w:ascii="Helvetica Neue" w:eastAsia="Times New Roman" w:hAnsi="Helvetica Neue" w:cs="Times New Roman"/>
+          <w:rFonts w:ascii="Helvetica Neue" w:hAnsi="Helvetica Neue" w:eastAsia="Times New Roman" w:cs="Times New Roman"/>
           <w:color w:val="2D3B45"/>
         </w:rPr>
         <w:t xml:space="preserve">, the teacher can return to their inventory screen and sort by books checked out and simply </w:t>
       </w:r>
       <w:r>
         <w:rPr>
-          <w:rFonts w:ascii="Helvetica Neue" w:eastAsia="Times New Roman" w:hAnsi="Helvetica Neue" w:cs="Times New Roman"/>
+          <w:rFonts w:ascii="Helvetica Neue" w:hAnsi="Helvetica Neue" w:eastAsia="Times New Roman" w:cs="Times New Roman"/>
           <w:b/>
           <w:color w:val="2D3B45"/>
         </w:rPr>
@@ -718,7 +718,7 @@
       </w:r>
       <w:r>
         <w:rPr>
-          <w:rFonts w:ascii="Helvetica Neue" w:eastAsia="Times New Roman" w:hAnsi="Helvetica Neue" w:cs="Times New Roman"/>
+          <w:rFonts w:ascii="Helvetica Neue" w:hAnsi="Helvetica Neue" w:eastAsia="Times New Roman" w:cs="Times New Roman"/>
           <w:color w:val="2D3B45"/>
         </w:rPr>
         <w:t xml:space="preserve"> and return books from that student.  Students would likewise have an inventory of the books they have checked out and give them the due dates of when they would need to bring back books or extend their reservation period.  </w:t>
@@ -728,23 +728,23 @@
       <w:pPr>
         <w:shd w:val="clear" w:color="auto" w:fill="FFFFFF"/>
         <w:rPr>
-          <w:rFonts w:ascii="Helvetica Neue" w:eastAsia="Times New Roman" w:hAnsi="Helvetica Neue" w:cs="Times New Roman"/>
-          <w:color w:val="2D3B45"/>
-        </w:rPr>
-      </w:pPr>
-    </w:p>
-    <w:p>
-      <w:pPr>
-        <w:shd w:val="clear" w:color="auto" w:fill="FFFFFF"/>
-        <w:rPr>
-          <w:rFonts w:ascii="Helvetica Neue" w:eastAsia="Times New Roman" w:hAnsi="Helvetica Neue" w:cs="Times New Roman"/>
+          <w:rFonts w:ascii="Helvetica Neue" w:hAnsi="Helvetica Neue" w:eastAsia="Times New Roman" w:cs="Times New Roman"/>
+          <w:color w:val="2D3B45"/>
+        </w:rPr>
+      </w:pPr>
+    </w:p>
+    <w:p>
+      <w:pPr>
+        <w:shd w:val="clear" w:color="auto" w:fill="FFFFFF"/>
+        <w:rPr>
+          <w:rFonts w:ascii="Helvetica Neue" w:hAnsi="Helvetica Neue" w:eastAsia="Times New Roman" w:cs="Times New Roman"/>
           <w:color w:val="2D3B45"/>
           <w:sz w:val="28"/>
         </w:rPr>
       </w:pPr>
       <w:r>
         <w:rPr>
-          <w:rFonts w:ascii="Helvetica Neue" w:eastAsia="Times New Roman" w:hAnsi="Helvetica Neue" w:cs="Times New Roman"/>
+          <w:rFonts w:ascii="Helvetica Neue" w:hAnsi="Helvetica Neue" w:eastAsia="Times New Roman" w:cs="Times New Roman"/>
           <w:color w:val="2D3B45"/>
           <w:sz w:val="28"/>
         </w:rPr>
@@ -755,29 +755,29 @@
       <w:pPr>
         <w:shd w:val="clear" w:color="auto" w:fill="FFFFFF"/>
         <w:rPr>
-          <w:rFonts w:ascii="Helvetica Neue" w:eastAsia="Times New Roman" w:hAnsi="Helvetica Neue" w:cs="Times New Roman"/>
-          <w:color w:val="2D3B45"/>
-        </w:rPr>
-      </w:pPr>
-    </w:p>
-    <w:p>
-      <w:pPr>
-        <w:shd w:val="clear" w:color="auto" w:fill="FFFFFF"/>
-        <w:rPr>
-          <w:rFonts w:ascii="Helvetica Neue" w:eastAsia="Times New Roman" w:hAnsi="Helvetica Neue" w:cs="Times New Roman"/>
-          <w:color w:val="2D3B45"/>
-        </w:rPr>
-      </w:pPr>
-      <w:r>
-        <w:rPr>
-          <w:rFonts w:ascii="Helvetica Neue" w:eastAsia="Times New Roman" w:hAnsi="Helvetica Neue" w:cs="Times New Roman"/>
+          <w:rFonts w:ascii="Helvetica Neue" w:hAnsi="Helvetica Neue" w:eastAsia="Times New Roman" w:cs="Times New Roman"/>
+          <w:color w:val="2D3B45"/>
+        </w:rPr>
+      </w:pPr>
+    </w:p>
+    <w:p>
+      <w:pPr>
+        <w:shd w:val="clear" w:color="auto" w:fill="FFFFFF"/>
+        <w:rPr>
+          <w:rFonts w:ascii="Helvetica Neue" w:hAnsi="Helvetica Neue" w:eastAsia="Times New Roman" w:cs="Times New Roman"/>
+          <w:color w:val="2D3B45"/>
+        </w:rPr>
+      </w:pPr>
+      <w:r>
+        <w:rPr>
+          <w:rFonts w:ascii="Helvetica Neue" w:hAnsi="Helvetica Neue" w:eastAsia="Times New Roman" w:cs="Times New Roman"/>
           <w:color w:val="2D3B45"/>
         </w:rPr>
         <w:t xml:space="preserve">Students at Our Lady of Lourdes have access to Chrome Books and a local internet connection.  The project would start with a </w:t>
       </w:r>
       <w:r>
         <w:rPr>
-          <w:rFonts w:ascii="Helvetica Neue" w:eastAsia="Times New Roman" w:hAnsi="Helvetica Neue" w:cs="Times New Roman"/>
+          <w:rFonts w:ascii="Helvetica Neue" w:hAnsi="Helvetica Neue" w:eastAsia="Times New Roman" w:cs="Times New Roman"/>
           <w:b/>
           <w:color w:val="2D3B45"/>
         </w:rPr>
@@ -785,7 +785,7 @@
       </w:r>
       <w:r>
         <w:rPr>
-          <w:rFonts w:ascii="Helvetica Neue" w:eastAsia="Times New Roman" w:hAnsi="Helvetica Neue" w:cs="Times New Roman"/>
+          <w:rFonts w:ascii="Helvetica Neue" w:hAnsi="Helvetica Neue" w:eastAsia="Times New Roman" w:cs="Times New Roman"/>
           <w:b/>
           <w:color w:val="2D3B45"/>
         </w:rPr>
@@ -793,7 +793,7 @@
       </w:r>
       <w:r>
         <w:rPr>
-          <w:rFonts w:ascii="Helvetica Neue" w:eastAsia="Times New Roman" w:hAnsi="Helvetica Neue" w:cs="Times New Roman"/>
+          <w:rFonts w:ascii="Helvetica Neue" w:hAnsi="Helvetica Neue" w:eastAsia="Times New Roman" w:cs="Times New Roman"/>
           <w:b/>
           <w:color w:val="2D3B45"/>
         </w:rPr>
@@ -801,14 +801,14 @@
       </w:r>
       <w:r>
         <w:rPr>
-          <w:rFonts w:ascii="Helvetica Neue" w:eastAsia="Times New Roman" w:hAnsi="Helvetica Neue" w:cs="Times New Roman"/>
+          <w:rFonts w:ascii="Helvetica Neue" w:hAnsi="Helvetica Neue" w:eastAsia="Times New Roman" w:cs="Times New Roman"/>
           <w:color w:val="2D3B45"/>
         </w:rPr>
         <w:t xml:space="preserve">.  The </w:t>
       </w:r>
       <w:r>
         <w:rPr>
-          <w:rFonts w:ascii="Helvetica Neue" w:eastAsia="Times New Roman" w:hAnsi="Helvetica Neue" w:cs="Times New Roman"/>
+          <w:rFonts w:ascii="Helvetica Neue" w:hAnsi="Helvetica Neue" w:eastAsia="Times New Roman" w:cs="Times New Roman"/>
           <w:b/>
           <w:color w:val="2D3B45"/>
         </w:rPr>
@@ -816,14 +816,14 @@
       </w:r>
       <w:r>
         <w:rPr>
-          <w:rFonts w:ascii="Helvetica Neue" w:eastAsia="Times New Roman" w:hAnsi="Helvetica Neue" w:cs="Times New Roman"/>
+          <w:rFonts w:ascii="Helvetica Neue" w:hAnsi="Helvetica Neue" w:eastAsia="Times New Roman" w:cs="Times New Roman"/>
           <w:color w:val="2D3B45"/>
         </w:rPr>
         <w:t xml:space="preserve"> for the database upload and she would engage her middle schoolers as a service hour project to obtain the required information from each classroom to complete the inventory on paper.  </w:t>
       </w:r>
       <w:r>
         <w:rPr>
-          <w:rFonts w:ascii="Helvetica Neue" w:eastAsia="Times New Roman" w:hAnsi="Helvetica Neue" w:cs="Times New Roman"/>
+          <w:rFonts w:ascii="Helvetica Neue" w:hAnsi="Helvetica Neue" w:eastAsia="Times New Roman" w:cs="Times New Roman"/>
           <w:b/>
           <w:color w:val="2D3B45"/>
         </w:rPr>
@@ -831,7 +831,7 @@
       </w:r>
       <w:r>
         <w:rPr>
-          <w:rFonts w:ascii="Helvetica Neue" w:eastAsia="Times New Roman" w:hAnsi="Helvetica Neue" w:cs="Times New Roman"/>
+          <w:rFonts w:ascii="Helvetica Neue" w:hAnsi="Helvetica Neue" w:eastAsia="Times New Roman" w:cs="Times New Roman"/>
           <w:b/>
           <w:color w:val="2D3B45"/>
         </w:rPr>
@@ -840,7 +840,7 @@
       <w:proofErr w:type="spellStart"/>
       <w:r>
         <w:rPr>
-          <w:rFonts w:ascii="Helvetica Neue" w:eastAsia="Times New Roman" w:hAnsi="Helvetica Neue" w:cs="Times New Roman"/>
+          <w:rFonts w:ascii="Helvetica Neue" w:hAnsi="Helvetica Neue" w:eastAsia="Times New Roman" w:cs="Times New Roman"/>
           <w:b/>
           <w:color w:val="2D3B45"/>
         </w:rPr>
@@ -849,7 +849,7 @@
       <w:proofErr w:type="spellEnd"/>
       <w:r>
         <w:rPr>
-          <w:rFonts w:ascii="Helvetica Neue" w:eastAsia="Times New Roman" w:hAnsi="Helvetica Neue" w:cs="Times New Roman"/>
+          <w:rFonts w:ascii="Helvetica Neue" w:hAnsi="Helvetica Neue" w:eastAsia="Times New Roman" w:cs="Times New Roman"/>
           <w:b/>
           <w:color w:val="2D3B45"/>
         </w:rPr>
@@ -860,22 +860,22 @@
       <w:pPr>
         <w:shd w:val="clear" w:color="auto" w:fill="FFFFFF"/>
         <w:rPr>
-          <w:rFonts w:ascii="Helvetica Neue" w:eastAsia="Times New Roman" w:hAnsi="Helvetica Neue" w:cs="Times New Roman"/>
-          <w:color w:val="2D3B45"/>
-        </w:rPr>
-      </w:pPr>
-    </w:p>
-    <w:p>
-      <w:pPr>
-        <w:shd w:val="clear" w:color="auto" w:fill="FFFFFF"/>
-        <w:rPr>
-          <w:rFonts w:ascii="Helvetica Neue" w:eastAsia="Times New Roman" w:hAnsi="Helvetica Neue" w:cs="Times New Roman"/>
-          <w:color w:val="2D3B45"/>
-        </w:rPr>
-      </w:pPr>
-      <w:r>
-        <w:rPr>
-          <w:rFonts w:ascii="Helvetica Neue" w:eastAsia="Times New Roman" w:hAnsi="Helvetica Neue" w:cs="Times New Roman"/>
+          <w:rFonts w:ascii="Helvetica Neue" w:hAnsi="Helvetica Neue" w:eastAsia="Times New Roman" w:cs="Times New Roman"/>
+          <w:color w:val="2D3B45"/>
+        </w:rPr>
+      </w:pPr>
+    </w:p>
+    <w:p>
+      <w:pPr>
+        <w:shd w:val="clear" w:color="auto" w:fill="FFFFFF"/>
+        <w:rPr>
+          <w:rFonts w:ascii="Helvetica Neue" w:hAnsi="Helvetica Neue" w:eastAsia="Times New Roman" w:cs="Times New Roman"/>
+          <w:color w:val="2D3B45"/>
+        </w:rPr>
+      </w:pPr>
+      <w:r>
+        <w:rPr>
+          <w:rFonts w:ascii="Helvetica Neue" w:hAnsi="Helvetica Neue" w:eastAsia="Times New Roman" w:cs="Times New Roman"/>
           <w:b/>
           <w:color w:val="2D3B45"/>
         </w:rPr>
@@ -883,14 +883,14 @@
       </w:r>
       <w:r>
         <w:rPr>
-          <w:rFonts w:ascii="Helvetica Neue" w:eastAsia="Times New Roman" w:hAnsi="Helvetica Neue" w:cs="Times New Roman"/>
+          <w:rFonts w:ascii="Helvetica Neue" w:hAnsi="Helvetica Neue" w:eastAsia="Times New Roman" w:cs="Times New Roman"/>
           <w:color w:val="2D3B45"/>
         </w:rPr>
         <w:t xml:space="preserve">, to make this program as easy and simple for students and teachers to follow, </w:t>
       </w:r>
       <w:r>
         <w:rPr>
-          <w:rFonts w:ascii="Helvetica Neue" w:eastAsia="Times New Roman" w:hAnsi="Helvetica Neue" w:cs="Times New Roman"/>
+          <w:rFonts w:ascii="Helvetica Neue" w:hAnsi="Helvetica Neue" w:eastAsia="Times New Roman" w:cs="Times New Roman"/>
           <w:b/>
           <w:color w:val="2D3B45"/>
         </w:rPr>
@@ -898,7 +898,7 @@
       </w:r>
       <w:r>
         <w:rPr>
-          <w:rFonts w:ascii="Helvetica Neue" w:eastAsia="Times New Roman" w:hAnsi="Helvetica Neue" w:cs="Times New Roman"/>
+          <w:rFonts w:ascii="Helvetica Neue" w:hAnsi="Helvetica Neue" w:eastAsia="Times New Roman" w:cs="Times New Roman"/>
           <w:color w:val="2D3B45"/>
         </w:rPr>
         <w:t xml:space="preserve"> would be used to simplify the check in and check out process.  Most students have more access to a smart phone than they do a computer with an internet connection.  If students were to meet a teacher in a separate location with the book, the teacher could simply log in to their phone app and complete the check-out process.  The phone app scope would not extend to administration functions.</w:t>
@@ -908,23 +908,23 @@
       <w:pPr>
         <w:shd w:val="clear" w:color="auto" w:fill="FFFFFF"/>
         <w:rPr>
-          <w:rFonts w:ascii="Helvetica Neue" w:eastAsia="Times New Roman" w:hAnsi="Helvetica Neue" w:cs="Times New Roman"/>
-          <w:color w:val="2D3B45"/>
-        </w:rPr>
-      </w:pPr>
-    </w:p>
-    <w:p>
-      <w:pPr>
-        <w:shd w:val="clear" w:color="auto" w:fill="FFFFFF"/>
-        <w:rPr>
-          <w:rFonts w:ascii="Helvetica Neue" w:eastAsia="Times New Roman" w:hAnsi="Helvetica Neue" w:cs="Times New Roman"/>
+          <w:rFonts w:ascii="Helvetica Neue" w:hAnsi="Helvetica Neue" w:eastAsia="Times New Roman" w:cs="Times New Roman"/>
+          <w:color w:val="2D3B45"/>
+        </w:rPr>
+      </w:pPr>
+    </w:p>
+    <w:p>
+      <w:pPr>
+        <w:shd w:val="clear" w:color="auto" w:fill="FFFFFF"/>
+        <w:rPr>
+          <w:rFonts w:ascii="Helvetica Neue" w:hAnsi="Helvetica Neue" w:eastAsia="Times New Roman" w:cs="Times New Roman"/>
           <w:color w:val="2D3B45"/>
           <w:sz w:val="28"/>
         </w:rPr>
       </w:pPr>
       <w:r>
         <w:rPr>
-          <w:rFonts w:ascii="Helvetica Neue" w:eastAsia="Times New Roman" w:hAnsi="Helvetica Neue" w:cs="Times New Roman"/>
+          <w:rFonts w:ascii="Helvetica Neue" w:hAnsi="Helvetica Neue" w:eastAsia="Times New Roman" w:cs="Times New Roman"/>
           <w:color w:val="2D3B45"/>
           <w:sz w:val="28"/>
         </w:rPr>
@@ -935,22 +935,22 @@
       <w:pPr>
         <w:shd w:val="clear" w:color="auto" w:fill="FFFFFF"/>
         <w:rPr>
-          <w:rFonts w:ascii="Helvetica Neue" w:eastAsia="Times New Roman" w:hAnsi="Helvetica Neue" w:cs="Times New Roman"/>
-          <w:color w:val="2D3B45"/>
-        </w:rPr>
-      </w:pPr>
-    </w:p>
-    <w:p>
-      <w:pPr>
-        <w:shd w:val="clear" w:color="auto" w:fill="FFFFFF"/>
-        <w:rPr>
-          <w:rFonts w:ascii="Helvetica Neue" w:eastAsia="Times New Roman" w:hAnsi="Helvetica Neue" w:cs="Times New Roman"/>
-          <w:color w:val="2D3B45"/>
-        </w:rPr>
-      </w:pPr>
-      <w:r>
-        <w:rPr>
-          <w:rFonts w:ascii="Helvetica Neue" w:eastAsia="Times New Roman" w:hAnsi="Helvetica Neue" w:cs="Times New Roman"/>
+          <w:rFonts w:ascii="Helvetica Neue" w:hAnsi="Helvetica Neue" w:eastAsia="Times New Roman" w:cs="Times New Roman"/>
+          <w:color w:val="2D3B45"/>
+        </w:rPr>
+      </w:pPr>
+    </w:p>
+    <w:p>
+      <w:pPr>
+        <w:shd w:val="clear" w:color="auto" w:fill="FFFFFF"/>
+        <w:rPr>
+          <w:rFonts w:ascii="Helvetica Neue" w:hAnsi="Helvetica Neue" w:eastAsia="Times New Roman" w:cs="Times New Roman"/>
+          <w:color w:val="2D3B45"/>
+        </w:rPr>
+      </w:pPr>
+      <w:r>
+        <w:rPr>
+          <w:rFonts w:ascii="Helvetica Neue" w:hAnsi="Helvetica Neue" w:eastAsia="Times New Roman" w:cs="Times New Roman"/>
           <w:color w:val="2D3B45"/>
         </w:rPr>
         <w:t xml:space="preserve">Library software is available for download.  There are some open source options but not with the functionality of what this project is attempting to perform.  The proprietary software available which could perform all the necessary functions include Mandarin, </w:t>
@@ -958,7 +958,7 @@
       <w:proofErr w:type="spellStart"/>
       <w:r>
         <w:rPr>
-          <w:rFonts w:ascii="Helvetica Neue" w:eastAsia="Times New Roman" w:hAnsi="Helvetica Neue" w:cs="Times New Roman"/>
+          <w:rFonts w:ascii="Helvetica Neue" w:hAnsi="Helvetica Neue" w:eastAsia="Times New Roman" w:cs="Times New Roman"/>
           <w:color w:val="2D3B45"/>
         </w:rPr>
         <w:t>Lucidea</w:t>
@@ -966,7 +966,7 @@
       <w:proofErr w:type="spellEnd"/>
       <w:r>
         <w:rPr>
-          <w:rFonts w:ascii="Helvetica Neue" w:eastAsia="Times New Roman" w:hAnsi="Helvetica Neue" w:cs="Times New Roman"/>
+          <w:rFonts w:ascii="Helvetica Neue" w:hAnsi="Helvetica Neue" w:eastAsia="Times New Roman" w:cs="Times New Roman"/>
           <w:color w:val="2D3B45"/>
         </w:rPr>
         <w:t xml:space="preserve">, EOS, </w:t>
@@ -974,7 +974,7 @@
       <w:proofErr w:type="spellStart"/>
       <w:r>
         <w:rPr>
-          <w:rFonts w:ascii="Helvetica Neue" w:eastAsia="Times New Roman" w:hAnsi="Helvetica Neue" w:cs="Times New Roman"/>
+          <w:rFonts w:ascii="Helvetica Neue" w:hAnsi="Helvetica Neue" w:eastAsia="Times New Roman" w:cs="Times New Roman"/>
           <w:color w:val="2D3B45"/>
         </w:rPr>
         <w:t>Appolo</w:t>
@@ -982,35 +982,35 @@
       <w:proofErr w:type="spellEnd"/>
       <w:r>
         <w:rPr>
-          <w:rFonts w:ascii="Helvetica Neue" w:eastAsia="Times New Roman" w:hAnsi="Helvetica Neue" w:cs="Times New Roman"/>
+          <w:rFonts w:ascii="Helvetica Neue" w:hAnsi="Helvetica Neue" w:eastAsia="Times New Roman" w:cs="Times New Roman"/>
           <w:color w:val="2D3B45"/>
         </w:rPr>
         <w:t xml:space="preserve">, Evolve Library or Resource Mate.  Most are web based and offer a subscription depending on your library size.  Mandarin, for example, charges over $750.00 annually for a small library and Resource Mate has small packages </w:t>
       </w:r>
       <w:r>
         <w:rPr>
-          <w:rFonts w:ascii="Helvetica Neue" w:eastAsia="Times New Roman" w:hAnsi="Helvetica Neue" w:cs="Times New Roman"/>
+          <w:rFonts w:ascii="Helvetica Neue" w:hAnsi="Helvetica Neue" w:eastAsia="Times New Roman" w:cs="Times New Roman"/>
           <w:color w:val="2D3B45"/>
         </w:rPr>
         <w:t>starting at $295.00 with zero networking capability up to their premium offering at $1,695.00</w:t>
       </w:r>
       <w:r>
         <w:rPr>
-          <w:rFonts w:ascii="Helvetica Neue" w:eastAsia="Times New Roman" w:hAnsi="Helvetica Neue" w:cs="Times New Roman"/>
+          <w:rFonts w:ascii="Helvetica Neue" w:hAnsi="Helvetica Neue" w:eastAsia="Times New Roman" w:cs="Times New Roman"/>
           <w:color w:val="2D3B45"/>
         </w:rPr>
         <w:t xml:space="preserve">.  Many of these systems include not only the functionality this project seeks but also many other features up to an including </w:t>
       </w:r>
       <w:r>
         <w:rPr>
-          <w:rFonts w:ascii="Helvetica Neue" w:eastAsia="Times New Roman" w:hAnsi="Helvetica Neue" w:cs="Times New Roman"/>
+          <w:rFonts w:ascii="Helvetica Neue" w:hAnsi="Helvetica Neue" w:eastAsia="Times New Roman" w:cs="Times New Roman"/>
           <w:color w:val="2D3B45"/>
         </w:rPr>
         <w:t xml:space="preserve">reporting tools, marketing analysis, </w:t>
       </w:r>
       <w:r>
         <w:rPr>
-          <w:rFonts w:ascii="Helvetica Neue" w:eastAsia="Times New Roman" w:hAnsi="Helvetica Neue" w:cs="Times New Roman"/>
+          <w:rFonts w:ascii="Helvetica Neue" w:hAnsi="Helvetica Neue" w:eastAsia="Times New Roman" w:cs="Times New Roman"/>
           <w:color w:val="2D3B45"/>
         </w:rPr>
         <w:t>e-books and connection to public systems enabling downloadable content.</w:t>
@@ -1020,23 +1020,23 @@
       <w:pPr>
         <w:shd w:val="clear" w:color="auto" w:fill="FFFFFF"/>
         <w:rPr>
-          <w:rFonts w:ascii="Helvetica Neue" w:eastAsia="Times New Roman" w:hAnsi="Helvetica Neue" w:cs="Times New Roman"/>
-          <w:color w:val="2D3B45"/>
-        </w:rPr>
-      </w:pPr>
-    </w:p>
-    <w:p>
-      <w:pPr>
-        <w:shd w:val="clear" w:color="auto" w:fill="FFFFFF"/>
-        <w:rPr>
-          <w:rFonts w:ascii="Helvetica Neue" w:eastAsia="Times New Roman" w:hAnsi="Helvetica Neue" w:cs="Times New Roman"/>
+          <w:rFonts w:ascii="Helvetica Neue" w:hAnsi="Helvetica Neue" w:eastAsia="Times New Roman" w:cs="Times New Roman"/>
+          <w:color w:val="2D3B45"/>
+        </w:rPr>
+      </w:pPr>
+    </w:p>
+    <w:p>
+      <w:pPr>
+        <w:shd w:val="clear" w:color="auto" w:fill="FFFFFF"/>
+        <w:rPr>
+          <w:rFonts w:ascii="Helvetica Neue" w:hAnsi="Helvetica Neue" w:eastAsia="Times New Roman" w:cs="Times New Roman"/>
           <w:color w:val="2D3B45"/>
           <w:sz w:val="28"/>
         </w:rPr>
       </w:pPr>
       <w:r>
         <w:rPr>
-          <w:rFonts w:ascii="Helvetica Neue" w:eastAsia="Times New Roman" w:hAnsi="Helvetica Neue" w:cs="Times New Roman"/>
+          <w:rFonts w:ascii="Helvetica Neue" w:hAnsi="Helvetica Neue" w:eastAsia="Times New Roman" w:cs="Times New Roman"/>
           <w:color w:val="2D3B45"/>
           <w:sz w:val="28"/>
         </w:rPr>
@@ -1047,29 +1047,29 @@
       <w:pPr>
         <w:shd w:val="clear" w:color="auto" w:fill="FFFFFF"/>
         <w:rPr>
-          <w:rFonts w:ascii="Helvetica Neue" w:eastAsia="Times New Roman" w:hAnsi="Helvetica Neue" w:cs="Times New Roman"/>
-          <w:color w:val="2D3B45"/>
-        </w:rPr>
-      </w:pPr>
-    </w:p>
-    <w:p>
-      <w:pPr>
-        <w:shd w:val="clear" w:color="auto" w:fill="FFFFFF"/>
-        <w:rPr>
-          <w:rFonts w:ascii="Helvetica Neue" w:eastAsia="Times New Roman" w:hAnsi="Helvetica Neue" w:cs="Times New Roman"/>
-          <w:color w:val="2D3B45"/>
-        </w:rPr>
-      </w:pPr>
-      <w:r>
-        <w:rPr>
-          <w:rFonts w:ascii="Helvetica Neue" w:eastAsia="Times New Roman" w:hAnsi="Helvetica Neue" w:cs="Times New Roman"/>
+          <w:rFonts w:ascii="Helvetica Neue" w:hAnsi="Helvetica Neue" w:eastAsia="Times New Roman" w:cs="Times New Roman"/>
+          <w:color w:val="2D3B45"/>
+        </w:rPr>
+      </w:pPr>
+    </w:p>
+    <w:p>
+      <w:pPr>
+        <w:shd w:val="clear" w:color="auto" w:fill="FFFFFF"/>
+        <w:rPr>
+          <w:rFonts w:ascii="Helvetica Neue" w:hAnsi="Helvetica Neue" w:eastAsia="Times New Roman" w:cs="Times New Roman"/>
+          <w:color w:val="2D3B45"/>
+        </w:rPr>
+      </w:pPr>
+      <w:r>
+        <w:rPr>
+          <w:rFonts w:ascii="Helvetica Neue" w:hAnsi="Helvetica Neue" w:eastAsia="Times New Roman" w:cs="Times New Roman"/>
           <w:color w:val="2D3B45"/>
         </w:rPr>
         <w:t xml:space="preserve">This project includes requirements for a </w:t>
       </w:r>
       <w:r>
         <w:rPr>
-          <w:rFonts w:ascii="Helvetica Neue" w:eastAsia="Times New Roman" w:hAnsi="Helvetica Neue" w:cs="Times New Roman"/>
+          <w:rFonts w:ascii="Helvetica Neue" w:hAnsi="Helvetica Neue" w:eastAsia="Times New Roman" w:cs="Times New Roman"/>
           <w:b/>
           <w:color w:val="2D3B45"/>
         </w:rPr>
@@ -1077,14 +1077,14 @@
       </w:r>
       <w:r>
         <w:rPr>
-          <w:rFonts w:ascii="Helvetica Neue" w:eastAsia="Times New Roman" w:hAnsi="Helvetica Neue" w:cs="Times New Roman"/>
+          <w:rFonts w:ascii="Helvetica Neue" w:hAnsi="Helvetica Neue" w:eastAsia="Times New Roman" w:cs="Times New Roman"/>
           <w:color w:val="2D3B45"/>
         </w:rPr>
         <w:t xml:space="preserve">  </w:t>
       </w:r>
       <w:r>
         <w:rPr>
-          <w:rFonts w:ascii="Helvetica Neue" w:eastAsia="Times New Roman" w:hAnsi="Helvetica Neue" w:cs="Times New Roman"/>
+          <w:rFonts w:ascii="Helvetica Neue" w:hAnsi="Helvetica Neue" w:eastAsia="Times New Roman" w:cs="Times New Roman"/>
           <w:b/>
           <w:color w:val="2D3B45"/>
         </w:rPr>
@@ -1092,14 +1092,14 @@
       </w:r>
       <w:r>
         <w:rPr>
-          <w:rFonts w:ascii="Helvetica Neue" w:eastAsia="Times New Roman" w:hAnsi="Helvetica Neue" w:cs="Times New Roman"/>
+          <w:rFonts w:ascii="Helvetica Neue" w:hAnsi="Helvetica Neue" w:eastAsia="Times New Roman" w:cs="Times New Roman"/>
           <w:color w:val="2D3B45"/>
         </w:rPr>
         <w:t xml:space="preserve">  </w:t>
       </w:r>
       <w:r>
         <w:rPr>
-          <w:rFonts w:ascii="Helvetica Neue" w:eastAsia="Times New Roman" w:hAnsi="Helvetica Neue" w:cs="Times New Roman"/>
+          <w:rFonts w:ascii="Helvetica Neue" w:hAnsi="Helvetica Neue" w:eastAsia="Times New Roman" w:cs="Times New Roman"/>
           <w:b/>
           <w:color w:val="2D3B45"/>
         </w:rPr>
@@ -1107,7 +1107,7 @@
       </w:r>
       <w:r>
         <w:rPr>
-          <w:rFonts w:ascii="Helvetica Neue" w:eastAsia="Times New Roman" w:hAnsi="Helvetica Neue" w:cs="Times New Roman"/>
+          <w:rFonts w:ascii="Helvetica Neue" w:hAnsi="Helvetica Neue" w:eastAsia="Times New Roman" w:cs="Times New Roman"/>
           <w:b/>
           <w:color w:val="2D3B45"/>
         </w:rPr>
@@ -1115,7 +1115,7 @@
       </w:r>
       <w:r>
         <w:rPr>
-          <w:rFonts w:ascii="Helvetica Neue" w:eastAsia="Times New Roman" w:hAnsi="Helvetica Neue" w:cs="Times New Roman"/>
+          <w:rFonts w:ascii="Helvetica Neue" w:hAnsi="Helvetica Neue" w:eastAsia="Times New Roman" w:cs="Times New Roman"/>
           <w:b/>
           <w:color w:val="2D3B45"/>
         </w:rPr>
@@ -1123,7 +1123,7 @@
       </w:r>
       <w:r>
         <w:rPr>
-          <w:rFonts w:ascii="Helvetica Neue" w:eastAsia="Times New Roman" w:hAnsi="Helvetica Neue" w:cs="Times New Roman"/>
+          <w:rFonts w:ascii="Helvetica Neue" w:hAnsi="Helvetica Neue" w:eastAsia="Times New Roman" w:cs="Times New Roman"/>
           <w:b/>
           <w:color w:val="2D3B45"/>
         </w:rPr>
@@ -1131,7 +1131,7 @@
       </w:r>
       <w:r>
         <w:rPr>
-          <w:rFonts w:ascii="Helvetica Neue" w:eastAsia="Times New Roman" w:hAnsi="Helvetica Neue" w:cs="Times New Roman"/>
+          <w:rFonts w:ascii="Helvetica Neue" w:hAnsi="Helvetica Neue" w:eastAsia="Times New Roman" w:cs="Times New Roman"/>
           <w:b/>
           <w:color w:val="2D3B45"/>
         </w:rPr>
@@ -1139,7 +1139,7 @@
       </w:r>
       <w:r>
         <w:rPr>
-          <w:rFonts w:ascii="Helvetica Neue" w:eastAsia="Times New Roman" w:hAnsi="Helvetica Neue" w:cs="Times New Roman"/>
+          <w:rFonts w:ascii="Helvetica Neue" w:hAnsi="Helvetica Neue" w:eastAsia="Times New Roman" w:cs="Times New Roman"/>
           <w:b/>
           <w:color w:val="2D3B45"/>
         </w:rPr>
@@ -1147,7 +1147,7 @@
       </w:r>
       <w:r>
         <w:rPr>
-          <w:rFonts w:ascii="Helvetica Neue" w:eastAsia="Times New Roman" w:hAnsi="Helvetica Neue" w:cs="Times New Roman"/>
+          <w:rFonts w:ascii="Helvetica Neue" w:hAnsi="Helvetica Neue" w:eastAsia="Times New Roman" w:cs="Times New Roman"/>
           <w:b/>
           <w:color w:val="2D3B45"/>
         </w:rPr>
@@ -1155,7 +1155,7 @@
       </w:r>
       <w:r>
         <w:rPr>
-          <w:rFonts w:ascii="Helvetica Neue" w:eastAsia="Times New Roman" w:hAnsi="Helvetica Neue" w:cs="Times New Roman"/>
+          <w:rFonts w:ascii="Helvetica Neue" w:hAnsi="Helvetica Neue" w:eastAsia="Times New Roman" w:cs="Times New Roman"/>
           <w:color w:val="2D3B45"/>
         </w:rPr>
         <w:t xml:space="preserve">  Successful completion of the project would be measured solely on this requirement even if it was a stand-alone program on a single machine.  This project is certain to test the skills taught in the MSSA program.</w:t>
@@ -1165,31 +1165,31 @@
       <w:pPr>
         <w:shd w:val="clear" w:color="auto" w:fill="FFFFFF"/>
         <w:rPr>
-          <w:rFonts w:ascii="Helvetica Neue" w:eastAsia="Times New Roman" w:hAnsi="Helvetica Neue" w:cs="Times New Roman"/>
-          <w:color w:val="2D3B45"/>
-        </w:rPr>
-      </w:pPr>
-    </w:p>
-    <w:p>
-      <w:pPr>
-        <w:shd w:val="clear" w:color="auto" w:fill="FFFFFF"/>
-        <w:rPr>
-          <w:rFonts w:ascii="Helvetica Neue" w:eastAsia="Times New Roman" w:hAnsi="Helvetica Neue" w:cs="Times New Roman"/>
-          <w:color w:val="2D3B45"/>
-        </w:rPr>
-      </w:pPr>
-    </w:p>
-    <w:p>
-      <w:pPr>
-        <w:shd w:val="clear" w:color="auto" w:fill="FFFFFF"/>
-        <w:rPr>
-          <w:rFonts w:ascii="Helvetica Neue" w:eastAsia="Times New Roman" w:hAnsi="Helvetica Neue" w:cs="Times New Roman"/>
-          <w:color w:val="2D3B45"/>
-        </w:rPr>
-      </w:pPr>
-      <w:r>
-        <w:rPr>
-          <w:rFonts w:ascii="Helvetica Neue" w:eastAsia="Times New Roman" w:hAnsi="Helvetica Neue" w:cs="Times New Roman"/>
+          <w:rFonts w:ascii="Helvetica Neue" w:hAnsi="Helvetica Neue" w:eastAsia="Times New Roman" w:cs="Times New Roman"/>
+          <w:color w:val="2D3B45"/>
+        </w:rPr>
+      </w:pPr>
+    </w:p>
+    <w:p>
+      <w:pPr>
+        <w:shd w:val="clear" w:color="auto" w:fill="FFFFFF"/>
+        <w:rPr>
+          <w:rFonts w:ascii="Helvetica Neue" w:hAnsi="Helvetica Neue" w:eastAsia="Times New Roman" w:cs="Times New Roman"/>
+          <w:color w:val="2D3B45"/>
+        </w:rPr>
+      </w:pPr>
+    </w:p>
+    <w:p>
+      <w:pPr>
+        <w:shd w:val="clear" w:color="auto" w:fill="FFFFFF"/>
+        <w:rPr>
+          <w:rFonts w:ascii="Helvetica Neue" w:hAnsi="Helvetica Neue" w:eastAsia="Times New Roman" w:cs="Times New Roman"/>
+          <w:color w:val="2D3B45"/>
+        </w:rPr>
+      </w:pPr>
+      <w:r>
+        <w:rPr>
+          <w:rFonts w:ascii="Helvetica Neue" w:hAnsi="Helvetica Neue" w:eastAsia="Times New Roman" w:cs="Times New Roman"/>
           <w:color w:val="2D3B45"/>
         </w:rPr>
         <w:t xml:space="preserve">Gist File in </w:t>
@@ -1199,13 +1199,13 @@
       <w:pPr>
         <w:shd w:val="clear" w:color="auto" w:fill="FFFFFF"/>
         <w:rPr>
-          <w:rFonts w:ascii="Helvetica Neue" w:eastAsia="Times New Roman" w:hAnsi="Helvetica Neue" w:cs="Times New Roman"/>
-          <w:color w:val="2D3B45"/>
-        </w:rPr>
-      </w:pPr>
-      <w:r>
-        <w:rPr>
-          <w:rFonts w:ascii="Helvetica Neue" w:eastAsia="Times New Roman" w:hAnsi="Helvetica Neue" w:cs="Times New Roman"/>
+          <w:rFonts w:ascii="Helvetica Neue" w:hAnsi="Helvetica Neue" w:eastAsia="Times New Roman" w:cs="Times New Roman"/>
+          <w:color w:val="2D3B45"/>
+        </w:rPr>
+      </w:pPr>
+      <w:r>
+        <w:rPr>
+          <w:rFonts w:ascii="Helvetica Neue" w:hAnsi="Helvetica Neue" w:eastAsia="Times New Roman" w:cs="Times New Roman"/>
           <w:color w:val="2D3B45"/>
         </w:rPr>
         <w:t>&lt;script src="https://gist.github.com/gwilso39/d5a910b28e46128d97511818cc4a8f12.js"&gt;&lt;/script&gt;</w:t>
@@ -1215,100 +1215,145 @@
       <w:pPr>
         <w:shd w:val="clear" w:color="auto" w:fill="FFFFFF"/>
         <w:rPr>
-          <w:rFonts w:ascii="Helvetica Neue" w:eastAsia="Times New Roman" w:hAnsi="Helvetica Neue" w:cs="Times New Roman"/>
-          <w:color w:val="2D3B45"/>
-        </w:rPr>
-      </w:pPr>
-    </w:p>
-    <w:p>
-      <w:pPr>
-        <w:shd w:val="clear" w:color="auto" w:fill="FFFFFF"/>
-        <w:rPr>
-          <w:rFonts w:ascii="Helvetica Neue" w:eastAsia="Times New Roman" w:hAnsi="Helvetica Neue" w:cs="Times New Roman"/>
-          <w:color w:val="2D3B45"/>
-        </w:rPr>
-      </w:pPr>
-      <w:r>
-        <w:rPr>
-          <w:rFonts w:ascii="Helvetica Neue" w:eastAsia="Times New Roman" w:hAnsi="Helvetica Neue" w:cs="Times New Roman"/>
+          <w:rFonts w:ascii="Helvetica Neue" w:hAnsi="Helvetica Neue" w:eastAsia="Times New Roman" w:cs="Times New Roman"/>
+          <w:color w:val="2D3B45"/>
+        </w:rPr>
+      </w:pPr>
+    </w:p>
+    <w:p>
+      <w:pPr>
+        <w:shd w:val="clear" w:color="auto" w:fill="FFFFFF"/>
+        <w:rPr>
+          <w:rFonts w:ascii="Helvetica Neue" w:hAnsi="Helvetica Neue" w:eastAsia="Times New Roman" w:cs="Times New Roman"/>
+          <w:color w:val="2D3B45"/>
+        </w:rPr>
+      </w:pPr>
+      <w:r>
+        <w:rPr>
+          <w:rFonts w:ascii="Helvetica Neue" w:hAnsi="Helvetica Neue" w:eastAsia="Times New Roman" w:cs="Times New Roman"/>
           <w:color w:val="2D3B45"/>
         </w:rPr>
         <w:t>Video Presentation:</w:t>
       </w:r>
-      <w:bookmarkStart w:id="0" w:name="_GoBack"/>
+      <w:bookmarkStart w:name="_GoBack" w:id="0"/>
       <w:bookmarkEnd w:id="0"/>
     </w:p>
     <w:p>
       <w:pPr>
         <w:shd w:val="clear" w:color="auto" w:fill="FFFFFF"/>
         <w:rPr>
-          <w:rFonts w:ascii="Helvetica Neue" w:eastAsia="Times New Roman" w:hAnsi="Helvetica Neue" w:cs="Times New Roman"/>
-          <w:color w:val="2D3B45"/>
-        </w:rPr>
-      </w:pPr>
-      <w:hyperlink r:id="rId6" w:history="1">
+          <w:rFonts w:ascii="Helvetica Neue" w:hAnsi="Helvetica Neue" w:eastAsia="Times New Roman" w:cs="Times New Roman"/>
+          <w:color w:val="2D3B45"/>
+        </w:rPr>
+      </w:pPr>
+      <w:hyperlink r:id="R66d2dcdf9a114ad4">
         <w:r>
           <w:rPr>
             <w:rStyle w:val="Hyperlink"/>
-            <w:rFonts w:ascii="Helvetica Neue" w:eastAsia="Times New Roman" w:hAnsi="Helvetica Neue" w:cs="Times New Roman"/>
+            <w:rFonts w:ascii="Helvetica Neue" w:hAnsi="Helvetica Neue" w:eastAsia="Times New Roman" w:cs="Times New Roman"/>
           </w:rPr>
           <w:t>https://drive.google.com/file/d/1bVBi9MQ1J</w:t>
         </w:r>
         <w:r>
           <w:rPr>
             <w:rStyle w:val="Hyperlink"/>
-            <w:rFonts w:ascii="Helvetica Neue" w:eastAsia="Times New Roman" w:hAnsi="Helvetica Neue" w:cs="Times New Roman"/>
+            <w:rFonts w:ascii="Helvetica Neue" w:hAnsi="Helvetica Neue" w:eastAsia="Times New Roman" w:cs="Times New Roman"/>
           </w:rPr>
           <w:t>q</w:t>
         </w:r>
         <w:r>
           <w:rPr>
             <w:rStyle w:val="Hyperlink"/>
-            <w:rFonts w:ascii="Helvetica Neue" w:eastAsia="Times New Roman" w:hAnsi="Helvetica Neue" w:cs="Times New Roman"/>
+            <w:rFonts w:ascii="Helvetica Neue" w:hAnsi="Helvetica Neue" w:eastAsia="Times New Roman" w:cs="Times New Roman"/>
           </w:rPr>
           <w:t>RPt3l0SdpYfh53Od3CQLdh/view</w:t>
         </w:r>
       </w:hyperlink>
     </w:p>
-    <w:p>
-      <w:pPr>
-        <w:shd w:val="clear" w:color="auto" w:fill="FFFFFF"/>
-        <w:rPr>
-          <w:rFonts w:ascii="Helvetica Neue" w:eastAsia="Times New Roman" w:hAnsi="Helvetica Neue" w:cs="Times New Roman"/>
-          <w:color w:val="2D3B45"/>
-        </w:rPr>
-      </w:pPr>
-    </w:p>
-    <w:p>
-      <w:pPr>
-        <w:shd w:val="clear" w:color="auto" w:fill="FFFFFF"/>
-        <w:rPr>
-          <w:rFonts w:ascii="Helvetica Neue" w:eastAsia="Times New Roman" w:hAnsi="Helvetica Neue" w:cs="Times New Roman"/>
-          <w:color w:val="2D3B45"/>
-        </w:rPr>
-      </w:pPr>
-    </w:p>
-    <w:p>
-      <w:pPr>
-        <w:shd w:val="clear" w:color="auto" w:fill="FFFFFF"/>
-        <w:rPr>
-          <w:rFonts w:ascii="Helvetica Neue" w:eastAsia="Times New Roman" w:hAnsi="Helvetica Neue" w:cs="Times New Roman"/>
-          <w:color w:val="2D3B45"/>
-        </w:rPr>
-      </w:pPr>
-    </w:p>
-    <w:p>
-      <w:pPr>
-        <w:shd w:val="clear" w:color="auto" w:fill="FFFFFF"/>
-        <w:rPr>
-          <w:rFonts w:ascii="Helvetica Neue" w:eastAsia="Times New Roman" w:hAnsi="Helvetica Neue" w:cs="Times New Roman"/>
+    <w:p w14:noSpellErr="1">
+      <w:pPr>
+        <w:pStyle w:val="Normal"/>
+        <w:shd w:val="clear" w:color="auto" w:fill="FFFFFF" w:themeFill="background1"/>
+        <w:rPr>
+          <w:rFonts w:ascii="Helvetica Neue" w:hAnsi="Helvetica Neue" w:eastAsia="Times New Roman" w:cs="Times New Roman"/>
+        </w:rPr>
+      </w:pPr>
+      <w:r>
+        <w:rPr>
+          <w:rFonts w:ascii="Helvetica Neue" w:hAnsi="Helvetica Neue" w:eastAsia="Times New Roman" w:cs="Times New Roman"/>
+        </w:rPr>
+        <w:t>-or-</w:t>
+      </w:r>
+    </w:p>
+    <w:p>
+      <w:pPr>
+        <w:pStyle w:val="Normal"/>
+      </w:pPr>
+      <w:hyperlink r:id="Rc6d4e8f0319e415e">
+        <w:r>
+          <w:rPr>
+            <w:rStyle w:val="Hyperlink"/>
+            <w:rFonts w:ascii="Helvetica Neue" w:hAnsi="Helvetica Neue" w:eastAsia="Helvetica Neue" w:cs="Helvetica Neue"/>
+            <w:noProof w:val="0"/>
+            <w:sz w:val="24"/>
+            <w:szCs w:val="24"/>
+            <w:lang w:val="en-US"/>
+          </w:rPr>
+          <w:t>https://youtu.be/QMAzj3CnOdw</w:t>
+        </w:r>
+      </w:hyperlink>
+    </w:p>
+    <w:p>
+      <w:pPr>
+        <w:pStyle w:val="Normal"/>
+        <w:rPr>
+          <w:rFonts w:ascii="Helvetica Neue" w:hAnsi="Helvetica Neue" w:eastAsia="Helvetica Neue" w:cs="Helvetica Neue"/>
+          <w:noProof w:val="0"/>
+          <w:sz w:val="24"/>
+          <w:szCs w:val="24"/>
+          <w:lang w:val="en-US"/>
+        </w:rPr>
+      </w:pPr>
+    </w:p>
+    <w:p>
+      <w:pPr>
+        <w:shd w:val="clear" w:color="auto" w:fill="FFFFFF"/>
+        <w:rPr>
+          <w:rFonts w:ascii="Helvetica Neue" w:hAnsi="Helvetica Neue" w:eastAsia="Times New Roman" w:cs="Times New Roman"/>
+          <w:color w:val="2D3B45"/>
+        </w:rPr>
+      </w:pPr>
+    </w:p>
+    <w:p>
+      <w:pPr>
+        <w:shd w:val="clear" w:color="auto" w:fill="FFFFFF"/>
+        <w:rPr>
+          <w:rFonts w:ascii="Helvetica Neue" w:hAnsi="Helvetica Neue" w:eastAsia="Times New Roman" w:cs="Times New Roman"/>
+          <w:color w:val="2D3B45"/>
+        </w:rPr>
+      </w:pPr>
+    </w:p>
+    <w:p>
+      <w:pPr>
+        <w:shd w:val="clear" w:color="auto" w:fill="FFFFFF"/>
+        <w:rPr>
+          <w:rFonts w:ascii="Helvetica Neue" w:hAnsi="Helvetica Neue" w:eastAsia="Times New Roman" w:cs="Times New Roman"/>
+          <w:color w:val="2D3B45"/>
+        </w:rPr>
+      </w:pPr>
+    </w:p>
+    <w:p>
+      <w:pPr>
+        <w:shd w:val="clear" w:color="auto" w:fill="FFFFFF"/>
+        <w:rPr>
+          <w:rFonts w:ascii="Helvetica Neue" w:hAnsi="Helvetica Neue" w:eastAsia="Times New Roman" w:cs="Times New Roman"/>
           <w:color w:val="2D3B45"/>
         </w:rPr>
       </w:pPr>
     </w:p>
     <w:sectPr>
       <w:headerReference w:type="default" r:id="rId7"/>
-      <w:pgSz w:w="12240" w:h="15840"/>
+      <w:pgSz w:w="12240" w:h="15840" w:orient="portrait"/>
       <w:pgMar w:top="720" w:right="720" w:bottom="720" w:left="720" w:header="720" w:footer="720" w:gutter="0"/>
       <w:cols w:space="720"/>
       <w:docGrid w:linePitch="360"/>
@@ -1362,14 +1407,14 @@
       <w:shd w:val="clear" w:color="auto" w:fill="FFFFFF"/>
       <w:jc w:val="center"/>
       <w:rPr>
-        <w:rFonts w:ascii="Helvetica Neue" w:eastAsia="Times New Roman" w:hAnsi="Helvetica Neue" w:cs="Times New Roman"/>
+        <w:rFonts w:ascii="Helvetica Neue" w:hAnsi="Helvetica Neue" w:eastAsia="Times New Roman" w:cs="Times New Roman"/>
         <w:color w:val="2D3B45"/>
         <w:sz w:val="30"/>
       </w:rPr>
     </w:pPr>
     <w:r>
       <w:rPr>
-        <w:rFonts w:ascii="Helvetica Neue" w:eastAsia="Times New Roman" w:hAnsi="Helvetica Neue" w:cs="Times New Roman"/>
+        <w:rFonts w:ascii="Helvetica Neue" w:hAnsi="Helvetica Neue" w:eastAsia="Times New Roman" w:cs="Times New Roman"/>
         <w:color w:val="2D3B45"/>
         <w:sz w:val="30"/>
       </w:rPr>
@@ -1384,12 +1429,20 @@
 </w:hdr>
 </file>
 
+<file path=word/people.xml><?xml version="1.0" encoding="utf-8"?>
+<w15:people xmlns:mc="http://schemas.openxmlformats.org/markup-compatibility/2006" xmlns:w15="http://schemas.microsoft.com/office/word/2012/wordml" mc:Ignorable="w15">
+  <w15:person w15:author="Greg Wilson">
+    <w15:presenceInfo w15:providerId="" w15:userId=""/>
+  </w15:person>
+</w15:people>
+</file>
+
 <file path=word/styles.xml><?xml version="1.0" encoding="utf-8"?>
 <w:styles xmlns:mc="http://schemas.openxmlformats.org/markup-compatibility/2006" xmlns:r="http://schemas.openxmlformats.org/officeDocument/2006/relationships" xmlns:w="http://schemas.openxmlformats.org/wordprocessingml/2006/main" xmlns:w14="http://schemas.microsoft.com/office/word/2010/wordml" xmlns:w15="http://schemas.microsoft.com/office/word/2012/wordml" xmlns:w16cid="http://schemas.microsoft.com/office/word/2016/wordml/cid" xmlns:w16se="http://schemas.microsoft.com/office/word/2015/wordml/symex" mc:Ignorable="w14 w15 w16se w16cid">
   <w:docDefaults>
     <w:rPrDefault>
       <w:rPr>
-        <w:rFonts w:asciiTheme="minorHAnsi" w:eastAsiaTheme="minorHAnsi" w:hAnsiTheme="minorHAnsi" w:cstheme="minorBidi"/>
+        <w:rFonts w:asciiTheme="minorHAnsi" w:hAnsiTheme="minorHAnsi" w:eastAsiaTheme="minorHAnsi" w:cstheme="minorBidi"/>
         <w:sz w:val="24"/>
         <w:szCs w:val="24"/>
         <w:lang w:val="en-US" w:eastAsia="en-US" w:bidi="ar-SA"/>
@@ -1400,14 +1453,14 @@
   <w:latentStyles w:defLockedState="0" w:defUIPriority="99" w:defSemiHidden="0" w:defUnhideWhenUsed="0" w:defQFormat="0" w:count="375">
     <w:lsdException w:name="Normal" w:uiPriority="0" w:qFormat="1"/>
     <w:lsdException w:name="heading 1" w:uiPriority="9" w:qFormat="1"/>
-    <w:lsdException w:name="heading 2" w:semiHidden="1" w:uiPriority="9" w:unhideWhenUsed="1" w:qFormat="1"/>
-    <w:lsdException w:name="heading 3" w:semiHidden="1" w:uiPriority="9" w:unhideWhenUsed="1" w:qFormat="1"/>
-    <w:lsdException w:name="heading 4" w:semiHidden="1" w:uiPriority="9" w:unhideWhenUsed="1" w:qFormat="1"/>
-    <w:lsdException w:name="heading 5" w:semiHidden="1" w:uiPriority="9" w:unhideWhenUsed="1" w:qFormat="1"/>
-    <w:lsdException w:name="heading 6" w:semiHidden="1" w:uiPriority="9" w:unhideWhenUsed="1" w:qFormat="1"/>
-    <w:lsdException w:name="heading 7" w:semiHidden="1" w:uiPriority="9" w:unhideWhenUsed="1" w:qFormat="1"/>
-    <w:lsdException w:name="heading 8" w:semiHidden="1" w:uiPriority="9" w:unhideWhenUsed="1" w:qFormat="1"/>
-    <w:lsdException w:name="heading 9" w:semiHidden="1" w:uiPriority="9" w:unhideWhenUsed="1" w:qFormat="1"/>
+    <w:lsdException w:name="heading 2" w:uiPriority="9" w:semiHidden="1" w:unhideWhenUsed="1" w:qFormat="1"/>
+    <w:lsdException w:name="heading 3" w:uiPriority="9" w:semiHidden="1" w:unhideWhenUsed="1" w:qFormat="1"/>
+    <w:lsdException w:name="heading 4" w:uiPriority="9" w:semiHidden="1" w:unhideWhenUsed="1" w:qFormat="1"/>
+    <w:lsdException w:name="heading 5" w:uiPriority="9" w:semiHidden="1" w:unhideWhenUsed="1" w:qFormat="1"/>
+    <w:lsdException w:name="heading 6" w:uiPriority="9" w:semiHidden="1" w:unhideWhenUsed="1" w:qFormat="1"/>
+    <w:lsdException w:name="heading 7" w:uiPriority="9" w:semiHidden="1" w:unhideWhenUsed="1" w:qFormat="1"/>
+    <w:lsdException w:name="heading 8" w:uiPriority="9" w:semiHidden="1" w:unhideWhenUsed="1" w:qFormat="1"/>
+    <w:lsdException w:name="heading 9" w:uiPriority="9" w:semiHidden="1" w:unhideWhenUsed="1" w:qFormat="1"/>
     <w:lsdException w:name="index 1" w:semiHidden="1" w:unhideWhenUsed="1"/>
     <w:lsdException w:name="index 2" w:semiHidden="1" w:unhideWhenUsed="1"/>
     <w:lsdException w:name="index 3" w:semiHidden="1" w:unhideWhenUsed="1"/>
@@ -1417,22 +1470,22 @@
     <w:lsdException w:name="index 7" w:semiHidden="1" w:unhideWhenUsed="1"/>
     <w:lsdException w:name="index 8" w:semiHidden="1" w:unhideWhenUsed="1"/>
     <w:lsdException w:name="index 9" w:semiHidden="1" w:unhideWhenUsed="1"/>
-    <w:lsdException w:name="toc 1" w:semiHidden="1" w:uiPriority="39" w:unhideWhenUsed="1"/>
-    <w:lsdException w:name="toc 2" w:semiHidden="1" w:uiPriority="39" w:unhideWhenUsed="1"/>
-    <w:lsdException w:name="toc 3" w:semiHidden="1" w:uiPriority="39" w:unhideWhenUsed="1"/>
-    <w:lsdException w:name="toc 4" w:semiHidden="1" w:uiPriority="39" w:unhideWhenUsed="1"/>
-    <w:lsdException w:name="toc 5" w:semiHidden="1" w:uiPriority="39" w:unhideWhenUsed="1"/>
-    <w:lsdException w:name="toc 6" w:semiHidden="1" w:uiPriority="39" w:unhideWhenUsed="1"/>
-    <w:lsdException w:name="toc 7" w:semiHidden="1" w:uiPriority="39" w:unhideWhenUsed="1"/>
-    <w:lsdException w:name="toc 8" w:semiHidden="1" w:uiPriority="39" w:unhideWhenUsed="1"/>
-    <w:lsdException w:name="toc 9" w:semiHidden="1" w:uiPriority="39" w:unhideWhenUsed="1"/>
+    <w:lsdException w:name="toc 1" w:uiPriority="39" w:semiHidden="1" w:unhideWhenUsed="1"/>
+    <w:lsdException w:name="toc 2" w:uiPriority="39" w:semiHidden="1" w:unhideWhenUsed="1"/>
+    <w:lsdException w:name="toc 3" w:uiPriority="39" w:semiHidden="1" w:unhideWhenUsed="1"/>
+    <w:lsdException w:name="toc 4" w:uiPriority="39" w:semiHidden="1" w:unhideWhenUsed="1"/>
+    <w:lsdException w:name="toc 5" w:uiPriority="39" w:semiHidden="1" w:unhideWhenUsed="1"/>
+    <w:lsdException w:name="toc 6" w:uiPriority="39" w:semiHidden="1" w:unhideWhenUsed="1"/>
+    <w:lsdException w:name="toc 7" w:uiPriority="39" w:semiHidden="1" w:unhideWhenUsed="1"/>
+    <w:lsdException w:name="toc 8" w:uiPriority="39" w:semiHidden="1" w:unhideWhenUsed="1"/>
+    <w:lsdException w:name="toc 9" w:uiPriority="39" w:semiHidden="1" w:unhideWhenUsed="1"/>
     <w:lsdException w:name="Normal Indent" w:semiHidden="1" w:unhideWhenUsed="1"/>
     <w:lsdException w:name="footnote text" w:semiHidden="1" w:unhideWhenUsed="1"/>
     <w:lsdException w:name="annotation text" w:semiHidden="1" w:unhideWhenUsed="1"/>
     <w:lsdException w:name="header" w:semiHidden="1" w:unhideWhenUsed="1"/>
     <w:lsdException w:name="footer" w:semiHidden="1" w:unhideWhenUsed="1"/>
     <w:lsdException w:name="index heading" w:semiHidden="1" w:unhideWhenUsed="1"/>
-    <w:lsdException w:name="caption" w:semiHidden="1" w:uiPriority="35" w:unhideWhenUsed="1" w:qFormat="1"/>
+    <w:lsdException w:name="caption" w:uiPriority="35" w:semiHidden="1" w:unhideWhenUsed="1" w:qFormat="1"/>
     <w:lsdException w:name="table of figures" w:semiHidden="1" w:unhideWhenUsed="1"/>
     <w:lsdException w:name="envelope address" w:semiHidden="1" w:unhideWhenUsed="1"/>
     <w:lsdException w:name="envelope return" w:semiHidden="1" w:unhideWhenUsed="1"/>
@@ -1463,7 +1516,7 @@
     <w:lsdException w:name="Title" w:uiPriority="10" w:qFormat="1"/>
     <w:lsdException w:name="Closing" w:semiHidden="1" w:unhideWhenUsed="1"/>
     <w:lsdException w:name="Signature" w:semiHidden="1" w:unhideWhenUsed="1"/>
-    <w:lsdException w:name="Default Paragraph Font" w:semiHidden="1" w:uiPriority="1" w:unhideWhenUsed="1"/>
+    <w:lsdException w:name="Default Paragraph Font" w:uiPriority="1" w:semiHidden="1" w:unhideWhenUsed="1"/>
     <w:lsdException w:name="Body Text" w:semiHidden="1" w:unhideWhenUsed="1"/>
     <w:lsdException w:name="Body Text Indent" w:semiHidden="1" w:unhideWhenUsed="1"/>
     <w:lsdException w:name="List Continue" w:semiHidden="1" w:unhideWhenUsed="1"/>
@@ -1663,8 +1716,8 @@
     <w:lsdException w:name="Subtle Reference" w:uiPriority="31" w:qFormat="1"/>
     <w:lsdException w:name="Intense Reference" w:uiPriority="32" w:qFormat="1"/>
     <w:lsdException w:name="Book Title" w:uiPriority="33" w:qFormat="1"/>
-    <w:lsdException w:name="Bibliography" w:semiHidden="1" w:uiPriority="37" w:unhideWhenUsed="1"/>
-    <w:lsdException w:name="TOC Heading" w:semiHidden="1" w:uiPriority="39" w:unhideWhenUsed="1" w:qFormat="1"/>
+    <w:lsdException w:name="Bibliography" w:uiPriority="37" w:semiHidden="1" w:unhideWhenUsed="1"/>
+    <w:lsdException w:name="TOC Heading" w:uiPriority="39" w:semiHidden="1" w:unhideWhenUsed="1" w:qFormat="1"/>
     <w:lsdException w:name="Plain Table 1" w:uiPriority="41"/>
     <w:lsdException w:name="Plain Table 2" w:uiPriority="42"/>
     <w:lsdException w:name="Plain Table 3" w:uiPriority="43"/>
@@ -1770,17 +1823,17 @@
     <w:lsdException w:name="List Table 6 Colorful Accent 6" w:uiPriority="51"/>
     <w:lsdException w:name="List Table 7 Colorful Accent 6" w:uiPriority="52"/>
   </w:latentStyles>
-  <w:style w:type="paragraph" w:default="1" w:styleId="Normal">
+  <w:style w:type="paragraph" w:styleId="Normal" w:default="1">
     <w:name w:val="Normal"/>
     <w:qFormat/>
   </w:style>
-  <w:style w:type="character" w:default="1" w:styleId="DefaultParagraphFont">
+  <w:style w:type="character" w:styleId="DefaultParagraphFont" w:default="1">
     <w:name w:val="Default Paragraph Font"/>
     <w:uiPriority w:val="1"/>
     <w:semiHidden/>
     <w:unhideWhenUsed/>
   </w:style>
-  <w:style w:type="table" w:default="1" w:styleId="TableNormal">
+  <w:style w:type="table" w:styleId="TableNormal" w:default="1">
     <w:name w:val="Normal Table"/>
     <w:uiPriority w:val="99"/>
     <w:semiHidden/>
@@ -1795,7 +1848,7 @@
       </w:tblCellMar>
     </w:tblPr>
   </w:style>
-  <w:style w:type="numbering" w:default="1" w:styleId="NoList">
+  <w:style w:type="numbering" w:styleId="NoList" w:default="1">
     <w:name w:val="No List"/>
     <w:uiPriority w:val="99"/>
     <w:semiHidden/>
@@ -1815,7 +1868,7 @@
       </w:tabs>
     </w:pPr>
   </w:style>
-  <w:style w:type="character" w:customStyle="1" w:styleId="HeaderChar">
+  <w:style w:type="character" w:styleId="HeaderChar" w:customStyle="1">
     <w:name w:val="Header Char"/>
     <w:basedOn w:val="DefaultParagraphFont"/>
     <w:link w:val="Header"/>
@@ -1836,7 +1889,7 @@
       </w:tabs>
     </w:pPr>
   </w:style>
-  <w:style w:type="character" w:customStyle="1" w:styleId="FooterChar">
+  <w:style w:type="character" w:styleId="FooterChar" w:customStyle="1">
     <w:name w:val="Footer Char"/>
     <w:basedOn w:val="DefaultParagraphFont"/>
     <w:link w:val="Footer"/>

</xml_diff>

<commit_message>
add ERD to file
</commit_message>
<xml_diff>
--- a/Presentation Outline for School Library with a Dispersed Inventory.docx
+++ b/Presentation Outline for School Library with a Dispersed Inventory.docx
@@ -6,13 +6,13 @@
       <w:pPr>
         <w:shd w:val="clear" w:color="auto" w:fill="FFFFFF"/>
         <w:rPr>
-          <w:rFonts w:ascii="Helvetica Neue" w:hAnsi="Helvetica Neue" w:eastAsia="Times New Roman" w:cs="Times New Roman"/>
-          <w:color w:val="2D3B45"/>
-        </w:rPr>
-      </w:pPr>
-      <w:r>
-        <w:rPr>
-          <w:rFonts w:ascii="Helvetica Neue" w:hAnsi="Helvetica Neue" w:eastAsia="Times New Roman" w:cs="Times New Roman"/>
+          <w:rFonts w:ascii="Helvetica Neue" w:eastAsia="Times New Roman" w:hAnsi="Helvetica Neue" w:cs="Times New Roman"/>
+          <w:color w:val="2D3B45"/>
+        </w:rPr>
+      </w:pPr>
+      <w:r>
+        <w:rPr>
+          <w:rFonts w:ascii="Helvetica Neue" w:eastAsia="Times New Roman" w:hAnsi="Helvetica Neue" w:cs="Times New Roman"/>
           <w:color w:val="2D3B45"/>
         </w:rPr>
         <w:t>Title:  Dispersed Library Accountability System for Our Lady of Lourdes, Daytona Beach</w:t>
@@ -22,13 +22,13 @@
       <w:pPr>
         <w:shd w:val="clear" w:color="auto" w:fill="FFFFFF"/>
         <w:rPr>
-          <w:rFonts w:ascii="Helvetica Neue" w:hAnsi="Helvetica Neue" w:eastAsia="Times New Roman" w:cs="Times New Roman"/>
-          <w:color w:val="2D3B45"/>
-        </w:rPr>
-      </w:pPr>
-      <w:r>
-        <w:rPr>
-          <w:rFonts w:ascii="Helvetica Neue" w:hAnsi="Helvetica Neue" w:eastAsia="Times New Roman" w:cs="Times New Roman"/>
+          <w:rFonts w:ascii="Helvetica Neue" w:eastAsia="Times New Roman" w:hAnsi="Helvetica Neue" w:cs="Times New Roman"/>
+          <w:color w:val="2D3B45"/>
+        </w:rPr>
+      </w:pPr>
+      <w:r>
+        <w:rPr>
+          <w:rFonts w:ascii="Helvetica Neue" w:eastAsia="Times New Roman" w:hAnsi="Helvetica Neue" w:cs="Times New Roman"/>
           <w:color w:val="2D3B45"/>
         </w:rPr>
         <w:t>Author:  Greg Wilson</w:t>
@@ -38,13 +38,13 @@
       <w:pPr>
         <w:shd w:val="clear" w:color="auto" w:fill="FFFFFF"/>
         <w:rPr>
-          <w:rFonts w:ascii="Helvetica Neue" w:hAnsi="Helvetica Neue" w:eastAsia="Times New Roman" w:cs="Times New Roman"/>
-          <w:color w:val="2D3B45"/>
-        </w:rPr>
-      </w:pPr>
-      <w:r>
-        <w:rPr>
-          <w:rFonts w:ascii="Helvetica Neue" w:hAnsi="Helvetica Neue" w:eastAsia="Times New Roman" w:cs="Times New Roman"/>
+          <w:rFonts w:ascii="Helvetica Neue" w:eastAsia="Times New Roman" w:hAnsi="Helvetica Neue" w:cs="Times New Roman"/>
+          <w:color w:val="2D3B45"/>
+        </w:rPr>
+      </w:pPr>
+      <w:r>
+        <w:rPr>
+          <w:rFonts w:ascii="Helvetica Neue" w:eastAsia="Times New Roman" w:hAnsi="Helvetica Neue" w:cs="Times New Roman"/>
           <w:color w:val="2D3B45"/>
         </w:rPr>
         <w:t>Date: 1/28/2018</w:t>
@@ -54,22 +54,22 @@
       <w:pPr>
         <w:shd w:val="clear" w:color="auto" w:fill="FFFFFF"/>
         <w:rPr>
-          <w:rFonts w:ascii="Helvetica Neue" w:hAnsi="Helvetica Neue" w:eastAsia="Times New Roman" w:cs="Times New Roman"/>
-          <w:color w:val="2D3B45"/>
-        </w:rPr>
-      </w:pPr>
-    </w:p>
-    <w:p>
-      <w:pPr>
-        <w:shd w:val="clear" w:color="auto" w:fill="FFFFFF"/>
-        <w:rPr>
-          <w:rFonts w:ascii="Helvetica Neue" w:hAnsi="Helvetica Neue" w:eastAsia="Times New Roman" w:cs="Times New Roman"/>
-          <w:color w:val="2D3B45"/>
-        </w:rPr>
-      </w:pPr>
-      <w:r>
-        <w:rPr>
-          <w:rFonts w:ascii="Helvetica Neue" w:hAnsi="Helvetica Neue" w:eastAsia="Times New Roman" w:cs="Times New Roman"/>
+          <w:rFonts w:ascii="Helvetica Neue" w:eastAsia="Times New Roman" w:hAnsi="Helvetica Neue" w:cs="Times New Roman"/>
+          <w:color w:val="2D3B45"/>
+        </w:rPr>
+      </w:pPr>
+    </w:p>
+    <w:p>
+      <w:pPr>
+        <w:shd w:val="clear" w:color="auto" w:fill="FFFFFF"/>
+        <w:rPr>
+          <w:rFonts w:ascii="Helvetica Neue" w:eastAsia="Times New Roman" w:hAnsi="Helvetica Neue" w:cs="Times New Roman"/>
+          <w:color w:val="2D3B45"/>
+        </w:rPr>
+      </w:pPr>
+      <w:r>
+        <w:rPr>
+          <w:rFonts w:ascii="Helvetica Neue" w:eastAsia="Times New Roman" w:hAnsi="Helvetica Neue" w:cs="Times New Roman"/>
           <w:color w:val="2D3B45"/>
         </w:rPr>
         <w:t>Microsoft Software and Systems Academy (MSSA)</w:t>
@@ -79,82 +79,47 @@
       <w:pPr>
         <w:shd w:val="clear" w:color="auto" w:fill="FFFFFF"/>
         <w:rPr>
-          <w:rFonts w:ascii="Helvetica Neue" w:hAnsi="Helvetica Neue" w:eastAsia="Times New Roman" w:cs="Times New Roman"/>
-          <w:color w:val="2D3B45"/>
-        </w:rPr>
-      </w:pPr>
-    </w:p>
-    <w:p>
-      <w:pPr>
-        <w:shd w:val="clear" w:color="auto" w:fill="FFFFFF"/>
-        <w:rPr>
-          <w:rFonts w:ascii="Helvetica Neue" w:hAnsi="Helvetica Neue" w:eastAsia="Times New Roman" w:cs="Times New Roman"/>
-          <w:color w:val="2D3B45"/>
-        </w:rPr>
-      </w:pPr>
-      <w:r>
-        <w:rPr>
-          <w:rFonts w:ascii="Helvetica Neue" w:hAnsi="Helvetica Neue" w:eastAsia="Times New Roman" w:cs="Times New Roman"/>
-          <w:color w:val="2D3B45"/>
-        </w:rPr>
-        <w:t xml:space="preserve">As a student of the MSSA program, I will be </w:t>
-      </w:r>
-      <w:r>
-        <w:rPr>
-          <w:rFonts w:ascii="Helvetica Neue" w:hAnsi="Helvetica Neue" w:eastAsia="Times New Roman" w:cs="Times New Roman"/>
-          <w:color w:val="2D3B45"/>
-        </w:rPr>
-        <w:t>completing</w:t>
-      </w:r>
-      <w:r>
-        <w:rPr>
-          <w:rFonts w:ascii="Helvetica Neue" w:hAnsi="Helvetica Neue" w:eastAsia="Times New Roman" w:cs="Times New Roman"/>
-          <w:color w:val="2D3B45"/>
-        </w:rPr>
-        <w:t xml:space="preserve"> th</w:t>
-      </w:r>
-      <w:r>
-        <w:rPr>
-          <w:rFonts w:ascii="Helvetica Neue" w:hAnsi="Helvetica Neue" w:eastAsia="Times New Roman" w:cs="Times New Roman"/>
-          <w:color w:val="2D3B45"/>
-        </w:rPr>
-        <w:t>is</w:t>
-      </w:r>
-      <w:r>
-        <w:rPr>
-          <w:rFonts w:ascii="Helvetica Neue" w:hAnsi="Helvetica Neue" w:eastAsia="Times New Roman" w:cs="Times New Roman"/>
-          <w:color w:val="2D3B45"/>
-        </w:rPr>
-        <w:t xml:space="preserve"> project using the skills I have developed in the program throughout the term.  </w:t>
-      </w:r>
-      <w:r>
-        <w:rPr>
-          <w:rFonts w:ascii="Helvetica Neue" w:hAnsi="Helvetica Neue" w:eastAsia="Times New Roman" w:cs="Times New Roman"/>
-          <w:color w:val="2D3B45"/>
-        </w:rPr>
-        <w:t>These skills will involve programming in C# and the .NET environment as well as creating and running SQL queries to a back-end database.</w:t>
-      </w:r>
-    </w:p>
-    <w:p>
-      <w:pPr>
-        <w:shd w:val="clear" w:color="auto" w:fill="FFFFFF"/>
-        <w:rPr>
-          <w:rFonts w:ascii="Helvetica Neue" w:hAnsi="Helvetica Neue" w:eastAsia="Times New Roman" w:cs="Times New Roman"/>
-          <w:color w:val="2D3B45"/>
-        </w:rPr>
-      </w:pPr>
-    </w:p>
-    <w:p>
-      <w:pPr>
-        <w:shd w:val="clear" w:color="auto" w:fill="FFFFFF"/>
-        <w:rPr>
-          <w:rFonts w:ascii="Helvetica Neue" w:hAnsi="Helvetica Neue" w:eastAsia="Times New Roman" w:cs="Times New Roman"/>
-          <w:color w:val="2D3B45"/>
-        </w:rPr>
-      </w:pPr>
-      <w:r>
-        <w:rPr>
-          <w:rFonts w:ascii="Helvetica Neue" w:hAnsi="Helvetica Neue" w:eastAsia="Times New Roman" w:cs="Times New Roman"/>
+          <w:rFonts w:ascii="Helvetica Neue" w:eastAsia="Times New Roman" w:hAnsi="Helvetica Neue" w:cs="Times New Roman"/>
+          <w:color w:val="2D3B45"/>
+        </w:rPr>
+      </w:pPr>
+    </w:p>
+    <w:p>
+      <w:pPr>
+        <w:shd w:val="clear" w:color="auto" w:fill="FFFFFF"/>
+        <w:rPr>
+          <w:rFonts w:ascii="Helvetica Neue" w:eastAsia="Times New Roman" w:hAnsi="Helvetica Neue" w:cs="Times New Roman"/>
+          <w:color w:val="2D3B45"/>
+        </w:rPr>
+      </w:pPr>
+      <w:r>
+        <w:rPr>
+          <w:rFonts w:ascii="Helvetica Neue" w:eastAsia="Times New Roman" w:hAnsi="Helvetica Neue" w:cs="Times New Roman"/>
+          <w:color w:val="2D3B45"/>
+        </w:rPr>
+        <w:t>As a student of the MSSA program, I will be completing this project using the skills I have developed in the program throughout the term.  These skills will involve programming in C# and the .NET environment as well as creating and running SQL queries to a back-end database.</w:t>
+      </w:r>
+    </w:p>
+    <w:p>
+      <w:pPr>
+        <w:shd w:val="clear" w:color="auto" w:fill="FFFFFF"/>
+        <w:rPr>
+          <w:rFonts w:ascii="Helvetica Neue" w:eastAsia="Times New Roman" w:hAnsi="Helvetica Neue" w:cs="Times New Roman"/>
+          <w:color w:val="2D3B45"/>
+        </w:rPr>
+      </w:pPr>
+    </w:p>
+    <w:p>
+      <w:pPr>
+        <w:shd w:val="clear" w:color="auto" w:fill="FFFFFF"/>
+        <w:rPr>
+          <w:rFonts w:ascii="Helvetica Neue" w:eastAsia="Times New Roman" w:hAnsi="Helvetica Neue" w:cs="Times New Roman"/>
+          <w:color w:val="2D3B45"/>
+        </w:rPr>
+      </w:pPr>
+      <w:r>
+        <w:rPr>
+          <w:rFonts w:ascii="Helvetica Neue" w:eastAsia="Times New Roman" w:hAnsi="Helvetica Neue" w:cs="Times New Roman"/>
           <w:color w:val="2D3B45"/>
         </w:rPr>
         <w:t>Description</w:t>
@@ -164,29 +129,29 @@
       <w:pPr>
         <w:shd w:val="clear" w:color="auto" w:fill="FFFFFF"/>
         <w:rPr>
-          <w:rFonts w:ascii="Helvetica Neue" w:hAnsi="Helvetica Neue" w:eastAsia="Times New Roman" w:cs="Times New Roman"/>
-          <w:color w:val="2D3B45"/>
-        </w:rPr>
-      </w:pPr>
-    </w:p>
-    <w:p>
-      <w:pPr>
-        <w:shd w:val="clear" w:color="auto" w:fill="FFFFFF"/>
-        <w:rPr>
-          <w:rFonts w:ascii="Helvetica Neue" w:hAnsi="Helvetica Neue" w:eastAsia="Times New Roman" w:cs="Times New Roman"/>
-          <w:color w:val="2D3B45"/>
-        </w:rPr>
-      </w:pPr>
-      <w:r>
-        <w:rPr>
-          <w:rFonts w:ascii="Helvetica Neue" w:hAnsi="Helvetica Neue" w:eastAsia="Times New Roman" w:cs="Times New Roman"/>
+          <w:rFonts w:ascii="Helvetica Neue" w:eastAsia="Times New Roman" w:hAnsi="Helvetica Neue" w:cs="Times New Roman"/>
+          <w:color w:val="2D3B45"/>
+        </w:rPr>
+      </w:pPr>
+    </w:p>
+    <w:p>
+      <w:pPr>
+        <w:shd w:val="clear" w:color="auto" w:fill="FFFFFF"/>
+        <w:rPr>
+          <w:rFonts w:ascii="Helvetica Neue" w:eastAsia="Times New Roman" w:hAnsi="Helvetica Neue" w:cs="Times New Roman"/>
+          <w:color w:val="2D3B45"/>
+        </w:rPr>
+      </w:pPr>
+      <w:r>
+        <w:rPr>
+          <w:rFonts w:ascii="Helvetica Neue" w:eastAsia="Times New Roman" w:hAnsi="Helvetica Neue" w:cs="Times New Roman"/>
           <w:color w:val="2D3B45"/>
         </w:rPr>
         <w:t xml:space="preserve">Our Lady of Lourdes Catholic School operates with a </w:t>
       </w:r>
       <w:r>
         <w:rPr>
-          <w:rFonts w:ascii="Helvetica Neue" w:hAnsi="Helvetica Neue" w:eastAsia="Times New Roman" w:cs="Times New Roman"/>
+          <w:rFonts w:ascii="Helvetica Neue" w:eastAsia="Times New Roman" w:hAnsi="Helvetica Neue" w:cs="Times New Roman"/>
           <w:b/>
           <w:color w:val="2D3B45"/>
         </w:rPr>
@@ -194,14 +159,14 @@
       </w:r>
       <w:r>
         <w:rPr>
-          <w:rFonts w:ascii="Helvetica Neue" w:hAnsi="Helvetica Neue" w:eastAsia="Times New Roman" w:cs="Times New Roman"/>
+          <w:rFonts w:ascii="Helvetica Neue" w:eastAsia="Times New Roman" w:hAnsi="Helvetica Neue" w:cs="Times New Roman"/>
           <w:color w:val="2D3B45"/>
         </w:rPr>
         <w:t xml:space="preserve"> and </w:t>
       </w:r>
       <w:r>
         <w:rPr>
-          <w:rFonts w:ascii="Helvetica Neue" w:hAnsi="Helvetica Neue" w:eastAsia="Times New Roman" w:cs="Times New Roman"/>
+          <w:rFonts w:ascii="Helvetica Neue" w:eastAsia="Times New Roman" w:hAnsi="Helvetica Neue" w:cs="Times New Roman"/>
           <w:b/>
           <w:color w:val="2D3B45"/>
         </w:rPr>
@@ -209,7 +174,7 @@
       </w:r>
       <w:r>
         <w:rPr>
-          <w:rFonts w:ascii="Helvetica Neue" w:hAnsi="Helvetica Neue" w:eastAsia="Times New Roman" w:cs="Times New Roman"/>
+          <w:rFonts w:ascii="Helvetica Neue" w:eastAsia="Times New Roman" w:hAnsi="Helvetica Neue" w:cs="Times New Roman"/>
           <w:color w:val="2D3B45"/>
         </w:rPr>
         <w:t>.  As a result, when the school decided a media room and computer lab was needed, they decided to do away with the physical library.  Teachers relocated the books they specifically wanted to their own classrooms until the library was completely empty.  The new English Language Arts teacher for the Middle School needs to know what books are in the school, where they are located and obtain a simple solution for students and teachers to check out individual books.</w:t>
@@ -219,23 +184,23 @@
       <w:pPr>
         <w:shd w:val="clear" w:color="auto" w:fill="FFFFFF"/>
         <w:rPr>
-          <w:rFonts w:ascii="Helvetica Neue" w:hAnsi="Helvetica Neue" w:eastAsia="Times New Roman" w:cs="Times New Roman"/>
-          <w:color w:val="2D3B45"/>
-        </w:rPr>
-      </w:pPr>
-    </w:p>
-    <w:p>
-      <w:pPr>
-        <w:shd w:val="clear" w:color="auto" w:fill="FFFFFF"/>
-        <w:rPr>
-          <w:rFonts w:ascii="Helvetica Neue" w:hAnsi="Helvetica Neue" w:eastAsia="Times New Roman" w:cs="Times New Roman"/>
+          <w:rFonts w:ascii="Helvetica Neue" w:eastAsia="Times New Roman" w:hAnsi="Helvetica Neue" w:cs="Times New Roman"/>
+          <w:color w:val="2D3B45"/>
+        </w:rPr>
+      </w:pPr>
+    </w:p>
+    <w:p>
+      <w:pPr>
+        <w:shd w:val="clear" w:color="auto" w:fill="FFFFFF"/>
+        <w:rPr>
+          <w:rFonts w:ascii="Helvetica Neue" w:eastAsia="Times New Roman" w:hAnsi="Helvetica Neue" w:cs="Times New Roman"/>
           <w:color w:val="2D3B45"/>
           <w:sz w:val="28"/>
         </w:rPr>
       </w:pPr>
       <w:r>
         <w:rPr>
-          <w:rFonts w:ascii="Helvetica Neue" w:hAnsi="Helvetica Neue" w:eastAsia="Times New Roman" w:cs="Times New Roman"/>
+          <w:rFonts w:ascii="Helvetica Neue" w:eastAsia="Times New Roman" w:hAnsi="Helvetica Neue" w:cs="Times New Roman"/>
           <w:color w:val="2D3B45"/>
           <w:sz w:val="28"/>
         </w:rPr>
@@ -246,29 +211,29 @@
       <w:pPr>
         <w:shd w:val="clear" w:color="auto" w:fill="FFFFFF"/>
         <w:rPr>
-          <w:rFonts w:ascii="Helvetica Neue" w:hAnsi="Helvetica Neue" w:eastAsia="Times New Roman" w:cs="Times New Roman"/>
-          <w:color w:val="2D3B45"/>
-        </w:rPr>
-      </w:pPr>
-    </w:p>
-    <w:p>
-      <w:pPr>
-        <w:shd w:val="clear" w:color="auto" w:fill="FFFFFF"/>
-        <w:rPr>
-          <w:rFonts w:ascii="Helvetica Neue" w:hAnsi="Helvetica Neue" w:eastAsia="Times New Roman" w:cs="Times New Roman"/>
-          <w:color w:val="2D3B45"/>
-        </w:rPr>
-      </w:pPr>
-      <w:r>
-        <w:rPr>
-          <w:rFonts w:ascii="Helvetica Neue" w:hAnsi="Helvetica Neue" w:eastAsia="Times New Roman" w:cs="Times New Roman"/>
+          <w:rFonts w:ascii="Helvetica Neue" w:eastAsia="Times New Roman" w:hAnsi="Helvetica Neue" w:cs="Times New Roman"/>
+          <w:color w:val="2D3B45"/>
+        </w:rPr>
+      </w:pPr>
+    </w:p>
+    <w:p>
+      <w:pPr>
+        <w:shd w:val="clear" w:color="auto" w:fill="FFFFFF"/>
+        <w:rPr>
+          <w:rFonts w:ascii="Helvetica Neue" w:eastAsia="Times New Roman" w:hAnsi="Helvetica Neue" w:cs="Times New Roman"/>
+          <w:color w:val="2D3B45"/>
+        </w:rPr>
+      </w:pPr>
+      <w:r>
+        <w:rPr>
+          <w:rFonts w:ascii="Helvetica Neue" w:eastAsia="Times New Roman" w:hAnsi="Helvetica Neue" w:cs="Times New Roman"/>
           <w:color w:val="2D3B45"/>
         </w:rPr>
         <w:t>The database will contain tables as a repository for all the items the school will track.  This is expected to include</w:t>
       </w:r>
       <w:r>
         <w:rPr>
-          <w:rFonts w:ascii="Helvetica Neue" w:hAnsi="Helvetica Neue" w:eastAsia="Times New Roman" w:cs="Times New Roman"/>
+          <w:rFonts w:ascii="Helvetica Neue" w:eastAsia="Times New Roman" w:hAnsi="Helvetica Neue" w:cs="Times New Roman"/>
           <w:b/>
           <w:color w:val="2D3B45"/>
         </w:rPr>
@@ -276,14 +241,14 @@
       </w:r>
       <w:r>
         <w:rPr>
-          <w:rFonts w:ascii="Helvetica Neue" w:hAnsi="Helvetica Neue" w:eastAsia="Times New Roman" w:cs="Times New Roman"/>
+          <w:rFonts w:ascii="Helvetica Neue" w:eastAsia="Times New Roman" w:hAnsi="Helvetica Neue" w:cs="Times New Roman"/>
           <w:color w:val="2D3B45"/>
         </w:rPr>
         <w:t xml:space="preserve"> but the project will leave room for adding additional items such as </w:t>
       </w:r>
       <w:r>
         <w:rPr>
-          <w:rFonts w:ascii="Helvetica Neue" w:hAnsi="Helvetica Neue" w:eastAsia="Times New Roman" w:cs="Times New Roman"/>
+          <w:rFonts w:ascii="Helvetica Neue" w:eastAsia="Times New Roman" w:hAnsi="Helvetica Neue" w:cs="Times New Roman"/>
           <w:b/>
           <w:color w:val="2D3B45"/>
         </w:rPr>
@@ -291,14 +256,14 @@
       </w:r>
       <w:r>
         <w:rPr>
-          <w:rFonts w:ascii="Helvetica Neue" w:hAnsi="Helvetica Neue" w:eastAsia="Times New Roman" w:cs="Times New Roman"/>
+          <w:rFonts w:ascii="Helvetica Neue" w:eastAsia="Times New Roman" w:hAnsi="Helvetica Neue" w:cs="Times New Roman"/>
           <w:color w:val="2D3B45"/>
         </w:rPr>
         <w:t xml:space="preserve">. The tables will include a </w:t>
       </w:r>
       <w:r>
         <w:rPr>
-          <w:rFonts w:ascii="Helvetica Neue" w:hAnsi="Helvetica Neue" w:eastAsia="Times New Roman" w:cs="Times New Roman"/>
+          <w:rFonts w:ascii="Helvetica Neue" w:eastAsia="Times New Roman" w:hAnsi="Helvetica Neue" w:cs="Times New Roman"/>
           <w:b/>
           <w:color w:val="2D3B45"/>
         </w:rPr>
@@ -306,14 +271,14 @@
       </w:r>
       <w:r>
         <w:rPr>
-          <w:rFonts w:ascii="Helvetica Neue" w:hAnsi="Helvetica Neue" w:eastAsia="Times New Roman" w:cs="Times New Roman"/>
+          <w:rFonts w:ascii="Helvetica Neue" w:eastAsia="Times New Roman" w:hAnsi="Helvetica Neue" w:cs="Times New Roman"/>
           <w:color w:val="2D3B45"/>
         </w:rPr>
         <w:t xml:space="preserve">, </w:t>
       </w:r>
       <w:r>
         <w:rPr>
-          <w:rFonts w:ascii="Helvetica Neue" w:hAnsi="Helvetica Neue" w:eastAsia="Times New Roman" w:cs="Times New Roman"/>
+          <w:rFonts w:ascii="Helvetica Neue" w:eastAsia="Times New Roman" w:hAnsi="Helvetica Neue" w:cs="Times New Roman"/>
           <w:b/>
           <w:color w:val="2D3B45"/>
         </w:rPr>
@@ -321,14 +286,14 @@
       </w:r>
       <w:r>
         <w:rPr>
-          <w:rFonts w:ascii="Helvetica Neue" w:hAnsi="Helvetica Neue" w:eastAsia="Times New Roman" w:cs="Times New Roman"/>
+          <w:rFonts w:ascii="Helvetica Neue" w:eastAsia="Times New Roman" w:hAnsi="Helvetica Neue" w:cs="Times New Roman"/>
           <w:color w:val="2D3B45"/>
         </w:rPr>
         <w:t xml:space="preserve">, </w:t>
       </w:r>
       <w:r>
         <w:rPr>
-          <w:rFonts w:ascii="Helvetica Neue" w:hAnsi="Helvetica Neue" w:eastAsia="Times New Roman" w:cs="Times New Roman"/>
+          <w:rFonts w:ascii="Helvetica Neue" w:eastAsia="Times New Roman" w:hAnsi="Helvetica Neue" w:cs="Times New Roman"/>
           <w:b/>
           <w:color w:val="2D3B45"/>
         </w:rPr>
@@ -336,14 +301,14 @@
       </w:r>
       <w:r>
         <w:rPr>
-          <w:rFonts w:ascii="Helvetica Neue" w:hAnsi="Helvetica Neue" w:eastAsia="Times New Roman" w:cs="Times New Roman"/>
+          <w:rFonts w:ascii="Helvetica Neue" w:eastAsia="Times New Roman" w:hAnsi="Helvetica Neue" w:cs="Times New Roman"/>
           <w:color w:val="2D3B45"/>
         </w:rPr>
         <w:t xml:space="preserve">, </w:t>
       </w:r>
       <w:r>
         <w:rPr>
-          <w:rFonts w:ascii="Helvetica Neue" w:hAnsi="Helvetica Neue" w:eastAsia="Times New Roman" w:cs="Times New Roman"/>
+          <w:rFonts w:ascii="Helvetica Neue" w:eastAsia="Times New Roman" w:hAnsi="Helvetica Neue" w:cs="Times New Roman"/>
           <w:b/>
           <w:color w:val="2D3B45"/>
         </w:rPr>
@@ -351,14 +316,14 @@
       </w:r>
       <w:r>
         <w:rPr>
-          <w:rFonts w:ascii="Helvetica Neue" w:hAnsi="Helvetica Neue" w:eastAsia="Times New Roman" w:cs="Times New Roman"/>
+          <w:rFonts w:ascii="Helvetica Neue" w:eastAsia="Times New Roman" w:hAnsi="Helvetica Neue" w:cs="Times New Roman"/>
           <w:color w:val="2D3B45"/>
         </w:rPr>
         <w:t xml:space="preserve"> and a </w:t>
       </w:r>
       <w:r>
         <w:rPr>
-          <w:rFonts w:ascii="Helvetica Neue" w:hAnsi="Helvetica Neue" w:eastAsia="Times New Roman" w:cs="Times New Roman"/>
+          <w:rFonts w:ascii="Helvetica Neue" w:eastAsia="Times New Roman" w:hAnsi="Helvetica Neue" w:cs="Times New Roman"/>
           <w:b/>
           <w:color w:val="2D3B45"/>
         </w:rPr>
@@ -366,7 +331,7 @@
       </w:r>
       <w:r>
         <w:rPr>
-          <w:rFonts w:ascii="Helvetica Neue" w:hAnsi="Helvetica Neue" w:eastAsia="Times New Roman" w:cs="Times New Roman"/>
+          <w:rFonts w:ascii="Helvetica Neue" w:eastAsia="Times New Roman" w:hAnsi="Helvetica Neue" w:cs="Times New Roman"/>
           <w:color w:val="2D3B45"/>
         </w:rPr>
         <w:t xml:space="preserve">.  The books table will identify each book and all details such as author, genre, title, </w:t>
@@ -374,7 +339,7 @@
       <w:proofErr w:type="spellStart"/>
       <w:r>
         <w:rPr>
-          <w:rFonts w:ascii="Helvetica Neue" w:hAnsi="Helvetica Neue" w:eastAsia="Times New Roman" w:cs="Times New Roman"/>
+          <w:rFonts w:ascii="Helvetica Neue" w:eastAsia="Times New Roman" w:hAnsi="Helvetica Neue" w:cs="Times New Roman"/>
           <w:color w:val="2D3B45"/>
         </w:rPr>
         <w:t>lexile</w:t>
@@ -382,84 +347,84 @@
       <w:proofErr w:type="spellEnd"/>
       <w:r>
         <w:rPr>
-          <w:rFonts w:ascii="Helvetica Neue" w:hAnsi="Helvetica Neue" w:eastAsia="Times New Roman" w:cs="Times New Roman"/>
+          <w:rFonts w:ascii="Helvetica Neue" w:eastAsia="Times New Roman" w:hAnsi="Helvetica Neue" w:cs="Times New Roman"/>
           <w:color w:val="2D3B45"/>
         </w:rPr>
         <w:t xml:space="preserve"> score, description, publication date</w:t>
       </w:r>
       <w:r>
         <w:rPr>
-          <w:rFonts w:ascii="Helvetica Neue" w:hAnsi="Helvetica Neue" w:eastAsia="Times New Roman" w:cs="Times New Roman"/>
+          <w:rFonts w:ascii="Helvetica Neue" w:eastAsia="Times New Roman" w:hAnsi="Helvetica Neue" w:cs="Times New Roman"/>
           <w:color w:val="2D3B45"/>
         </w:rPr>
         <w:t>, replacement cost</w:t>
       </w:r>
       <w:r>
         <w:rPr>
-          <w:rFonts w:ascii="Helvetica Neue" w:hAnsi="Helvetica Neue" w:eastAsia="Times New Roman" w:cs="Times New Roman"/>
+          <w:rFonts w:ascii="Helvetica Neue" w:eastAsia="Times New Roman" w:hAnsi="Helvetica Neue" w:cs="Times New Roman"/>
           <w:color w:val="2D3B45"/>
         </w:rPr>
         <w:t xml:space="preserve"> and eventually a photo of the cover of the book.</w:t>
       </w:r>
       <w:r>
         <w:rPr>
-          <w:rFonts w:ascii="Helvetica Neue" w:hAnsi="Helvetica Neue" w:eastAsia="Times New Roman" w:cs="Times New Roman"/>
+          <w:rFonts w:ascii="Helvetica Neue" w:eastAsia="Times New Roman" w:hAnsi="Helvetica Neue" w:cs="Times New Roman"/>
           <w:color w:val="2D3B45"/>
         </w:rPr>
         <w:t xml:space="preserve">  </w:t>
       </w:r>
       <w:r>
         <w:rPr>
-          <w:rFonts w:ascii="Helvetica Neue" w:hAnsi="Helvetica Neue" w:eastAsia="Times New Roman" w:cs="Times New Roman"/>
+          <w:rFonts w:ascii="Helvetica Neue" w:eastAsia="Times New Roman" w:hAnsi="Helvetica Neue" w:cs="Times New Roman"/>
           <w:color w:val="2D3B45"/>
         </w:rPr>
         <w:t xml:space="preserve">The DVD table will be very similar to the books table with some slight differences </w:t>
       </w:r>
       <w:r>
         <w:rPr>
-          <w:rFonts w:ascii="Helvetica Neue" w:hAnsi="Helvetica Neue" w:eastAsia="Times New Roman" w:cs="Times New Roman"/>
+          <w:rFonts w:ascii="Helvetica Neue" w:eastAsia="Times New Roman" w:hAnsi="Helvetica Neue" w:cs="Times New Roman"/>
           <w:color w:val="2D3B45"/>
         </w:rPr>
         <w:t xml:space="preserve">that </w:t>
       </w:r>
       <w:r>
         <w:rPr>
-          <w:rFonts w:ascii="Helvetica Neue" w:hAnsi="Helvetica Neue" w:eastAsia="Times New Roman" w:cs="Times New Roman"/>
+          <w:rFonts w:ascii="Helvetica Neue" w:eastAsia="Times New Roman" w:hAnsi="Helvetica Neue" w:cs="Times New Roman"/>
           <w:color w:val="2D3B45"/>
         </w:rPr>
         <w:t>pertai</w:t>
       </w:r>
       <w:r>
         <w:rPr>
-          <w:rFonts w:ascii="Helvetica Neue" w:hAnsi="Helvetica Neue" w:eastAsia="Times New Roman" w:cs="Times New Roman"/>
+          <w:rFonts w:ascii="Helvetica Neue" w:eastAsia="Times New Roman" w:hAnsi="Helvetica Neue" w:cs="Times New Roman"/>
           <w:color w:val="2D3B45"/>
         </w:rPr>
         <w:t>n</w:t>
       </w:r>
       <w:r>
         <w:rPr>
-          <w:rFonts w:ascii="Helvetica Neue" w:hAnsi="Helvetica Neue" w:eastAsia="Times New Roman" w:cs="Times New Roman"/>
+          <w:rFonts w:ascii="Helvetica Neue" w:eastAsia="Times New Roman" w:hAnsi="Helvetica Neue" w:cs="Times New Roman"/>
           <w:color w:val="2D3B45"/>
         </w:rPr>
         <w:t xml:space="preserve"> only to DVDs.  </w:t>
       </w:r>
       <w:r>
         <w:rPr>
-          <w:rFonts w:ascii="Helvetica Neue" w:hAnsi="Helvetica Neue" w:eastAsia="Times New Roman" w:cs="Times New Roman"/>
+          <w:rFonts w:ascii="Helvetica Neue" w:eastAsia="Times New Roman" w:hAnsi="Helvetica Neue" w:cs="Times New Roman"/>
           <w:color w:val="2D3B45"/>
         </w:rPr>
         <w:t xml:space="preserve">The </w:t>
       </w:r>
       <w:r>
         <w:rPr>
-          <w:rFonts w:ascii="Helvetica Neue" w:hAnsi="Helvetica Neue" w:eastAsia="Times New Roman" w:cs="Times New Roman"/>
+          <w:rFonts w:ascii="Helvetica Neue" w:eastAsia="Times New Roman" w:hAnsi="Helvetica Neue" w:cs="Times New Roman"/>
           <w:color w:val="2D3B45"/>
         </w:rPr>
         <w:t xml:space="preserve">media table will contain other items such as computers, monitors, iPads, Chromebooks, and have basic table headings to specifically identify them such as serial numbers, type of media, manufacturer etc.  The </w:t>
       </w:r>
       <w:r>
         <w:rPr>
-          <w:rFonts w:ascii="Helvetica Neue" w:hAnsi="Helvetica Neue" w:eastAsia="Times New Roman" w:cs="Times New Roman"/>
+          <w:rFonts w:ascii="Helvetica Neue" w:eastAsia="Times New Roman" w:hAnsi="Helvetica Neue" w:cs="Times New Roman"/>
           <w:b/>
           <w:color w:val="2D3B45"/>
         </w:rPr>
@@ -467,7 +432,7 @@
       </w:r>
       <w:r>
         <w:rPr>
-          <w:rFonts w:ascii="Helvetica Neue" w:hAnsi="Helvetica Neue" w:eastAsia="Times New Roman" w:cs="Times New Roman"/>
+          <w:rFonts w:ascii="Helvetica Neue" w:eastAsia="Times New Roman" w:hAnsi="Helvetica Neue" w:cs="Times New Roman"/>
           <w:b/>
           <w:color w:val="2D3B45"/>
         </w:rPr>
@@ -475,7 +440,7 @@
       </w:r>
       <w:r>
         <w:rPr>
-          <w:rFonts w:ascii="Helvetica Neue" w:hAnsi="Helvetica Neue" w:eastAsia="Times New Roman" w:cs="Times New Roman"/>
+          <w:rFonts w:ascii="Helvetica Neue" w:eastAsia="Times New Roman" w:hAnsi="Helvetica Neue" w:cs="Times New Roman"/>
           <w:b/>
           <w:color w:val="2D3B45"/>
         </w:rPr>
@@ -483,7 +448,7 @@
       </w:r>
       <w:r>
         <w:rPr>
-          <w:rFonts w:ascii="Helvetica Neue" w:hAnsi="Helvetica Neue" w:eastAsia="Times New Roman" w:cs="Times New Roman"/>
+          <w:rFonts w:ascii="Helvetica Neue" w:eastAsia="Times New Roman" w:hAnsi="Helvetica Neue" w:cs="Times New Roman"/>
           <w:b/>
           <w:color w:val="2D3B45"/>
         </w:rPr>
@@ -491,14 +456,14 @@
       </w:r>
       <w:r>
         <w:rPr>
-          <w:rFonts w:ascii="Helvetica Neue" w:hAnsi="Helvetica Neue" w:eastAsia="Times New Roman" w:cs="Times New Roman"/>
+          <w:rFonts w:ascii="Helvetica Neue" w:eastAsia="Times New Roman" w:hAnsi="Helvetica Neue" w:cs="Times New Roman"/>
           <w:color w:val="2D3B45"/>
         </w:rPr>
         <w:t xml:space="preserve">.  Contact information including phone number and e-mail address, grade, name etc. will be included to specifically identify who would have what item.  The </w:t>
       </w:r>
       <w:r>
         <w:rPr>
-          <w:rFonts w:ascii="Helvetica Neue" w:hAnsi="Helvetica Neue" w:eastAsia="Times New Roman" w:cs="Times New Roman"/>
+          <w:rFonts w:ascii="Helvetica Neue" w:eastAsia="Times New Roman" w:hAnsi="Helvetica Neue" w:cs="Times New Roman"/>
           <w:b/>
           <w:color w:val="2D3B45"/>
         </w:rPr>
@@ -506,7 +471,7 @@
       </w:r>
       <w:r>
         <w:rPr>
-          <w:rFonts w:ascii="Helvetica Neue" w:hAnsi="Helvetica Neue" w:eastAsia="Times New Roman" w:cs="Times New Roman"/>
+          <w:rFonts w:ascii="Helvetica Neue" w:eastAsia="Times New Roman" w:hAnsi="Helvetica Neue" w:cs="Times New Roman"/>
           <w:color w:val="2D3B45"/>
         </w:rPr>
         <w:t>.</w:t>
@@ -516,23 +481,23 @@
       <w:pPr>
         <w:shd w:val="clear" w:color="auto" w:fill="FFFFFF"/>
         <w:rPr>
-          <w:rFonts w:ascii="Helvetica Neue" w:hAnsi="Helvetica Neue" w:eastAsia="Times New Roman" w:cs="Times New Roman"/>
-          <w:color w:val="2D3B45"/>
-        </w:rPr>
-      </w:pPr>
-    </w:p>
-    <w:p>
-      <w:pPr>
-        <w:shd w:val="clear" w:color="auto" w:fill="FFFFFF"/>
-        <w:rPr>
-          <w:rFonts w:ascii="Helvetica Neue" w:hAnsi="Helvetica Neue" w:eastAsia="Times New Roman" w:cs="Times New Roman"/>
+          <w:rFonts w:ascii="Helvetica Neue" w:eastAsia="Times New Roman" w:hAnsi="Helvetica Neue" w:cs="Times New Roman"/>
+          <w:color w:val="2D3B45"/>
+        </w:rPr>
+      </w:pPr>
+    </w:p>
+    <w:p>
+      <w:pPr>
+        <w:shd w:val="clear" w:color="auto" w:fill="FFFFFF"/>
+        <w:rPr>
+          <w:rFonts w:ascii="Helvetica Neue" w:eastAsia="Times New Roman" w:hAnsi="Helvetica Neue" w:cs="Times New Roman"/>
           <w:color w:val="2D3B45"/>
           <w:sz w:val="28"/>
         </w:rPr>
       </w:pPr>
       <w:r>
         <w:rPr>
-          <w:rFonts w:ascii="Helvetica Neue" w:hAnsi="Helvetica Neue" w:eastAsia="Times New Roman" w:cs="Times New Roman"/>
+          <w:rFonts w:ascii="Helvetica Neue" w:eastAsia="Times New Roman" w:hAnsi="Helvetica Neue" w:cs="Times New Roman"/>
           <w:color w:val="2D3B45"/>
           <w:sz w:val="28"/>
         </w:rPr>
@@ -543,29 +508,29 @@
       <w:pPr>
         <w:shd w:val="clear" w:color="auto" w:fill="FFFFFF"/>
         <w:rPr>
-          <w:rFonts w:ascii="Helvetica Neue" w:hAnsi="Helvetica Neue" w:eastAsia="Times New Roman" w:cs="Times New Roman"/>
-          <w:color w:val="2D3B45"/>
-        </w:rPr>
-      </w:pPr>
-    </w:p>
-    <w:p>
-      <w:pPr>
-        <w:shd w:val="clear" w:color="auto" w:fill="FFFFFF"/>
-        <w:rPr>
-          <w:rFonts w:ascii="Helvetica Neue" w:hAnsi="Helvetica Neue" w:eastAsia="Times New Roman" w:cs="Times New Roman"/>
-          <w:color w:val="2D3B45"/>
-        </w:rPr>
-      </w:pPr>
-      <w:r>
-        <w:rPr>
-          <w:rFonts w:ascii="Helvetica Neue" w:hAnsi="Helvetica Neue" w:eastAsia="Times New Roman" w:cs="Times New Roman"/>
+          <w:rFonts w:ascii="Helvetica Neue" w:eastAsia="Times New Roman" w:hAnsi="Helvetica Neue" w:cs="Times New Roman"/>
+          <w:color w:val="2D3B45"/>
+        </w:rPr>
+      </w:pPr>
+    </w:p>
+    <w:p>
+      <w:pPr>
+        <w:shd w:val="clear" w:color="auto" w:fill="FFFFFF"/>
+        <w:rPr>
+          <w:rFonts w:ascii="Helvetica Neue" w:eastAsia="Times New Roman" w:hAnsi="Helvetica Neue" w:cs="Times New Roman"/>
+          <w:color w:val="2D3B45"/>
+        </w:rPr>
+      </w:pPr>
+      <w:r>
+        <w:rPr>
+          <w:rFonts w:ascii="Helvetica Neue" w:eastAsia="Times New Roman" w:hAnsi="Helvetica Neue" w:cs="Times New Roman"/>
           <w:color w:val="2D3B45"/>
         </w:rPr>
         <w:t xml:space="preserve">Since this is a </w:t>
       </w:r>
       <w:r>
         <w:rPr>
-          <w:rFonts w:ascii="Helvetica Neue" w:hAnsi="Helvetica Neue" w:eastAsia="Times New Roman" w:cs="Times New Roman"/>
+          <w:rFonts w:ascii="Helvetica Neue" w:eastAsia="Times New Roman" w:hAnsi="Helvetica Neue" w:cs="Times New Roman"/>
           <w:b/>
           <w:color w:val="2D3B45"/>
         </w:rPr>
@@ -573,7 +538,7 @@
       </w:r>
       <w:r>
         <w:rPr>
-          <w:rFonts w:ascii="Helvetica Neue" w:hAnsi="Helvetica Neue" w:eastAsia="Times New Roman" w:cs="Times New Roman"/>
+          <w:rFonts w:ascii="Helvetica Neue" w:eastAsia="Times New Roman" w:hAnsi="Helvetica Neue" w:cs="Times New Roman"/>
           <w:color w:val="2D3B45"/>
         </w:rPr>
         <w:t>.  For example, the 1st Grade teacher would need to have control of her book shelf and would check books out from her classroom while the 8th Grade teacher checks books out from hers.  Since the 8th Grade teacher also teaches a multi-grade level book club after hours, she would need to know a complete inventory of the books in the school regardless of location and their availability.</w:t>
@@ -583,22 +548,22 @@
       <w:pPr>
         <w:shd w:val="clear" w:color="auto" w:fill="FFFFFF"/>
         <w:rPr>
-          <w:rFonts w:ascii="Helvetica Neue" w:hAnsi="Helvetica Neue" w:eastAsia="Times New Roman" w:cs="Times New Roman"/>
-          <w:color w:val="2D3B45"/>
-        </w:rPr>
-      </w:pPr>
-    </w:p>
-    <w:p>
-      <w:pPr>
-        <w:shd w:val="clear" w:color="auto" w:fill="FFFFFF"/>
-        <w:rPr>
-          <w:rFonts w:ascii="Helvetica Neue" w:hAnsi="Helvetica Neue" w:eastAsia="Times New Roman" w:cs="Times New Roman"/>
-          <w:color w:val="2D3B45"/>
-        </w:rPr>
-      </w:pPr>
-      <w:r>
-        <w:rPr>
-          <w:rFonts w:ascii="Helvetica Neue" w:hAnsi="Helvetica Neue" w:eastAsia="Times New Roman" w:cs="Times New Roman"/>
+          <w:rFonts w:ascii="Helvetica Neue" w:eastAsia="Times New Roman" w:hAnsi="Helvetica Neue" w:cs="Times New Roman"/>
+          <w:color w:val="2D3B45"/>
+        </w:rPr>
+      </w:pPr>
+    </w:p>
+    <w:p>
+      <w:pPr>
+        <w:shd w:val="clear" w:color="auto" w:fill="FFFFFF"/>
+        <w:rPr>
+          <w:rFonts w:ascii="Helvetica Neue" w:eastAsia="Times New Roman" w:hAnsi="Helvetica Neue" w:cs="Times New Roman"/>
+          <w:color w:val="2D3B45"/>
+        </w:rPr>
+      </w:pPr>
+      <w:r>
+        <w:rPr>
+          <w:rFonts w:ascii="Helvetica Neue" w:eastAsia="Times New Roman" w:hAnsi="Helvetica Neue" w:cs="Times New Roman"/>
           <w:b/>
           <w:color w:val="2D3B45"/>
         </w:rPr>
@@ -607,14 +572,14 @@
       </w:r>
       <w:r>
         <w:rPr>
-          <w:rFonts w:ascii="Helvetica Neue" w:hAnsi="Helvetica Neue" w:eastAsia="Times New Roman" w:cs="Times New Roman"/>
+          <w:rFonts w:ascii="Helvetica Neue" w:eastAsia="Times New Roman" w:hAnsi="Helvetica Neue" w:cs="Times New Roman"/>
           <w:color w:val="2D3B45"/>
         </w:rPr>
         <w:t xml:space="preserve"> and see if they are able to be checked out.  If they would like to check a book out, they would simply </w:t>
       </w:r>
       <w:r>
         <w:rPr>
-          <w:rFonts w:ascii="Helvetica Neue" w:hAnsi="Helvetica Neue" w:eastAsia="Times New Roman" w:cs="Times New Roman"/>
+          <w:rFonts w:ascii="Helvetica Neue" w:eastAsia="Times New Roman" w:hAnsi="Helvetica Neue" w:cs="Times New Roman"/>
           <w:b/>
           <w:color w:val="2D3B45"/>
         </w:rPr>
@@ -622,7 +587,7 @@
       </w:r>
       <w:r>
         <w:rPr>
-          <w:rFonts w:ascii="Helvetica Neue" w:hAnsi="Helvetica Neue" w:eastAsia="Times New Roman" w:cs="Times New Roman"/>
+          <w:rFonts w:ascii="Helvetica Neue" w:eastAsia="Times New Roman" w:hAnsi="Helvetica Neue" w:cs="Times New Roman"/>
           <w:color w:val="2D3B45"/>
         </w:rPr>
         <w:t xml:space="preserve"> listed as the point of contact for that book shelf.  If they are not logged in, they would need to create a user profile to store basic data enabling the staff to know who has what items (add to the users table).  If a user profile does exist, they would proceed to a check out window which would display any books previously checked out with due dates etc.  A due date would be assigned on the screen for the user along with a caution statement indicating the cost of the item if lost or not returned.</w:t>
@@ -632,29 +597,29 @@
       <w:pPr>
         <w:shd w:val="clear" w:color="auto" w:fill="FFFFFF"/>
         <w:rPr>
-          <w:rFonts w:ascii="Helvetica Neue" w:hAnsi="Helvetica Neue" w:eastAsia="Times New Roman" w:cs="Times New Roman"/>
-          <w:color w:val="2D3B45"/>
-        </w:rPr>
-      </w:pPr>
-    </w:p>
-    <w:p>
-      <w:pPr>
-        <w:shd w:val="clear" w:color="auto" w:fill="FFFFFF"/>
-        <w:rPr>
-          <w:rFonts w:ascii="Helvetica Neue" w:hAnsi="Helvetica Neue" w:eastAsia="Times New Roman" w:cs="Times New Roman"/>
-          <w:color w:val="2D3B45"/>
-        </w:rPr>
-      </w:pPr>
-      <w:r>
-        <w:rPr>
-          <w:rFonts w:ascii="Helvetica Neue" w:hAnsi="Helvetica Neue" w:eastAsia="Times New Roman" w:cs="Times New Roman"/>
+          <w:rFonts w:ascii="Helvetica Neue" w:eastAsia="Times New Roman" w:hAnsi="Helvetica Neue" w:cs="Times New Roman"/>
+          <w:color w:val="2D3B45"/>
+        </w:rPr>
+      </w:pPr>
+    </w:p>
+    <w:p>
+      <w:pPr>
+        <w:shd w:val="clear" w:color="auto" w:fill="FFFFFF"/>
+        <w:rPr>
+          <w:rFonts w:ascii="Helvetica Neue" w:eastAsia="Times New Roman" w:hAnsi="Helvetica Neue" w:cs="Times New Roman"/>
+          <w:color w:val="2D3B45"/>
+        </w:rPr>
+      </w:pPr>
+      <w:r>
+        <w:rPr>
+          <w:rFonts w:ascii="Helvetica Neue" w:eastAsia="Times New Roman" w:hAnsi="Helvetica Neue" w:cs="Times New Roman"/>
           <w:color w:val="2D3B45"/>
         </w:rPr>
         <w:t xml:space="preserve">Once the student checks-out the book, the e-mail generated and sent to the appropriate key holder for the location of that </w:t>
       </w:r>
       <w:r>
         <w:rPr>
-          <w:rFonts w:ascii="Helvetica Neue" w:hAnsi="Helvetica Neue" w:eastAsia="Times New Roman" w:cs="Times New Roman"/>
+          <w:rFonts w:ascii="Helvetica Neue" w:eastAsia="Times New Roman" w:hAnsi="Helvetica Neue" w:cs="Times New Roman"/>
           <w:b/>
           <w:color w:val="2D3B45"/>
         </w:rPr>
@@ -662,14 +627,14 @@
       </w:r>
       <w:r>
         <w:rPr>
-          <w:rFonts w:ascii="Helvetica Neue" w:hAnsi="Helvetica Neue" w:eastAsia="Times New Roman" w:cs="Times New Roman"/>
+          <w:rFonts w:ascii="Helvetica Neue" w:eastAsia="Times New Roman" w:hAnsi="Helvetica Neue" w:cs="Times New Roman"/>
           <w:color w:val="2D3B45"/>
         </w:rPr>
         <w:t xml:space="preserve">  </w:t>
       </w:r>
       <w:r>
         <w:rPr>
-          <w:rFonts w:ascii="Helvetica Neue" w:hAnsi="Helvetica Neue" w:eastAsia="Times New Roman" w:cs="Times New Roman"/>
+          <w:rFonts w:ascii="Helvetica Neue" w:eastAsia="Times New Roman" w:hAnsi="Helvetica Neue" w:cs="Times New Roman"/>
           <w:b/>
           <w:color w:val="2D3B45"/>
         </w:rPr>
@@ -680,22 +645,22 @@
       <w:pPr>
         <w:shd w:val="clear" w:color="auto" w:fill="FFFFFF"/>
         <w:rPr>
-          <w:rFonts w:ascii="Helvetica Neue" w:hAnsi="Helvetica Neue" w:eastAsia="Times New Roman" w:cs="Times New Roman"/>
-          <w:color w:val="2D3B45"/>
-        </w:rPr>
-      </w:pPr>
-    </w:p>
-    <w:p>
-      <w:pPr>
-        <w:shd w:val="clear" w:color="auto" w:fill="FFFFFF"/>
-        <w:rPr>
-          <w:rFonts w:ascii="Helvetica Neue" w:hAnsi="Helvetica Neue" w:eastAsia="Times New Roman" w:cs="Times New Roman"/>
-          <w:color w:val="2D3B45"/>
-        </w:rPr>
-      </w:pPr>
-      <w:r>
-        <w:rPr>
-          <w:rFonts w:ascii="Helvetica Neue" w:hAnsi="Helvetica Neue" w:eastAsia="Times New Roman" w:cs="Times New Roman"/>
+          <w:rFonts w:ascii="Helvetica Neue" w:eastAsia="Times New Roman" w:hAnsi="Helvetica Neue" w:cs="Times New Roman"/>
+          <w:color w:val="2D3B45"/>
+        </w:rPr>
+      </w:pPr>
+    </w:p>
+    <w:p>
+      <w:pPr>
+        <w:shd w:val="clear" w:color="auto" w:fill="FFFFFF"/>
+        <w:rPr>
+          <w:rFonts w:ascii="Helvetica Neue" w:eastAsia="Times New Roman" w:hAnsi="Helvetica Neue" w:cs="Times New Roman"/>
+          <w:color w:val="2D3B45"/>
+        </w:rPr>
+      </w:pPr>
+      <w:r>
+        <w:rPr>
+          <w:rFonts w:ascii="Helvetica Neue" w:eastAsia="Times New Roman" w:hAnsi="Helvetica Neue" w:cs="Times New Roman"/>
           <w:b/>
           <w:color w:val="2D3B45"/>
         </w:rPr>
@@ -703,14 +668,14 @@
       </w:r>
       <w:r>
         <w:rPr>
-          <w:rFonts w:ascii="Helvetica Neue" w:hAnsi="Helvetica Neue" w:eastAsia="Times New Roman" w:cs="Times New Roman"/>
+          <w:rFonts w:ascii="Helvetica Neue" w:eastAsia="Times New Roman" w:hAnsi="Helvetica Neue" w:cs="Times New Roman"/>
           <w:color w:val="2D3B45"/>
         </w:rPr>
         <w:t xml:space="preserve">, the teacher can return to their inventory screen and sort by books checked out and simply </w:t>
       </w:r>
       <w:r>
         <w:rPr>
-          <w:rFonts w:ascii="Helvetica Neue" w:hAnsi="Helvetica Neue" w:eastAsia="Times New Roman" w:cs="Times New Roman"/>
+          <w:rFonts w:ascii="Helvetica Neue" w:eastAsia="Times New Roman" w:hAnsi="Helvetica Neue" w:cs="Times New Roman"/>
           <w:b/>
           <w:color w:val="2D3B45"/>
         </w:rPr>
@@ -718,7 +683,7 @@
       </w:r>
       <w:r>
         <w:rPr>
-          <w:rFonts w:ascii="Helvetica Neue" w:hAnsi="Helvetica Neue" w:eastAsia="Times New Roman" w:cs="Times New Roman"/>
+          <w:rFonts w:ascii="Helvetica Neue" w:eastAsia="Times New Roman" w:hAnsi="Helvetica Neue" w:cs="Times New Roman"/>
           <w:color w:val="2D3B45"/>
         </w:rPr>
         <w:t xml:space="preserve"> and return books from that student.  Students would likewise have an inventory of the books they have checked out and give them the due dates of when they would need to bring back books or extend their reservation period.  </w:t>
@@ -728,23 +693,23 @@
       <w:pPr>
         <w:shd w:val="clear" w:color="auto" w:fill="FFFFFF"/>
         <w:rPr>
-          <w:rFonts w:ascii="Helvetica Neue" w:hAnsi="Helvetica Neue" w:eastAsia="Times New Roman" w:cs="Times New Roman"/>
-          <w:color w:val="2D3B45"/>
-        </w:rPr>
-      </w:pPr>
-    </w:p>
-    <w:p>
-      <w:pPr>
-        <w:shd w:val="clear" w:color="auto" w:fill="FFFFFF"/>
-        <w:rPr>
-          <w:rFonts w:ascii="Helvetica Neue" w:hAnsi="Helvetica Neue" w:eastAsia="Times New Roman" w:cs="Times New Roman"/>
+          <w:rFonts w:ascii="Helvetica Neue" w:eastAsia="Times New Roman" w:hAnsi="Helvetica Neue" w:cs="Times New Roman"/>
+          <w:color w:val="2D3B45"/>
+        </w:rPr>
+      </w:pPr>
+    </w:p>
+    <w:p>
+      <w:pPr>
+        <w:shd w:val="clear" w:color="auto" w:fill="FFFFFF"/>
+        <w:rPr>
+          <w:rFonts w:ascii="Helvetica Neue" w:eastAsia="Times New Roman" w:hAnsi="Helvetica Neue" w:cs="Times New Roman"/>
           <w:color w:val="2D3B45"/>
           <w:sz w:val="28"/>
         </w:rPr>
       </w:pPr>
       <w:r>
         <w:rPr>
-          <w:rFonts w:ascii="Helvetica Neue" w:hAnsi="Helvetica Neue" w:eastAsia="Times New Roman" w:cs="Times New Roman"/>
+          <w:rFonts w:ascii="Helvetica Neue" w:eastAsia="Times New Roman" w:hAnsi="Helvetica Neue" w:cs="Times New Roman"/>
           <w:color w:val="2D3B45"/>
           <w:sz w:val="28"/>
         </w:rPr>
@@ -755,29 +720,29 @@
       <w:pPr>
         <w:shd w:val="clear" w:color="auto" w:fill="FFFFFF"/>
         <w:rPr>
-          <w:rFonts w:ascii="Helvetica Neue" w:hAnsi="Helvetica Neue" w:eastAsia="Times New Roman" w:cs="Times New Roman"/>
-          <w:color w:val="2D3B45"/>
-        </w:rPr>
-      </w:pPr>
-    </w:p>
-    <w:p>
-      <w:pPr>
-        <w:shd w:val="clear" w:color="auto" w:fill="FFFFFF"/>
-        <w:rPr>
-          <w:rFonts w:ascii="Helvetica Neue" w:hAnsi="Helvetica Neue" w:eastAsia="Times New Roman" w:cs="Times New Roman"/>
-          <w:color w:val="2D3B45"/>
-        </w:rPr>
-      </w:pPr>
-      <w:r>
-        <w:rPr>
-          <w:rFonts w:ascii="Helvetica Neue" w:hAnsi="Helvetica Neue" w:eastAsia="Times New Roman" w:cs="Times New Roman"/>
+          <w:rFonts w:ascii="Helvetica Neue" w:eastAsia="Times New Roman" w:hAnsi="Helvetica Neue" w:cs="Times New Roman"/>
+          <w:color w:val="2D3B45"/>
+        </w:rPr>
+      </w:pPr>
+    </w:p>
+    <w:p>
+      <w:pPr>
+        <w:shd w:val="clear" w:color="auto" w:fill="FFFFFF"/>
+        <w:rPr>
+          <w:rFonts w:ascii="Helvetica Neue" w:eastAsia="Times New Roman" w:hAnsi="Helvetica Neue" w:cs="Times New Roman"/>
+          <w:color w:val="2D3B45"/>
+        </w:rPr>
+      </w:pPr>
+      <w:r>
+        <w:rPr>
+          <w:rFonts w:ascii="Helvetica Neue" w:eastAsia="Times New Roman" w:hAnsi="Helvetica Neue" w:cs="Times New Roman"/>
           <w:color w:val="2D3B45"/>
         </w:rPr>
         <w:t xml:space="preserve">Students at Our Lady of Lourdes have access to Chrome Books and a local internet connection.  The project would start with a </w:t>
       </w:r>
       <w:r>
         <w:rPr>
-          <w:rFonts w:ascii="Helvetica Neue" w:hAnsi="Helvetica Neue" w:eastAsia="Times New Roman" w:cs="Times New Roman"/>
+          <w:rFonts w:ascii="Helvetica Neue" w:eastAsia="Times New Roman" w:hAnsi="Helvetica Neue" w:cs="Times New Roman"/>
           <w:b/>
           <w:color w:val="2D3B45"/>
         </w:rPr>
@@ -785,7 +750,7 @@
       </w:r>
       <w:r>
         <w:rPr>
-          <w:rFonts w:ascii="Helvetica Neue" w:hAnsi="Helvetica Neue" w:eastAsia="Times New Roman" w:cs="Times New Roman"/>
+          <w:rFonts w:ascii="Helvetica Neue" w:eastAsia="Times New Roman" w:hAnsi="Helvetica Neue" w:cs="Times New Roman"/>
           <w:b/>
           <w:color w:val="2D3B45"/>
         </w:rPr>
@@ -793,7 +758,7 @@
       </w:r>
       <w:r>
         <w:rPr>
-          <w:rFonts w:ascii="Helvetica Neue" w:hAnsi="Helvetica Neue" w:eastAsia="Times New Roman" w:cs="Times New Roman"/>
+          <w:rFonts w:ascii="Helvetica Neue" w:eastAsia="Times New Roman" w:hAnsi="Helvetica Neue" w:cs="Times New Roman"/>
           <w:b/>
           <w:color w:val="2D3B45"/>
         </w:rPr>
@@ -801,14 +766,14 @@
       </w:r>
       <w:r>
         <w:rPr>
-          <w:rFonts w:ascii="Helvetica Neue" w:hAnsi="Helvetica Neue" w:eastAsia="Times New Roman" w:cs="Times New Roman"/>
+          <w:rFonts w:ascii="Helvetica Neue" w:eastAsia="Times New Roman" w:hAnsi="Helvetica Neue" w:cs="Times New Roman"/>
           <w:color w:val="2D3B45"/>
         </w:rPr>
         <w:t xml:space="preserve">.  The </w:t>
       </w:r>
       <w:r>
         <w:rPr>
-          <w:rFonts w:ascii="Helvetica Neue" w:hAnsi="Helvetica Neue" w:eastAsia="Times New Roman" w:cs="Times New Roman"/>
+          <w:rFonts w:ascii="Helvetica Neue" w:eastAsia="Times New Roman" w:hAnsi="Helvetica Neue" w:cs="Times New Roman"/>
           <w:b/>
           <w:color w:val="2D3B45"/>
         </w:rPr>
@@ -816,14 +781,14 @@
       </w:r>
       <w:r>
         <w:rPr>
-          <w:rFonts w:ascii="Helvetica Neue" w:hAnsi="Helvetica Neue" w:eastAsia="Times New Roman" w:cs="Times New Roman"/>
+          <w:rFonts w:ascii="Helvetica Neue" w:eastAsia="Times New Roman" w:hAnsi="Helvetica Neue" w:cs="Times New Roman"/>
           <w:color w:val="2D3B45"/>
         </w:rPr>
         <w:t xml:space="preserve"> for the database upload and she would engage her middle schoolers as a service hour project to obtain the required information from each classroom to complete the inventory on paper.  </w:t>
       </w:r>
       <w:r>
         <w:rPr>
-          <w:rFonts w:ascii="Helvetica Neue" w:hAnsi="Helvetica Neue" w:eastAsia="Times New Roman" w:cs="Times New Roman"/>
+          <w:rFonts w:ascii="Helvetica Neue" w:eastAsia="Times New Roman" w:hAnsi="Helvetica Neue" w:cs="Times New Roman"/>
           <w:b/>
           <w:color w:val="2D3B45"/>
         </w:rPr>
@@ -831,7 +796,7 @@
       </w:r>
       <w:r>
         <w:rPr>
-          <w:rFonts w:ascii="Helvetica Neue" w:hAnsi="Helvetica Neue" w:eastAsia="Times New Roman" w:cs="Times New Roman"/>
+          <w:rFonts w:ascii="Helvetica Neue" w:eastAsia="Times New Roman" w:hAnsi="Helvetica Neue" w:cs="Times New Roman"/>
           <w:b/>
           <w:color w:val="2D3B45"/>
         </w:rPr>
@@ -840,7 +805,7 @@
       <w:proofErr w:type="spellStart"/>
       <w:r>
         <w:rPr>
-          <w:rFonts w:ascii="Helvetica Neue" w:hAnsi="Helvetica Neue" w:eastAsia="Times New Roman" w:cs="Times New Roman"/>
+          <w:rFonts w:ascii="Helvetica Neue" w:eastAsia="Times New Roman" w:hAnsi="Helvetica Neue" w:cs="Times New Roman"/>
           <w:b/>
           <w:color w:val="2D3B45"/>
         </w:rPr>
@@ -849,7 +814,7 @@
       <w:proofErr w:type="spellEnd"/>
       <w:r>
         <w:rPr>
-          <w:rFonts w:ascii="Helvetica Neue" w:hAnsi="Helvetica Neue" w:eastAsia="Times New Roman" w:cs="Times New Roman"/>
+          <w:rFonts w:ascii="Helvetica Neue" w:eastAsia="Times New Roman" w:hAnsi="Helvetica Neue" w:cs="Times New Roman"/>
           <w:b/>
           <w:color w:val="2D3B45"/>
         </w:rPr>
@@ -860,22 +825,22 @@
       <w:pPr>
         <w:shd w:val="clear" w:color="auto" w:fill="FFFFFF"/>
         <w:rPr>
-          <w:rFonts w:ascii="Helvetica Neue" w:hAnsi="Helvetica Neue" w:eastAsia="Times New Roman" w:cs="Times New Roman"/>
-          <w:color w:val="2D3B45"/>
-        </w:rPr>
-      </w:pPr>
-    </w:p>
-    <w:p>
-      <w:pPr>
-        <w:shd w:val="clear" w:color="auto" w:fill="FFFFFF"/>
-        <w:rPr>
-          <w:rFonts w:ascii="Helvetica Neue" w:hAnsi="Helvetica Neue" w:eastAsia="Times New Roman" w:cs="Times New Roman"/>
-          <w:color w:val="2D3B45"/>
-        </w:rPr>
-      </w:pPr>
-      <w:r>
-        <w:rPr>
-          <w:rFonts w:ascii="Helvetica Neue" w:hAnsi="Helvetica Neue" w:eastAsia="Times New Roman" w:cs="Times New Roman"/>
+          <w:rFonts w:ascii="Helvetica Neue" w:eastAsia="Times New Roman" w:hAnsi="Helvetica Neue" w:cs="Times New Roman"/>
+          <w:color w:val="2D3B45"/>
+        </w:rPr>
+      </w:pPr>
+    </w:p>
+    <w:p>
+      <w:pPr>
+        <w:shd w:val="clear" w:color="auto" w:fill="FFFFFF"/>
+        <w:rPr>
+          <w:rFonts w:ascii="Helvetica Neue" w:eastAsia="Times New Roman" w:hAnsi="Helvetica Neue" w:cs="Times New Roman"/>
+          <w:color w:val="2D3B45"/>
+        </w:rPr>
+      </w:pPr>
+      <w:r>
+        <w:rPr>
+          <w:rFonts w:ascii="Helvetica Neue" w:eastAsia="Times New Roman" w:hAnsi="Helvetica Neue" w:cs="Times New Roman"/>
           <w:b/>
           <w:color w:val="2D3B45"/>
         </w:rPr>
@@ -883,14 +848,14 @@
       </w:r>
       <w:r>
         <w:rPr>
-          <w:rFonts w:ascii="Helvetica Neue" w:hAnsi="Helvetica Neue" w:eastAsia="Times New Roman" w:cs="Times New Roman"/>
+          <w:rFonts w:ascii="Helvetica Neue" w:eastAsia="Times New Roman" w:hAnsi="Helvetica Neue" w:cs="Times New Roman"/>
           <w:color w:val="2D3B45"/>
         </w:rPr>
         <w:t xml:space="preserve">, to make this program as easy and simple for students and teachers to follow, </w:t>
       </w:r>
       <w:r>
         <w:rPr>
-          <w:rFonts w:ascii="Helvetica Neue" w:hAnsi="Helvetica Neue" w:eastAsia="Times New Roman" w:cs="Times New Roman"/>
+          <w:rFonts w:ascii="Helvetica Neue" w:eastAsia="Times New Roman" w:hAnsi="Helvetica Neue" w:cs="Times New Roman"/>
           <w:b/>
           <w:color w:val="2D3B45"/>
         </w:rPr>
@@ -898,7 +863,7 @@
       </w:r>
       <w:r>
         <w:rPr>
-          <w:rFonts w:ascii="Helvetica Neue" w:hAnsi="Helvetica Neue" w:eastAsia="Times New Roman" w:cs="Times New Roman"/>
+          <w:rFonts w:ascii="Helvetica Neue" w:eastAsia="Times New Roman" w:hAnsi="Helvetica Neue" w:cs="Times New Roman"/>
           <w:color w:val="2D3B45"/>
         </w:rPr>
         <w:t xml:space="preserve"> would be used to simplify the check in and check out process.  Most students have more access to a smart phone than they do a computer with an internet connection.  If students were to meet a teacher in a separate location with the book, the teacher could simply log in to their phone app and complete the check-out process.  The phone app scope would not extend to administration functions.</w:t>
@@ -908,23 +873,23 @@
       <w:pPr>
         <w:shd w:val="clear" w:color="auto" w:fill="FFFFFF"/>
         <w:rPr>
-          <w:rFonts w:ascii="Helvetica Neue" w:hAnsi="Helvetica Neue" w:eastAsia="Times New Roman" w:cs="Times New Roman"/>
-          <w:color w:val="2D3B45"/>
-        </w:rPr>
-      </w:pPr>
-    </w:p>
-    <w:p>
-      <w:pPr>
-        <w:shd w:val="clear" w:color="auto" w:fill="FFFFFF"/>
-        <w:rPr>
-          <w:rFonts w:ascii="Helvetica Neue" w:hAnsi="Helvetica Neue" w:eastAsia="Times New Roman" w:cs="Times New Roman"/>
+          <w:rFonts w:ascii="Helvetica Neue" w:eastAsia="Times New Roman" w:hAnsi="Helvetica Neue" w:cs="Times New Roman"/>
+          <w:color w:val="2D3B45"/>
+        </w:rPr>
+      </w:pPr>
+    </w:p>
+    <w:p>
+      <w:pPr>
+        <w:shd w:val="clear" w:color="auto" w:fill="FFFFFF"/>
+        <w:rPr>
+          <w:rFonts w:ascii="Helvetica Neue" w:eastAsia="Times New Roman" w:hAnsi="Helvetica Neue" w:cs="Times New Roman"/>
           <w:color w:val="2D3B45"/>
           <w:sz w:val="28"/>
         </w:rPr>
       </w:pPr>
       <w:r>
         <w:rPr>
-          <w:rFonts w:ascii="Helvetica Neue" w:hAnsi="Helvetica Neue" w:eastAsia="Times New Roman" w:cs="Times New Roman"/>
+          <w:rFonts w:ascii="Helvetica Neue" w:eastAsia="Times New Roman" w:hAnsi="Helvetica Neue" w:cs="Times New Roman"/>
           <w:color w:val="2D3B45"/>
           <w:sz w:val="28"/>
         </w:rPr>
@@ -935,22 +900,22 @@
       <w:pPr>
         <w:shd w:val="clear" w:color="auto" w:fill="FFFFFF"/>
         <w:rPr>
-          <w:rFonts w:ascii="Helvetica Neue" w:hAnsi="Helvetica Neue" w:eastAsia="Times New Roman" w:cs="Times New Roman"/>
-          <w:color w:val="2D3B45"/>
-        </w:rPr>
-      </w:pPr>
-    </w:p>
-    <w:p>
-      <w:pPr>
-        <w:shd w:val="clear" w:color="auto" w:fill="FFFFFF"/>
-        <w:rPr>
-          <w:rFonts w:ascii="Helvetica Neue" w:hAnsi="Helvetica Neue" w:eastAsia="Times New Roman" w:cs="Times New Roman"/>
-          <w:color w:val="2D3B45"/>
-        </w:rPr>
-      </w:pPr>
-      <w:r>
-        <w:rPr>
-          <w:rFonts w:ascii="Helvetica Neue" w:hAnsi="Helvetica Neue" w:eastAsia="Times New Roman" w:cs="Times New Roman"/>
+          <w:rFonts w:ascii="Helvetica Neue" w:eastAsia="Times New Roman" w:hAnsi="Helvetica Neue" w:cs="Times New Roman"/>
+          <w:color w:val="2D3B45"/>
+        </w:rPr>
+      </w:pPr>
+    </w:p>
+    <w:p>
+      <w:pPr>
+        <w:shd w:val="clear" w:color="auto" w:fill="FFFFFF"/>
+        <w:rPr>
+          <w:rFonts w:ascii="Helvetica Neue" w:eastAsia="Times New Roman" w:hAnsi="Helvetica Neue" w:cs="Times New Roman"/>
+          <w:color w:val="2D3B45"/>
+        </w:rPr>
+      </w:pPr>
+      <w:r>
+        <w:rPr>
+          <w:rFonts w:ascii="Helvetica Neue" w:eastAsia="Times New Roman" w:hAnsi="Helvetica Neue" w:cs="Times New Roman"/>
           <w:color w:val="2D3B45"/>
         </w:rPr>
         <w:t xml:space="preserve">Library software is available for download.  There are some open source options but not with the functionality of what this project is attempting to perform.  The proprietary software available which could perform all the necessary functions include Mandarin, </w:t>
@@ -958,7 +923,7 @@
       <w:proofErr w:type="spellStart"/>
       <w:r>
         <w:rPr>
-          <w:rFonts w:ascii="Helvetica Neue" w:hAnsi="Helvetica Neue" w:eastAsia="Times New Roman" w:cs="Times New Roman"/>
+          <w:rFonts w:ascii="Helvetica Neue" w:eastAsia="Times New Roman" w:hAnsi="Helvetica Neue" w:cs="Times New Roman"/>
           <w:color w:val="2D3B45"/>
         </w:rPr>
         <w:t>Lucidea</w:t>
@@ -966,7 +931,7 @@
       <w:proofErr w:type="spellEnd"/>
       <w:r>
         <w:rPr>
-          <w:rFonts w:ascii="Helvetica Neue" w:hAnsi="Helvetica Neue" w:eastAsia="Times New Roman" w:cs="Times New Roman"/>
+          <w:rFonts w:ascii="Helvetica Neue" w:eastAsia="Times New Roman" w:hAnsi="Helvetica Neue" w:cs="Times New Roman"/>
           <w:color w:val="2D3B45"/>
         </w:rPr>
         <w:t xml:space="preserve">, EOS, </w:t>
@@ -974,7 +939,7 @@
       <w:proofErr w:type="spellStart"/>
       <w:r>
         <w:rPr>
-          <w:rFonts w:ascii="Helvetica Neue" w:hAnsi="Helvetica Neue" w:eastAsia="Times New Roman" w:cs="Times New Roman"/>
+          <w:rFonts w:ascii="Helvetica Neue" w:eastAsia="Times New Roman" w:hAnsi="Helvetica Neue" w:cs="Times New Roman"/>
           <w:color w:val="2D3B45"/>
         </w:rPr>
         <w:t>Appolo</w:t>
@@ -982,35 +947,35 @@
       <w:proofErr w:type="spellEnd"/>
       <w:r>
         <w:rPr>
-          <w:rFonts w:ascii="Helvetica Neue" w:hAnsi="Helvetica Neue" w:eastAsia="Times New Roman" w:cs="Times New Roman"/>
+          <w:rFonts w:ascii="Helvetica Neue" w:eastAsia="Times New Roman" w:hAnsi="Helvetica Neue" w:cs="Times New Roman"/>
           <w:color w:val="2D3B45"/>
         </w:rPr>
         <w:t xml:space="preserve">, Evolve Library or Resource Mate.  Most are web based and offer a subscription depending on your library size.  Mandarin, for example, charges over $750.00 annually for a small library and Resource Mate has small packages </w:t>
       </w:r>
       <w:r>
         <w:rPr>
-          <w:rFonts w:ascii="Helvetica Neue" w:hAnsi="Helvetica Neue" w:eastAsia="Times New Roman" w:cs="Times New Roman"/>
+          <w:rFonts w:ascii="Helvetica Neue" w:eastAsia="Times New Roman" w:hAnsi="Helvetica Neue" w:cs="Times New Roman"/>
           <w:color w:val="2D3B45"/>
         </w:rPr>
         <w:t>starting at $295.00 with zero networking capability up to their premium offering at $1,695.00</w:t>
       </w:r>
       <w:r>
         <w:rPr>
-          <w:rFonts w:ascii="Helvetica Neue" w:hAnsi="Helvetica Neue" w:eastAsia="Times New Roman" w:cs="Times New Roman"/>
+          <w:rFonts w:ascii="Helvetica Neue" w:eastAsia="Times New Roman" w:hAnsi="Helvetica Neue" w:cs="Times New Roman"/>
           <w:color w:val="2D3B45"/>
         </w:rPr>
         <w:t xml:space="preserve">.  Many of these systems include not only the functionality this project seeks but also many other features up to an including </w:t>
       </w:r>
       <w:r>
         <w:rPr>
-          <w:rFonts w:ascii="Helvetica Neue" w:hAnsi="Helvetica Neue" w:eastAsia="Times New Roman" w:cs="Times New Roman"/>
+          <w:rFonts w:ascii="Helvetica Neue" w:eastAsia="Times New Roman" w:hAnsi="Helvetica Neue" w:cs="Times New Roman"/>
           <w:color w:val="2D3B45"/>
         </w:rPr>
         <w:t xml:space="preserve">reporting tools, marketing analysis, </w:t>
       </w:r>
       <w:r>
         <w:rPr>
-          <w:rFonts w:ascii="Helvetica Neue" w:hAnsi="Helvetica Neue" w:eastAsia="Times New Roman" w:cs="Times New Roman"/>
+          <w:rFonts w:ascii="Helvetica Neue" w:eastAsia="Times New Roman" w:hAnsi="Helvetica Neue" w:cs="Times New Roman"/>
           <w:color w:val="2D3B45"/>
         </w:rPr>
         <w:t>e-books and connection to public systems enabling downloadable content.</w:t>
@@ -1020,23 +985,23 @@
       <w:pPr>
         <w:shd w:val="clear" w:color="auto" w:fill="FFFFFF"/>
         <w:rPr>
-          <w:rFonts w:ascii="Helvetica Neue" w:hAnsi="Helvetica Neue" w:eastAsia="Times New Roman" w:cs="Times New Roman"/>
-          <w:color w:val="2D3B45"/>
-        </w:rPr>
-      </w:pPr>
-    </w:p>
-    <w:p>
-      <w:pPr>
-        <w:shd w:val="clear" w:color="auto" w:fill="FFFFFF"/>
-        <w:rPr>
-          <w:rFonts w:ascii="Helvetica Neue" w:hAnsi="Helvetica Neue" w:eastAsia="Times New Roman" w:cs="Times New Roman"/>
+          <w:rFonts w:ascii="Helvetica Neue" w:eastAsia="Times New Roman" w:hAnsi="Helvetica Neue" w:cs="Times New Roman"/>
+          <w:color w:val="2D3B45"/>
+        </w:rPr>
+      </w:pPr>
+    </w:p>
+    <w:p>
+      <w:pPr>
+        <w:shd w:val="clear" w:color="auto" w:fill="FFFFFF"/>
+        <w:rPr>
+          <w:rFonts w:ascii="Helvetica Neue" w:eastAsia="Times New Roman" w:hAnsi="Helvetica Neue" w:cs="Times New Roman"/>
           <w:color w:val="2D3B45"/>
           <w:sz w:val="28"/>
         </w:rPr>
       </w:pPr>
       <w:r>
         <w:rPr>
-          <w:rFonts w:ascii="Helvetica Neue" w:hAnsi="Helvetica Neue" w:eastAsia="Times New Roman" w:cs="Times New Roman"/>
+          <w:rFonts w:ascii="Helvetica Neue" w:eastAsia="Times New Roman" w:hAnsi="Helvetica Neue" w:cs="Times New Roman"/>
           <w:color w:val="2D3B45"/>
           <w:sz w:val="28"/>
         </w:rPr>
@@ -1047,29 +1012,29 @@
       <w:pPr>
         <w:shd w:val="clear" w:color="auto" w:fill="FFFFFF"/>
         <w:rPr>
-          <w:rFonts w:ascii="Helvetica Neue" w:hAnsi="Helvetica Neue" w:eastAsia="Times New Roman" w:cs="Times New Roman"/>
-          <w:color w:val="2D3B45"/>
-        </w:rPr>
-      </w:pPr>
-    </w:p>
-    <w:p>
-      <w:pPr>
-        <w:shd w:val="clear" w:color="auto" w:fill="FFFFFF"/>
-        <w:rPr>
-          <w:rFonts w:ascii="Helvetica Neue" w:hAnsi="Helvetica Neue" w:eastAsia="Times New Roman" w:cs="Times New Roman"/>
-          <w:color w:val="2D3B45"/>
-        </w:rPr>
-      </w:pPr>
-      <w:r>
-        <w:rPr>
-          <w:rFonts w:ascii="Helvetica Neue" w:hAnsi="Helvetica Neue" w:eastAsia="Times New Roman" w:cs="Times New Roman"/>
+          <w:rFonts w:ascii="Helvetica Neue" w:eastAsia="Times New Roman" w:hAnsi="Helvetica Neue" w:cs="Times New Roman"/>
+          <w:color w:val="2D3B45"/>
+        </w:rPr>
+      </w:pPr>
+    </w:p>
+    <w:p>
+      <w:pPr>
+        <w:shd w:val="clear" w:color="auto" w:fill="FFFFFF"/>
+        <w:rPr>
+          <w:rFonts w:ascii="Helvetica Neue" w:eastAsia="Times New Roman" w:hAnsi="Helvetica Neue" w:cs="Times New Roman"/>
+          <w:color w:val="2D3B45"/>
+        </w:rPr>
+      </w:pPr>
+      <w:r>
+        <w:rPr>
+          <w:rFonts w:ascii="Helvetica Neue" w:eastAsia="Times New Roman" w:hAnsi="Helvetica Neue" w:cs="Times New Roman"/>
           <w:color w:val="2D3B45"/>
         </w:rPr>
         <w:t xml:space="preserve">This project includes requirements for a </w:t>
       </w:r>
       <w:r>
         <w:rPr>
-          <w:rFonts w:ascii="Helvetica Neue" w:hAnsi="Helvetica Neue" w:eastAsia="Times New Roman" w:cs="Times New Roman"/>
+          <w:rFonts w:ascii="Helvetica Neue" w:eastAsia="Times New Roman" w:hAnsi="Helvetica Neue" w:cs="Times New Roman"/>
           <w:b/>
           <w:color w:val="2D3B45"/>
         </w:rPr>
@@ -1077,14 +1042,14 @@
       </w:r>
       <w:r>
         <w:rPr>
-          <w:rFonts w:ascii="Helvetica Neue" w:hAnsi="Helvetica Neue" w:eastAsia="Times New Roman" w:cs="Times New Roman"/>
+          <w:rFonts w:ascii="Helvetica Neue" w:eastAsia="Times New Roman" w:hAnsi="Helvetica Neue" w:cs="Times New Roman"/>
           <w:color w:val="2D3B45"/>
         </w:rPr>
         <w:t xml:space="preserve">  </w:t>
       </w:r>
       <w:r>
         <w:rPr>
-          <w:rFonts w:ascii="Helvetica Neue" w:hAnsi="Helvetica Neue" w:eastAsia="Times New Roman" w:cs="Times New Roman"/>
+          <w:rFonts w:ascii="Helvetica Neue" w:eastAsia="Times New Roman" w:hAnsi="Helvetica Neue" w:cs="Times New Roman"/>
           <w:b/>
           <w:color w:val="2D3B45"/>
         </w:rPr>
@@ -1092,14 +1057,14 @@
       </w:r>
       <w:r>
         <w:rPr>
-          <w:rFonts w:ascii="Helvetica Neue" w:hAnsi="Helvetica Neue" w:eastAsia="Times New Roman" w:cs="Times New Roman"/>
+          <w:rFonts w:ascii="Helvetica Neue" w:eastAsia="Times New Roman" w:hAnsi="Helvetica Neue" w:cs="Times New Roman"/>
           <w:color w:val="2D3B45"/>
         </w:rPr>
         <w:t xml:space="preserve">  </w:t>
       </w:r>
       <w:r>
         <w:rPr>
-          <w:rFonts w:ascii="Helvetica Neue" w:hAnsi="Helvetica Neue" w:eastAsia="Times New Roman" w:cs="Times New Roman"/>
+          <w:rFonts w:ascii="Helvetica Neue" w:eastAsia="Times New Roman" w:hAnsi="Helvetica Neue" w:cs="Times New Roman"/>
           <w:b/>
           <w:color w:val="2D3B45"/>
         </w:rPr>
@@ -1107,7 +1072,7 @@
       </w:r>
       <w:r>
         <w:rPr>
-          <w:rFonts w:ascii="Helvetica Neue" w:hAnsi="Helvetica Neue" w:eastAsia="Times New Roman" w:cs="Times New Roman"/>
+          <w:rFonts w:ascii="Helvetica Neue" w:eastAsia="Times New Roman" w:hAnsi="Helvetica Neue" w:cs="Times New Roman"/>
           <w:b/>
           <w:color w:val="2D3B45"/>
         </w:rPr>
@@ -1115,7 +1080,7 @@
       </w:r>
       <w:r>
         <w:rPr>
-          <w:rFonts w:ascii="Helvetica Neue" w:hAnsi="Helvetica Neue" w:eastAsia="Times New Roman" w:cs="Times New Roman"/>
+          <w:rFonts w:ascii="Helvetica Neue" w:eastAsia="Times New Roman" w:hAnsi="Helvetica Neue" w:cs="Times New Roman"/>
           <w:b/>
           <w:color w:val="2D3B45"/>
         </w:rPr>
@@ -1123,7 +1088,7 @@
       </w:r>
       <w:r>
         <w:rPr>
-          <w:rFonts w:ascii="Helvetica Neue" w:hAnsi="Helvetica Neue" w:eastAsia="Times New Roman" w:cs="Times New Roman"/>
+          <w:rFonts w:ascii="Helvetica Neue" w:eastAsia="Times New Roman" w:hAnsi="Helvetica Neue" w:cs="Times New Roman"/>
           <w:b/>
           <w:color w:val="2D3B45"/>
         </w:rPr>
@@ -1131,7 +1096,7 @@
       </w:r>
       <w:r>
         <w:rPr>
-          <w:rFonts w:ascii="Helvetica Neue" w:hAnsi="Helvetica Neue" w:eastAsia="Times New Roman" w:cs="Times New Roman"/>
+          <w:rFonts w:ascii="Helvetica Neue" w:eastAsia="Times New Roman" w:hAnsi="Helvetica Neue" w:cs="Times New Roman"/>
           <w:b/>
           <w:color w:val="2D3B45"/>
         </w:rPr>
@@ -1139,7 +1104,7 @@
       </w:r>
       <w:r>
         <w:rPr>
-          <w:rFonts w:ascii="Helvetica Neue" w:hAnsi="Helvetica Neue" w:eastAsia="Times New Roman" w:cs="Times New Roman"/>
+          <w:rFonts w:ascii="Helvetica Neue" w:eastAsia="Times New Roman" w:hAnsi="Helvetica Neue" w:cs="Times New Roman"/>
           <w:b/>
           <w:color w:val="2D3B45"/>
         </w:rPr>
@@ -1147,7 +1112,7 @@
       </w:r>
       <w:r>
         <w:rPr>
-          <w:rFonts w:ascii="Helvetica Neue" w:hAnsi="Helvetica Neue" w:eastAsia="Times New Roman" w:cs="Times New Roman"/>
+          <w:rFonts w:ascii="Helvetica Neue" w:eastAsia="Times New Roman" w:hAnsi="Helvetica Neue" w:cs="Times New Roman"/>
           <w:b/>
           <w:color w:val="2D3B45"/>
         </w:rPr>
@@ -1155,7 +1120,7 @@
       </w:r>
       <w:r>
         <w:rPr>
-          <w:rFonts w:ascii="Helvetica Neue" w:hAnsi="Helvetica Neue" w:eastAsia="Times New Roman" w:cs="Times New Roman"/>
+          <w:rFonts w:ascii="Helvetica Neue" w:eastAsia="Times New Roman" w:hAnsi="Helvetica Neue" w:cs="Times New Roman"/>
           <w:color w:val="2D3B45"/>
         </w:rPr>
         <w:t xml:space="preserve">  Successful completion of the project would be measured solely on this requirement even if it was a stand-alone program on a single machine.  This project is certain to test the skills taught in the MSSA program.</w:t>
@@ -1165,31 +1130,31 @@
       <w:pPr>
         <w:shd w:val="clear" w:color="auto" w:fill="FFFFFF"/>
         <w:rPr>
-          <w:rFonts w:ascii="Helvetica Neue" w:hAnsi="Helvetica Neue" w:eastAsia="Times New Roman" w:cs="Times New Roman"/>
-          <w:color w:val="2D3B45"/>
-        </w:rPr>
-      </w:pPr>
-    </w:p>
-    <w:p>
-      <w:pPr>
-        <w:shd w:val="clear" w:color="auto" w:fill="FFFFFF"/>
-        <w:rPr>
-          <w:rFonts w:ascii="Helvetica Neue" w:hAnsi="Helvetica Neue" w:eastAsia="Times New Roman" w:cs="Times New Roman"/>
-          <w:color w:val="2D3B45"/>
-        </w:rPr>
-      </w:pPr>
-    </w:p>
-    <w:p>
-      <w:pPr>
-        <w:shd w:val="clear" w:color="auto" w:fill="FFFFFF"/>
-        <w:rPr>
-          <w:rFonts w:ascii="Helvetica Neue" w:hAnsi="Helvetica Neue" w:eastAsia="Times New Roman" w:cs="Times New Roman"/>
-          <w:color w:val="2D3B45"/>
-        </w:rPr>
-      </w:pPr>
-      <w:r>
-        <w:rPr>
-          <w:rFonts w:ascii="Helvetica Neue" w:hAnsi="Helvetica Neue" w:eastAsia="Times New Roman" w:cs="Times New Roman"/>
+          <w:rFonts w:ascii="Helvetica Neue" w:eastAsia="Times New Roman" w:hAnsi="Helvetica Neue" w:cs="Times New Roman"/>
+          <w:color w:val="2D3B45"/>
+        </w:rPr>
+      </w:pPr>
+    </w:p>
+    <w:p>
+      <w:pPr>
+        <w:shd w:val="clear" w:color="auto" w:fill="FFFFFF"/>
+        <w:rPr>
+          <w:rFonts w:ascii="Helvetica Neue" w:eastAsia="Times New Roman" w:hAnsi="Helvetica Neue" w:cs="Times New Roman"/>
+          <w:color w:val="2D3B45"/>
+        </w:rPr>
+      </w:pPr>
+    </w:p>
+    <w:p>
+      <w:pPr>
+        <w:shd w:val="clear" w:color="auto" w:fill="FFFFFF"/>
+        <w:rPr>
+          <w:rFonts w:ascii="Helvetica Neue" w:eastAsia="Times New Roman" w:hAnsi="Helvetica Neue" w:cs="Times New Roman"/>
+          <w:color w:val="2D3B45"/>
+        </w:rPr>
+      </w:pPr>
+      <w:r>
+        <w:rPr>
+          <w:rFonts w:ascii="Helvetica Neue" w:eastAsia="Times New Roman" w:hAnsi="Helvetica Neue" w:cs="Times New Roman"/>
           <w:color w:val="2D3B45"/>
         </w:rPr>
         <w:t xml:space="preserve">Gist File in </w:t>
@@ -1199,13 +1164,13 @@
       <w:pPr>
         <w:shd w:val="clear" w:color="auto" w:fill="FFFFFF"/>
         <w:rPr>
-          <w:rFonts w:ascii="Helvetica Neue" w:hAnsi="Helvetica Neue" w:eastAsia="Times New Roman" w:cs="Times New Roman"/>
-          <w:color w:val="2D3B45"/>
-        </w:rPr>
-      </w:pPr>
-      <w:r>
-        <w:rPr>
-          <w:rFonts w:ascii="Helvetica Neue" w:hAnsi="Helvetica Neue" w:eastAsia="Times New Roman" w:cs="Times New Roman"/>
+          <w:rFonts w:ascii="Helvetica Neue" w:eastAsia="Times New Roman" w:hAnsi="Helvetica Neue" w:cs="Times New Roman"/>
+          <w:color w:val="2D3B45"/>
+        </w:rPr>
+      </w:pPr>
+      <w:r>
+        <w:rPr>
+          <w:rFonts w:ascii="Helvetica Neue" w:eastAsia="Times New Roman" w:hAnsi="Helvetica Neue" w:cs="Times New Roman"/>
           <w:color w:val="2D3B45"/>
         </w:rPr>
         <w:t>&lt;script src="https://gist.github.com/gwilso39/d5a910b28e46128d97511818cc4a8f12.js"&gt;&lt;/script&gt;</w:t>
@@ -1215,89 +1180,65 @@
       <w:pPr>
         <w:shd w:val="clear" w:color="auto" w:fill="FFFFFF"/>
         <w:rPr>
-          <w:rFonts w:ascii="Helvetica Neue" w:hAnsi="Helvetica Neue" w:eastAsia="Times New Roman" w:cs="Times New Roman"/>
-          <w:color w:val="2D3B45"/>
-        </w:rPr>
-      </w:pPr>
-    </w:p>
-    <w:p>
-      <w:pPr>
-        <w:shd w:val="clear" w:color="auto" w:fill="FFFFFF"/>
-        <w:rPr>
-          <w:rFonts w:ascii="Helvetica Neue" w:hAnsi="Helvetica Neue" w:eastAsia="Times New Roman" w:cs="Times New Roman"/>
-          <w:color w:val="2D3B45"/>
-        </w:rPr>
-      </w:pPr>
-      <w:r>
-        <w:rPr>
-          <w:rFonts w:ascii="Helvetica Neue" w:hAnsi="Helvetica Neue" w:eastAsia="Times New Roman" w:cs="Times New Roman"/>
+          <w:rFonts w:ascii="Helvetica Neue" w:eastAsia="Times New Roman" w:hAnsi="Helvetica Neue" w:cs="Times New Roman"/>
+          <w:color w:val="2D3B45"/>
+        </w:rPr>
+      </w:pPr>
+    </w:p>
+    <w:p>
+      <w:pPr>
+        <w:shd w:val="clear" w:color="auto" w:fill="FFFFFF"/>
+        <w:rPr>
+          <w:rFonts w:ascii="Helvetica Neue" w:eastAsia="Times New Roman" w:hAnsi="Helvetica Neue" w:cs="Times New Roman"/>
+          <w:color w:val="2D3B45"/>
+        </w:rPr>
+      </w:pPr>
+      <w:r>
+        <w:rPr>
+          <w:rFonts w:ascii="Helvetica Neue" w:eastAsia="Times New Roman" w:hAnsi="Helvetica Neue" w:cs="Times New Roman"/>
           <w:color w:val="2D3B45"/>
         </w:rPr>
         <w:t>Video Presentation:</w:t>
       </w:r>
-      <w:bookmarkStart w:name="_GoBack" w:id="0"/>
-      <w:bookmarkEnd w:id="0"/>
-    </w:p>
-    <w:p>
-      <w:pPr>
-        <w:shd w:val="clear" w:color="auto" w:fill="FFFFFF"/>
-        <w:rPr>
-          <w:rFonts w:ascii="Helvetica Neue" w:hAnsi="Helvetica Neue" w:eastAsia="Times New Roman" w:cs="Times New Roman"/>
-          <w:color w:val="2D3B45"/>
-        </w:rPr>
-      </w:pPr>
-      <w:hyperlink r:id="R66d2dcdf9a114ad4">
+    </w:p>
+    <w:p>
+      <w:pPr>
+        <w:shd w:val="clear" w:color="auto" w:fill="FFFFFF"/>
+        <w:rPr>
+          <w:rFonts w:ascii="Helvetica Neue" w:eastAsia="Times New Roman" w:hAnsi="Helvetica Neue" w:cs="Times New Roman"/>
+          <w:color w:val="2D3B45"/>
+        </w:rPr>
+      </w:pPr>
+      <w:hyperlink r:id="rId6">
         <w:r>
           <w:rPr>
             <w:rStyle w:val="Hyperlink"/>
-            <w:rFonts w:ascii="Helvetica Neue" w:hAnsi="Helvetica Neue" w:eastAsia="Times New Roman" w:cs="Times New Roman"/>
+            <w:rFonts w:ascii="Helvetica Neue" w:eastAsia="Times New Roman" w:hAnsi="Helvetica Neue" w:cs="Times New Roman"/>
           </w:rPr>
-          <w:t>https://drive.google.com/file/d/1bVBi9MQ1J</w:t>
+          <w:t>https://drive.google.com/file/d/1bVBi9MQ1JqRPt3l0SdpYfh53Od3CQLdh/view</w:t>
         </w:r>
+      </w:hyperlink>
+    </w:p>
+    <w:p>
+      <w:pPr>
+        <w:shd w:val="clear" w:color="auto" w:fill="FFFFFF" w:themeFill="background1"/>
+        <w:rPr>
+          <w:rFonts w:ascii="Helvetica Neue" w:eastAsia="Times New Roman" w:hAnsi="Helvetica Neue" w:cs="Times New Roman"/>
+        </w:rPr>
+      </w:pPr>
+      <w:r>
+        <w:rPr>
+          <w:rFonts w:ascii="Helvetica Neue" w:eastAsia="Times New Roman" w:hAnsi="Helvetica Neue" w:cs="Times New Roman"/>
+        </w:rPr>
+        <w:t>-or-</w:t>
+      </w:r>
+    </w:p>
+    <w:p>
+      <w:hyperlink r:id="rId7">
         <w:r>
           <w:rPr>
             <w:rStyle w:val="Hyperlink"/>
-            <w:rFonts w:ascii="Helvetica Neue" w:hAnsi="Helvetica Neue" w:eastAsia="Times New Roman" w:cs="Times New Roman"/>
-          </w:rPr>
-          <w:t>q</w:t>
-        </w:r>
-        <w:r>
-          <w:rPr>
-            <w:rStyle w:val="Hyperlink"/>
-            <w:rFonts w:ascii="Helvetica Neue" w:hAnsi="Helvetica Neue" w:eastAsia="Times New Roman" w:cs="Times New Roman"/>
-          </w:rPr>
-          <w:t>RPt3l0SdpYfh53Od3CQLdh/view</w:t>
-        </w:r>
-      </w:hyperlink>
-    </w:p>
-    <w:p w14:noSpellErr="1">
-      <w:pPr>
-        <w:pStyle w:val="Normal"/>
-        <w:shd w:val="clear" w:color="auto" w:fill="FFFFFF" w:themeFill="background1"/>
-        <w:rPr>
-          <w:rFonts w:ascii="Helvetica Neue" w:hAnsi="Helvetica Neue" w:eastAsia="Times New Roman" w:cs="Times New Roman"/>
-        </w:rPr>
-      </w:pPr>
-      <w:r>
-        <w:rPr>
-          <w:rFonts w:ascii="Helvetica Neue" w:hAnsi="Helvetica Neue" w:eastAsia="Times New Roman" w:cs="Times New Roman"/>
-        </w:rPr>
-        <w:t>-or-</w:t>
-      </w:r>
-    </w:p>
-    <w:p>
-      <w:pPr>
-        <w:pStyle w:val="Normal"/>
-      </w:pPr>
-      <w:hyperlink r:id="Rc6d4e8f0319e415e">
-        <w:r>
-          <w:rPr>
-            <w:rStyle w:val="Hyperlink"/>
-            <w:rFonts w:ascii="Helvetica Neue" w:hAnsi="Helvetica Neue" w:eastAsia="Helvetica Neue" w:cs="Helvetica Neue"/>
-            <w:noProof w:val="0"/>
-            <w:sz w:val="24"/>
-            <w:szCs w:val="24"/>
-            <w:lang w:val="en-US"/>
+            <w:rFonts w:ascii="Helvetica Neue" w:eastAsia="Helvetica Neue" w:hAnsi="Helvetica Neue" w:cs="Helvetica Neue"/>
           </w:rPr>
           <w:t>https://youtu.be/QMAzj3CnOdw</w:t>
         </w:r>
@@ -1305,55 +1246,52 @@
     </w:p>
     <w:p>
       <w:pPr>
-        <w:pStyle w:val="Normal"/>
-        <w:rPr>
-          <w:rFonts w:ascii="Helvetica Neue" w:hAnsi="Helvetica Neue" w:eastAsia="Helvetica Neue" w:cs="Helvetica Neue"/>
-          <w:noProof w:val="0"/>
-          <w:sz w:val="24"/>
-          <w:szCs w:val="24"/>
-          <w:lang w:val="en-US"/>
-        </w:rPr>
-      </w:pPr>
-    </w:p>
-    <w:p>
-      <w:pPr>
-        <w:shd w:val="clear" w:color="auto" w:fill="FFFFFF"/>
-        <w:rPr>
-          <w:rFonts w:ascii="Helvetica Neue" w:hAnsi="Helvetica Neue" w:eastAsia="Times New Roman" w:cs="Times New Roman"/>
-          <w:color w:val="2D3B45"/>
-        </w:rPr>
-      </w:pPr>
-    </w:p>
-    <w:p>
-      <w:pPr>
-        <w:shd w:val="clear" w:color="auto" w:fill="FFFFFF"/>
-        <w:rPr>
-          <w:rFonts w:ascii="Helvetica Neue" w:hAnsi="Helvetica Neue" w:eastAsia="Times New Roman" w:cs="Times New Roman"/>
-          <w:color w:val="2D3B45"/>
-        </w:rPr>
-      </w:pPr>
-    </w:p>
-    <w:p>
-      <w:pPr>
-        <w:shd w:val="clear" w:color="auto" w:fill="FFFFFF"/>
-        <w:rPr>
-          <w:rFonts w:ascii="Helvetica Neue" w:hAnsi="Helvetica Neue" w:eastAsia="Times New Roman" w:cs="Times New Roman"/>
-          <w:color w:val="2D3B45"/>
-        </w:rPr>
-      </w:pPr>
-    </w:p>
-    <w:p>
-      <w:pPr>
-        <w:shd w:val="clear" w:color="auto" w:fill="FFFFFF"/>
-        <w:rPr>
-          <w:rFonts w:ascii="Helvetica Neue" w:hAnsi="Helvetica Neue" w:eastAsia="Times New Roman" w:cs="Times New Roman"/>
+        <w:rPr>
+          <w:rFonts w:ascii="Helvetica Neue" w:eastAsia="Helvetica Neue" w:hAnsi="Helvetica Neue" w:cs="Helvetica Neue"/>
+        </w:rPr>
+      </w:pPr>
+    </w:p>
+    <w:p>
+      <w:pPr>
+        <w:shd w:val="clear" w:color="auto" w:fill="FFFFFF"/>
+        <w:rPr>
+          <w:rFonts w:ascii="Helvetica Neue" w:eastAsia="Times New Roman" w:hAnsi="Helvetica Neue" w:cs="Times New Roman"/>
+          <w:color w:val="2D3B45"/>
+        </w:rPr>
+      </w:pPr>
+      <w:bookmarkStart w:id="0" w:name="_GoBack"/>
+      <w:bookmarkEnd w:id="0"/>
+    </w:p>
+    <w:p>
+      <w:pPr>
+        <w:shd w:val="clear" w:color="auto" w:fill="FFFFFF"/>
+        <w:rPr>
+          <w:rFonts w:ascii="Helvetica Neue" w:eastAsia="Times New Roman" w:hAnsi="Helvetica Neue" w:cs="Times New Roman"/>
+          <w:color w:val="2D3B45"/>
+        </w:rPr>
+      </w:pPr>
+    </w:p>
+    <w:p>
+      <w:pPr>
+        <w:shd w:val="clear" w:color="auto" w:fill="FFFFFF"/>
+        <w:rPr>
+          <w:rFonts w:ascii="Helvetica Neue" w:eastAsia="Times New Roman" w:hAnsi="Helvetica Neue" w:cs="Times New Roman"/>
+          <w:color w:val="2D3B45"/>
+        </w:rPr>
+      </w:pPr>
+    </w:p>
+    <w:p>
+      <w:pPr>
+        <w:shd w:val="clear" w:color="auto" w:fill="FFFFFF"/>
+        <w:rPr>
+          <w:rFonts w:ascii="Helvetica Neue" w:eastAsia="Times New Roman" w:hAnsi="Helvetica Neue" w:cs="Times New Roman"/>
           <w:color w:val="2D3B45"/>
         </w:rPr>
       </w:pPr>
     </w:p>
     <w:sectPr>
-      <w:headerReference w:type="default" r:id="rId7"/>
-      <w:pgSz w:w="12240" w:h="15840" w:orient="portrait"/>
+      <w:headerReference w:type="default" r:id="rId8"/>
+      <w:pgSz w:w="12240" w:h="15840"/>
       <w:pgMar w:top="720" w:right="720" w:bottom="720" w:left="720" w:header="720" w:footer="720" w:gutter="0"/>
       <w:cols w:space="720"/>
       <w:docGrid w:linePitch="360"/>
@@ -1407,14 +1345,14 @@
       <w:shd w:val="clear" w:color="auto" w:fill="FFFFFF"/>
       <w:jc w:val="center"/>
       <w:rPr>
-        <w:rFonts w:ascii="Helvetica Neue" w:hAnsi="Helvetica Neue" w:eastAsia="Times New Roman" w:cs="Times New Roman"/>
+        <w:rFonts w:ascii="Helvetica Neue" w:eastAsia="Times New Roman" w:hAnsi="Helvetica Neue" w:cs="Times New Roman"/>
         <w:color w:val="2D3B45"/>
         <w:sz w:val="30"/>
       </w:rPr>
     </w:pPr>
     <w:r>
       <w:rPr>
-        <w:rFonts w:ascii="Helvetica Neue" w:hAnsi="Helvetica Neue" w:eastAsia="Times New Roman" w:cs="Times New Roman"/>
+        <w:rFonts w:ascii="Helvetica Neue" w:eastAsia="Times New Roman" w:hAnsi="Helvetica Neue" w:cs="Times New Roman"/>
         <w:color w:val="2D3B45"/>
         <w:sz w:val="30"/>
       </w:rPr>
@@ -1429,20 +1367,12 @@
 </w:hdr>
 </file>
 
-<file path=word/people.xml><?xml version="1.0" encoding="utf-8"?>
-<w15:people xmlns:mc="http://schemas.openxmlformats.org/markup-compatibility/2006" xmlns:w15="http://schemas.microsoft.com/office/word/2012/wordml" mc:Ignorable="w15">
-  <w15:person w15:author="Greg Wilson">
-    <w15:presenceInfo w15:providerId="" w15:userId=""/>
-  </w15:person>
-</w15:people>
-</file>
-
 <file path=word/styles.xml><?xml version="1.0" encoding="utf-8"?>
 <w:styles xmlns:mc="http://schemas.openxmlformats.org/markup-compatibility/2006" xmlns:r="http://schemas.openxmlformats.org/officeDocument/2006/relationships" xmlns:w="http://schemas.openxmlformats.org/wordprocessingml/2006/main" xmlns:w14="http://schemas.microsoft.com/office/word/2010/wordml" xmlns:w15="http://schemas.microsoft.com/office/word/2012/wordml" xmlns:w16cid="http://schemas.microsoft.com/office/word/2016/wordml/cid" xmlns:w16se="http://schemas.microsoft.com/office/word/2015/wordml/symex" mc:Ignorable="w14 w15 w16se w16cid">
   <w:docDefaults>
     <w:rPrDefault>
       <w:rPr>
-        <w:rFonts w:asciiTheme="minorHAnsi" w:hAnsiTheme="minorHAnsi" w:eastAsiaTheme="minorHAnsi" w:cstheme="minorBidi"/>
+        <w:rFonts w:asciiTheme="minorHAnsi" w:eastAsiaTheme="minorHAnsi" w:hAnsiTheme="minorHAnsi" w:cstheme="minorBidi"/>
         <w:sz w:val="24"/>
         <w:szCs w:val="24"/>
         <w:lang w:val="en-US" w:eastAsia="en-US" w:bidi="ar-SA"/>
@@ -1453,14 +1383,14 @@
   <w:latentStyles w:defLockedState="0" w:defUIPriority="99" w:defSemiHidden="0" w:defUnhideWhenUsed="0" w:defQFormat="0" w:count="375">
     <w:lsdException w:name="Normal" w:uiPriority="0" w:qFormat="1"/>
     <w:lsdException w:name="heading 1" w:uiPriority="9" w:qFormat="1"/>
-    <w:lsdException w:name="heading 2" w:uiPriority="9" w:semiHidden="1" w:unhideWhenUsed="1" w:qFormat="1"/>
-    <w:lsdException w:name="heading 3" w:uiPriority="9" w:semiHidden="1" w:unhideWhenUsed="1" w:qFormat="1"/>
-    <w:lsdException w:name="heading 4" w:uiPriority="9" w:semiHidden="1" w:unhideWhenUsed="1" w:qFormat="1"/>
-    <w:lsdException w:name="heading 5" w:uiPriority="9" w:semiHidden="1" w:unhideWhenUsed="1" w:qFormat="1"/>
-    <w:lsdException w:name="heading 6" w:uiPriority="9" w:semiHidden="1" w:unhideWhenUsed="1" w:qFormat="1"/>
-    <w:lsdException w:name="heading 7" w:uiPriority="9" w:semiHidden="1" w:unhideWhenUsed="1" w:qFormat="1"/>
-    <w:lsdException w:name="heading 8" w:uiPriority="9" w:semiHidden="1" w:unhideWhenUsed="1" w:qFormat="1"/>
-    <w:lsdException w:name="heading 9" w:uiPriority="9" w:semiHidden="1" w:unhideWhenUsed="1" w:qFormat="1"/>
+    <w:lsdException w:name="heading 2" w:semiHidden="1" w:uiPriority="9" w:unhideWhenUsed="1" w:qFormat="1"/>
+    <w:lsdException w:name="heading 3" w:semiHidden="1" w:uiPriority="9" w:unhideWhenUsed="1" w:qFormat="1"/>
+    <w:lsdException w:name="heading 4" w:semiHidden="1" w:uiPriority="9" w:unhideWhenUsed="1" w:qFormat="1"/>
+    <w:lsdException w:name="heading 5" w:semiHidden="1" w:uiPriority="9" w:unhideWhenUsed="1" w:qFormat="1"/>
+    <w:lsdException w:name="heading 6" w:semiHidden="1" w:uiPriority="9" w:unhideWhenUsed="1" w:qFormat="1"/>
+    <w:lsdException w:name="heading 7" w:semiHidden="1" w:uiPriority="9" w:unhideWhenUsed="1" w:qFormat="1"/>
+    <w:lsdException w:name="heading 8" w:semiHidden="1" w:uiPriority="9" w:unhideWhenUsed="1" w:qFormat="1"/>
+    <w:lsdException w:name="heading 9" w:semiHidden="1" w:uiPriority="9" w:unhideWhenUsed="1" w:qFormat="1"/>
     <w:lsdException w:name="index 1" w:semiHidden="1" w:unhideWhenUsed="1"/>
     <w:lsdException w:name="index 2" w:semiHidden="1" w:unhideWhenUsed="1"/>
     <w:lsdException w:name="index 3" w:semiHidden="1" w:unhideWhenUsed="1"/>
@@ -1470,22 +1400,22 @@
     <w:lsdException w:name="index 7" w:semiHidden="1" w:unhideWhenUsed="1"/>
     <w:lsdException w:name="index 8" w:semiHidden="1" w:unhideWhenUsed="1"/>
     <w:lsdException w:name="index 9" w:semiHidden="1" w:unhideWhenUsed="1"/>
-    <w:lsdException w:name="toc 1" w:uiPriority="39" w:semiHidden="1" w:unhideWhenUsed="1"/>
-    <w:lsdException w:name="toc 2" w:uiPriority="39" w:semiHidden="1" w:unhideWhenUsed="1"/>
-    <w:lsdException w:name="toc 3" w:uiPriority="39" w:semiHidden="1" w:unhideWhenUsed="1"/>
-    <w:lsdException w:name="toc 4" w:uiPriority="39" w:semiHidden="1" w:unhideWhenUsed="1"/>
-    <w:lsdException w:name="toc 5" w:uiPriority="39" w:semiHidden="1" w:unhideWhenUsed="1"/>
-    <w:lsdException w:name="toc 6" w:uiPriority="39" w:semiHidden="1" w:unhideWhenUsed="1"/>
-    <w:lsdException w:name="toc 7" w:uiPriority="39" w:semiHidden="1" w:unhideWhenUsed="1"/>
-    <w:lsdException w:name="toc 8" w:uiPriority="39" w:semiHidden="1" w:unhideWhenUsed="1"/>
-    <w:lsdException w:name="toc 9" w:uiPriority="39" w:semiHidden="1" w:unhideWhenUsed="1"/>
+    <w:lsdException w:name="toc 1" w:semiHidden="1" w:uiPriority="39" w:unhideWhenUsed="1"/>
+    <w:lsdException w:name="toc 2" w:semiHidden="1" w:uiPriority="39" w:unhideWhenUsed="1"/>
+    <w:lsdException w:name="toc 3" w:semiHidden="1" w:uiPriority="39" w:unhideWhenUsed="1"/>
+    <w:lsdException w:name="toc 4" w:semiHidden="1" w:uiPriority="39" w:unhideWhenUsed="1"/>
+    <w:lsdException w:name="toc 5" w:semiHidden="1" w:uiPriority="39" w:unhideWhenUsed="1"/>
+    <w:lsdException w:name="toc 6" w:semiHidden="1" w:uiPriority="39" w:unhideWhenUsed="1"/>
+    <w:lsdException w:name="toc 7" w:semiHidden="1" w:uiPriority="39" w:unhideWhenUsed="1"/>
+    <w:lsdException w:name="toc 8" w:semiHidden="1" w:uiPriority="39" w:unhideWhenUsed="1"/>
+    <w:lsdException w:name="toc 9" w:semiHidden="1" w:uiPriority="39" w:unhideWhenUsed="1"/>
     <w:lsdException w:name="Normal Indent" w:semiHidden="1" w:unhideWhenUsed="1"/>
     <w:lsdException w:name="footnote text" w:semiHidden="1" w:unhideWhenUsed="1"/>
     <w:lsdException w:name="annotation text" w:semiHidden="1" w:unhideWhenUsed="1"/>
     <w:lsdException w:name="header" w:semiHidden="1" w:unhideWhenUsed="1"/>
     <w:lsdException w:name="footer" w:semiHidden="1" w:unhideWhenUsed="1"/>
     <w:lsdException w:name="index heading" w:semiHidden="1" w:unhideWhenUsed="1"/>
-    <w:lsdException w:name="caption" w:uiPriority="35" w:semiHidden="1" w:unhideWhenUsed="1" w:qFormat="1"/>
+    <w:lsdException w:name="caption" w:semiHidden="1" w:uiPriority="35" w:unhideWhenUsed="1" w:qFormat="1"/>
     <w:lsdException w:name="table of figures" w:semiHidden="1" w:unhideWhenUsed="1"/>
     <w:lsdException w:name="envelope address" w:semiHidden="1" w:unhideWhenUsed="1"/>
     <w:lsdException w:name="envelope return" w:semiHidden="1" w:unhideWhenUsed="1"/>
@@ -1516,7 +1446,7 @@
     <w:lsdException w:name="Title" w:uiPriority="10" w:qFormat="1"/>
     <w:lsdException w:name="Closing" w:semiHidden="1" w:unhideWhenUsed="1"/>
     <w:lsdException w:name="Signature" w:semiHidden="1" w:unhideWhenUsed="1"/>
-    <w:lsdException w:name="Default Paragraph Font" w:uiPriority="1" w:semiHidden="1" w:unhideWhenUsed="1"/>
+    <w:lsdException w:name="Default Paragraph Font" w:semiHidden="1" w:uiPriority="1" w:unhideWhenUsed="1"/>
     <w:lsdException w:name="Body Text" w:semiHidden="1" w:unhideWhenUsed="1"/>
     <w:lsdException w:name="Body Text Indent" w:semiHidden="1" w:unhideWhenUsed="1"/>
     <w:lsdException w:name="List Continue" w:semiHidden="1" w:unhideWhenUsed="1"/>
@@ -1716,8 +1646,8 @@
     <w:lsdException w:name="Subtle Reference" w:uiPriority="31" w:qFormat="1"/>
     <w:lsdException w:name="Intense Reference" w:uiPriority="32" w:qFormat="1"/>
     <w:lsdException w:name="Book Title" w:uiPriority="33" w:qFormat="1"/>
-    <w:lsdException w:name="Bibliography" w:uiPriority="37" w:semiHidden="1" w:unhideWhenUsed="1"/>
-    <w:lsdException w:name="TOC Heading" w:uiPriority="39" w:semiHidden="1" w:unhideWhenUsed="1" w:qFormat="1"/>
+    <w:lsdException w:name="Bibliography" w:semiHidden="1" w:uiPriority="37" w:unhideWhenUsed="1"/>
+    <w:lsdException w:name="TOC Heading" w:semiHidden="1" w:uiPriority="39" w:unhideWhenUsed="1" w:qFormat="1"/>
     <w:lsdException w:name="Plain Table 1" w:uiPriority="41"/>
     <w:lsdException w:name="Plain Table 2" w:uiPriority="42"/>
     <w:lsdException w:name="Plain Table 3" w:uiPriority="43"/>
@@ -1823,17 +1753,17 @@
     <w:lsdException w:name="List Table 6 Colorful Accent 6" w:uiPriority="51"/>
     <w:lsdException w:name="List Table 7 Colorful Accent 6" w:uiPriority="52"/>
   </w:latentStyles>
-  <w:style w:type="paragraph" w:styleId="Normal" w:default="1">
+  <w:style w:type="paragraph" w:default="1" w:styleId="Normal">
     <w:name w:val="Normal"/>
     <w:qFormat/>
   </w:style>
-  <w:style w:type="character" w:styleId="DefaultParagraphFont" w:default="1">
+  <w:style w:type="character" w:default="1" w:styleId="DefaultParagraphFont">
     <w:name w:val="Default Paragraph Font"/>
     <w:uiPriority w:val="1"/>
     <w:semiHidden/>
     <w:unhideWhenUsed/>
   </w:style>
-  <w:style w:type="table" w:styleId="TableNormal" w:default="1">
+  <w:style w:type="table" w:default="1" w:styleId="TableNormal">
     <w:name w:val="Normal Table"/>
     <w:uiPriority w:val="99"/>
     <w:semiHidden/>
@@ -1848,7 +1778,7 @@
       </w:tblCellMar>
     </w:tblPr>
   </w:style>
-  <w:style w:type="numbering" w:styleId="NoList" w:default="1">
+  <w:style w:type="numbering" w:default="1" w:styleId="NoList">
     <w:name w:val="No List"/>
     <w:uiPriority w:val="99"/>
     <w:semiHidden/>
@@ -1868,7 +1798,7 @@
       </w:tabs>
     </w:pPr>
   </w:style>
-  <w:style w:type="character" w:styleId="HeaderChar" w:customStyle="1">
+  <w:style w:type="character" w:customStyle="1" w:styleId="HeaderChar">
     <w:name w:val="Header Char"/>
     <w:basedOn w:val="DefaultParagraphFont"/>
     <w:link w:val="Header"/>
@@ -1889,7 +1819,7 @@
       </w:tabs>
     </w:pPr>
   </w:style>
-  <w:style w:type="character" w:styleId="FooterChar" w:customStyle="1">
+  <w:style w:type="character" w:customStyle="1" w:styleId="FooterChar">
     <w:name w:val="Footer Char"/>
     <w:basedOn w:val="DefaultParagraphFont"/>
     <w:link w:val="Footer"/>

</xml_diff>